<commit_message>
updated report with more details
</commit_message>
<xml_diff>
--- a/capstone/report/report.docx
+++ b/capstone/report/report.docx
@@ -87,8 +87,6 @@
           <w:rFonts w:ascii="Courier New" w:hAnsi="Courier New" w:cs="Courier New"/>
         </w:rPr>
       </w:pPr>
-      <w:bookmarkStart w:id="0" w:name="_GoBack"/>
-      <w:bookmarkEnd w:id="0"/>
     </w:p>
     <w:p>
       <w:pPr>
@@ -317,6 +315,9 @@
             </m:den>
           </m:f>
           <m:r>
+            <m:rPr>
+              <m:sty m:val="p"/>
+            </m:rPr>
             <w:rPr>
               <w:rFonts w:ascii="Courier New" w:eastAsiaTheme="minorEastAsia" w:hAnsi="Courier New" w:cs="Courier New"/>
             </w:rPr>
@@ -488,7 +489,13 @@
         <w:rPr>
           <w:rFonts w:ascii="Courier New" w:hAnsi="Courier New" w:cs="Courier New"/>
         </w:rPr>
-        <w:t>Convert the dataset into a frequency table.</w:t>
+        <w:t xml:space="preserve">Gather the data </w:t>
+      </w:r>
+      <w:r>
+        <w:rPr>
+          <w:rFonts w:ascii="Courier New" w:hAnsi="Courier New" w:cs="Courier New"/>
+        </w:rPr>
+        <w:t>(we will use Sentiment140 dataset).</w:t>
       </w:r>
     </w:p>
     <w:p>
@@ -506,7 +513,7 @@
         <w:rPr>
           <w:rFonts w:ascii="Courier New" w:hAnsi="Courier New" w:cs="Courier New"/>
         </w:rPr>
-        <w:t>Find the probabilities of the events to occur.</w:t>
+        <w:t>Convert the dataset into a frequency table.</w:t>
       </w:r>
     </w:p>
     <w:p>
@@ -524,7 +531,7 @@
         <w:rPr>
           <w:rFonts w:ascii="Courier New" w:hAnsi="Courier New" w:cs="Courier New"/>
         </w:rPr>
-        <w:t>Computes the posterior probability of each class.</w:t>
+        <w:t>Find the probabilities of the events to occur.</w:t>
       </w:r>
     </w:p>
     <w:p>
@@ -542,6 +549,24 @@
         <w:rPr>
           <w:rFonts w:ascii="Courier New" w:hAnsi="Courier New" w:cs="Courier New"/>
         </w:rPr>
+        <w:t>Computes the posterior probability of each class.</w:t>
+      </w:r>
+    </w:p>
+    <w:p>
+      <w:pPr>
+        <w:pStyle w:val="PlainText"/>
+        <w:numPr>
+          <w:ilvl w:val="0"/>
+          <w:numId w:val="8"/>
+        </w:numPr>
+        <w:rPr>
+          <w:rFonts w:ascii="Courier New" w:hAnsi="Courier New" w:cs="Courier New"/>
+        </w:rPr>
+      </w:pPr>
+      <w:r>
+        <w:rPr>
+          <w:rFonts w:ascii="Courier New" w:hAnsi="Courier New" w:cs="Courier New"/>
+        </w:rPr>
         <w:t>The class with the highest posterior probability is the prediction.</w:t>
       </w:r>
     </w:p>
@@ -654,6 +679,7 @@
         <w:rPr>
           <w:rFonts w:ascii="Courier New" w:hAnsi="Courier New" w:cs="Courier New"/>
         </w:rPr>
+        <w:lastRenderedPageBreak/>
         <w:t>Scalable.</w:t>
       </w:r>
     </w:p>
@@ -672,7 +698,6 @@
         <w:rPr>
           <w:rFonts w:ascii="Courier New" w:hAnsi="Courier New" w:cs="Courier New"/>
         </w:rPr>
-        <w:lastRenderedPageBreak/>
         <w:t>Not sensitive to irrelevant features.</w:t>
       </w:r>
     </w:p>
@@ -1133,6 +1158,7 @@
         <w:rPr>
           <w:noProof/>
         </w:rPr>
+        <w:lastRenderedPageBreak/>
         <w:drawing>
           <wp:inline distT="0" distB="0" distL="0" distR="0" wp14:anchorId="6752C499" wp14:editId="756ABC69">
             <wp:extent cx="5865495" cy="1052830"/>
@@ -1781,6 +1807,81 @@
     </w:p>
     <w:p>
       <w:pPr>
+        <w:pStyle w:val="PlainText"/>
+        <w:rPr>
+          <w:rFonts w:ascii="Courier New" w:hAnsi="Courier New" w:cs="Courier New"/>
+        </w:rPr>
+      </w:pPr>
+      <w:r>
+        <w:rPr>
+          <w:rFonts w:ascii="Courier New" w:hAnsi="Courier New" w:cs="Courier New"/>
+          <w:b/>
+        </w:rPr>
+        <w:t>Note:</w:t>
+      </w:r>
+      <w:r>
+        <w:rPr>
+          <w:rFonts w:ascii="Courier New" w:hAnsi="Courier New" w:cs="Courier New"/>
+        </w:rPr>
+        <w:t xml:space="preserve"> The Sendiment140 dataset has 1.6M row of data which </w:t>
+      </w:r>
+      <w:r>
+        <w:rPr>
+          <w:rFonts w:ascii="Courier New" w:hAnsi="Courier New" w:cs="Courier New"/>
+        </w:rPr>
+        <w:t>was taking too long to load s</w:t>
+      </w:r>
+      <w:r>
+        <w:rPr>
+          <w:rFonts w:ascii="Courier New" w:hAnsi="Courier New" w:cs="Courier New"/>
+        </w:rPr>
+        <w:t>o I reduced the dataset to ~0.5M rows</w:t>
+      </w:r>
+      <w:r>
+        <w:rPr>
+          <w:rFonts w:ascii="Courier New" w:hAnsi="Courier New" w:cs="Courier New"/>
+        </w:rPr>
+        <w:t>.</w:t>
+      </w:r>
+    </w:p>
+    <w:p>
+      <w:pPr>
+        <w:pStyle w:val="PlainText"/>
+        <w:rPr>
+          <w:rFonts w:ascii="Courier New" w:hAnsi="Courier New" w:cs="Courier New"/>
+        </w:rPr>
+      </w:pPr>
+      <w:r>
+        <w:rPr>
+          <w:rFonts w:ascii="Courier New" w:hAnsi="Courier New" w:cs="Courier New"/>
+        </w:rPr>
+        <w:t xml:space="preserve">Also, when creating a frequency </w:t>
+      </w:r>
+      <w:proofErr w:type="gramStart"/>
+      <w:r>
+        <w:rPr>
+          <w:rFonts w:ascii="Courier New" w:hAnsi="Courier New" w:cs="Courier New"/>
+        </w:rPr>
+        <w:t>matrix</w:t>
+      </w:r>
+      <w:proofErr w:type="gramEnd"/>
+      <w:r>
+        <w:rPr>
+          <w:rFonts w:ascii="Courier New" w:hAnsi="Courier New" w:cs="Courier New"/>
+        </w:rPr>
+        <w:t xml:space="preserve"> I was getting out of memory errors so I only use a subset of the loaded dataframe (~27K).</w:t>
+      </w:r>
+    </w:p>
+    <w:p>
+      <w:pPr>
+        <w:pStyle w:val="PlainText"/>
+        <w:rPr>
+          <w:rFonts w:ascii="Courier New" w:hAnsi="Courier New" w:cs="Courier New"/>
+        </w:rPr>
+      </w:pPr>
+    </w:p>
+    <w:p>
+      <w:pPr>
         <w:pStyle w:val="Heading3"/>
       </w:pPr>
       <w:r>
@@ -1806,7 +1907,19 @@
         <w:rPr>
           <w:rFonts w:ascii="Courier New" w:hAnsi="Courier New" w:cs="Courier New"/>
         </w:rPr>
-        <w:t xml:space="preserve">For this project I used the multinomial Naïve Bayes implementation because it is suitable for classifications with </w:t>
+        <w:t xml:space="preserve">For this project I used the multinomial Naïve Bayes implementation </w:t>
+      </w:r>
+      <w:r>
+        <w:rPr>
+          <w:rFonts w:ascii="Courier New" w:hAnsi="Courier New" w:cs="Courier New"/>
+        </w:rPr>
+        <w:t xml:space="preserve">for my baseline model </w:t>
+      </w:r>
+      <w:r>
+        <w:rPr>
+          <w:rFonts w:ascii="Courier New" w:hAnsi="Courier New" w:cs="Courier New"/>
+        </w:rPr>
+        <w:t xml:space="preserve">because it is suitable for classifications with </w:t>
       </w:r>
       <w:r>
         <w:rPr>
@@ -1874,6 +1987,7 @@
         <w:rPr>
           <w:rFonts w:ascii="Verdana" w:hAnsi="Verdana" w:cs="Courier New"/>
         </w:rPr>
+        <w:lastRenderedPageBreak/>
         <w:t xml:space="preserve">        </w:t>
       </w:r>
       <w:proofErr w:type="spellStart"/>
@@ -1997,6 +2111,14 @@
       <w:pPr>
         <w:pStyle w:val="PlainText"/>
         <w:rPr>
+          <w:rFonts w:ascii="Courier New" w:hAnsi="Courier New" w:cs="Courier New"/>
+        </w:rPr>
+      </w:pPr>
+    </w:p>
+    <w:p>
+      <w:pPr>
+        <w:pStyle w:val="PlainText"/>
+        <w:rPr>
           <w:rFonts w:ascii="Verdana" w:hAnsi="Verdana" w:cs="Courier New"/>
         </w:rPr>
       </w:pPr>
@@ -2100,7 +2222,6 @@
         <w:rPr>
           <w:rFonts w:ascii="Courier New" w:hAnsi="Courier New" w:cs="Courier New"/>
         </w:rPr>
-        <w:lastRenderedPageBreak/>
         <w:t xml:space="preserve">And final now that we have predictions I can evaluate the model to check the accuracy of my baseline model. There are </w:t>
       </w:r>
       <w:r>
@@ -2154,13 +2275,7 @@
         <w:rPr>
           <w:rFonts w:ascii="Courier New" w:hAnsi="Courier New" w:cs="Courier New"/>
         </w:rPr>
-        <w:t xml:space="preserve">: is the fraction of predictions our model got right </w:t>
-      </w:r>
-      <w:r>
-        <w:rPr>
-          <w:rFonts w:ascii="Courier New" w:hAnsi="Courier New" w:cs="Courier New"/>
-        </w:rPr>
-        <w:t xml:space="preserve">(e.g. what proportion of twits we </w:t>
+        <w:t xml:space="preserve">: is the fraction of predictions our model got right (e.g. what proportion of twits we </w:t>
       </w:r>
       <w:r>
         <w:rPr>
@@ -2172,19 +2287,7 @@
         <w:rPr>
           <w:rFonts w:ascii="Courier New" w:hAnsi="Courier New" w:cs="Courier New"/>
         </w:rPr>
-        <w:t>classified as positive</w:t>
-      </w:r>
-      <w:r>
-        <w:rPr>
-          <w:rFonts w:ascii="Courier New" w:hAnsi="Courier New" w:cs="Courier New"/>
-        </w:rPr>
-        <w:t xml:space="preserve"> or negative</w:t>
-      </w:r>
-      <w:r>
-        <w:rPr>
-          <w:rFonts w:ascii="Courier New" w:hAnsi="Courier New" w:cs="Courier New"/>
-        </w:rPr>
-        <w:t xml:space="preserve"> were </w:t>
+        <w:t xml:space="preserve">classified as positive or negative were </w:t>
       </w:r>
       <w:proofErr w:type="gramStart"/>
       <w:r>
@@ -2204,13 +2307,7 @@
         <w:rPr>
           <w:rFonts w:ascii="Courier New" w:hAnsi="Courier New" w:cs="Courier New"/>
         </w:rPr>
-        <w:t xml:space="preserve"> or negative</w:t>
-      </w:r>
-      <w:r>
-        <w:rPr>
-          <w:rFonts w:ascii="Courier New" w:hAnsi="Courier New" w:cs="Courier New"/>
-        </w:rPr>
-        <w:t>).</w:t>
+        <w:t xml:space="preserve"> or negative).</w:t>
       </w:r>
     </w:p>
     <w:p>
@@ -2322,13 +2419,7 @@
         <w:rPr>
           <w:rFonts w:ascii="Courier New" w:hAnsi="Courier New" w:cs="Courier New"/>
         </w:rPr>
-        <w:t>)</w:t>
-      </w:r>
-      <w:r>
-        <w:rPr>
-          <w:rFonts w:ascii="Courier New" w:hAnsi="Courier New" w:cs="Courier New"/>
-        </w:rPr>
-        <w:t>.</w:t>
+        <w:t>).</w:t>
       </w:r>
     </w:p>
     <w:p>
@@ -2642,7 +2733,1698 @@
     </w:p>
     <w:p>
       <w:pPr>
+        <w:pStyle w:val="PlainText"/>
+        <w:rPr>
+          <w:rFonts w:ascii="Courier New" w:hAnsi="Courier New" w:cs="Courier New"/>
+        </w:rPr>
+      </w:pPr>
+      <w:r>
+        <w:rPr>
+          <w:rFonts w:ascii="Courier New" w:hAnsi="Courier New" w:cs="Courier New"/>
+        </w:rPr>
+        <w:t xml:space="preserve">With </w:t>
+      </w:r>
+      <w:proofErr w:type="spellStart"/>
+      <w:r>
+        <w:rPr>
+          <w:rFonts w:ascii="Courier New" w:hAnsi="Courier New" w:cs="Courier New"/>
+        </w:rPr>
+        <w:t>CountVectorizer</w:t>
+      </w:r>
+      <w:proofErr w:type="spellEnd"/>
+    </w:p>
+    <w:p>
+      <w:pPr>
+        <w:pStyle w:val="ListParagraph"/>
+        <w:numPr>
+          <w:ilvl w:val="0"/>
+          <w:numId w:val="16"/>
+        </w:numPr>
+        <w:shd w:val="clear" w:color="auto" w:fill="FFFFFF"/>
+        <w:tabs>
+          <w:tab w:val="left" w:pos="916"/>
+          <w:tab w:val="left" w:pos="1832"/>
+          <w:tab w:val="left" w:pos="2748"/>
+          <w:tab w:val="left" w:pos="3664"/>
+          <w:tab w:val="left" w:pos="4580"/>
+          <w:tab w:val="left" w:pos="5496"/>
+          <w:tab w:val="left" w:pos="6412"/>
+          <w:tab w:val="left" w:pos="7328"/>
+          <w:tab w:val="left" w:pos="8244"/>
+          <w:tab w:val="left" w:pos="9160"/>
+          <w:tab w:val="left" w:pos="10076"/>
+          <w:tab w:val="left" w:pos="10992"/>
+          <w:tab w:val="left" w:pos="11908"/>
+          <w:tab w:val="left" w:pos="12824"/>
+          <w:tab w:val="left" w:pos="13740"/>
+          <w:tab w:val="left" w:pos="14656"/>
+        </w:tabs>
+        <w:wordWrap w:val="0"/>
+        <w:spacing w:after="0" w:line="240" w:lineRule="auto"/>
+        <w:textAlignment w:val="baseline"/>
+        <w:rPr>
+          <w:rFonts w:ascii="Courier New" w:eastAsia="Times New Roman" w:hAnsi="Courier New" w:cs="Courier New"/>
+          <w:color w:val="000000"/>
+          <w:sz w:val="21"/>
+          <w:szCs w:val="21"/>
+        </w:rPr>
+      </w:pPr>
+      <w:r>
+        <w:rPr>
+          <w:rFonts w:ascii="Courier New" w:eastAsia="Times New Roman" w:hAnsi="Courier New" w:cs="Courier New"/>
+          <w:color w:val="000000"/>
+          <w:sz w:val="21"/>
+          <w:szCs w:val="21"/>
+        </w:rPr>
+        <w:t>Accuracy score:  0.7511140819964349</w:t>
+      </w:r>
+    </w:p>
+    <w:p>
+      <w:pPr>
+        <w:pStyle w:val="ListParagraph"/>
+        <w:numPr>
+          <w:ilvl w:val="0"/>
+          <w:numId w:val="16"/>
+        </w:numPr>
+        <w:shd w:val="clear" w:color="auto" w:fill="FFFFFF"/>
+        <w:tabs>
+          <w:tab w:val="left" w:pos="916"/>
+          <w:tab w:val="left" w:pos="1832"/>
+          <w:tab w:val="left" w:pos="2748"/>
+          <w:tab w:val="left" w:pos="3664"/>
+          <w:tab w:val="left" w:pos="4580"/>
+          <w:tab w:val="left" w:pos="5496"/>
+          <w:tab w:val="left" w:pos="6412"/>
+          <w:tab w:val="left" w:pos="7328"/>
+          <w:tab w:val="left" w:pos="8244"/>
+          <w:tab w:val="left" w:pos="9160"/>
+          <w:tab w:val="left" w:pos="10076"/>
+          <w:tab w:val="left" w:pos="10992"/>
+          <w:tab w:val="left" w:pos="11908"/>
+          <w:tab w:val="left" w:pos="12824"/>
+          <w:tab w:val="left" w:pos="13740"/>
+          <w:tab w:val="left" w:pos="14656"/>
+        </w:tabs>
+        <w:wordWrap w:val="0"/>
+        <w:spacing w:after="0" w:line="240" w:lineRule="auto"/>
+        <w:textAlignment w:val="baseline"/>
+        <w:rPr>
+          <w:rFonts w:ascii="Courier New" w:eastAsia="Times New Roman" w:hAnsi="Courier New" w:cs="Courier New"/>
+          <w:color w:val="000000"/>
+          <w:sz w:val="21"/>
+          <w:szCs w:val="21"/>
+        </w:rPr>
+      </w:pPr>
+      <w:r>
+        <w:rPr>
+          <w:rFonts w:ascii="Courier New" w:eastAsia="Times New Roman" w:hAnsi="Courier New" w:cs="Courier New"/>
+          <w:color w:val="000000"/>
+          <w:sz w:val="21"/>
+          <w:szCs w:val="21"/>
+        </w:rPr>
+        <w:t>Precision score:  0.7604815276048152</w:t>
+      </w:r>
+    </w:p>
+    <w:p>
+      <w:pPr>
+        <w:pStyle w:val="ListParagraph"/>
+        <w:numPr>
+          <w:ilvl w:val="0"/>
+          <w:numId w:val="16"/>
+        </w:numPr>
+        <w:shd w:val="clear" w:color="auto" w:fill="FFFFFF"/>
+        <w:tabs>
+          <w:tab w:val="left" w:pos="916"/>
+          <w:tab w:val="left" w:pos="1832"/>
+          <w:tab w:val="left" w:pos="2748"/>
+          <w:tab w:val="left" w:pos="3664"/>
+          <w:tab w:val="left" w:pos="4580"/>
+          <w:tab w:val="left" w:pos="5496"/>
+          <w:tab w:val="left" w:pos="6412"/>
+          <w:tab w:val="left" w:pos="7328"/>
+          <w:tab w:val="left" w:pos="8244"/>
+          <w:tab w:val="left" w:pos="9160"/>
+          <w:tab w:val="left" w:pos="10076"/>
+          <w:tab w:val="left" w:pos="10992"/>
+          <w:tab w:val="left" w:pos="11908"/>
+          <w:tab w:val="left" w:pos="12824"/>
+          <w:tab w:val="left" w:pos="13740"/>
+          <w:tab w:val="left" w:pos="14656"/>
+        </w:tabs>
+        <w:wordWrap w:val="0"/>
+        <w:spacing w:after="0" w:line="240" w:lineRule="auto"/>
+        <w:textAlignment w:val="baseline"/>
+        <w:rPr>
+          <w:rFonts w:ascii="Courier New" w:eastAsia="Times New Roman" w:hAnsi="Courier New" w:cs="Courier New"/>
+          <w:color w:val="000000"/>
+          <w:sz w:val="21"/>
+          <w:szCs w:val="21"/>
+        </w:rPr>
+      </w:pPr>
+      <w:r>
+        <w:rPr>
+          <w:rFonts w:ascii="Courier New" w:eastAsia="Times New Roman" w:hAnsi="Courier New" w:cs="Courier New"/>
+          <w:color w:val="000000"/>
+          <w:sz w:val="21"/>
+          <w:szCs w:val="21"/>
+        </w:rPr>
+        <w:t>Recall score:  0.7723440134907251</w:t>
+      </w:r>
+    </w:p>
+    <w:p>
+      <w:pPr>
+        <w:pStyle w:val="ListParagraph"/>
+        <w:numPr>
+          <w:ilvl w:val="0"/>
+          <w:numId w:val="16"/>
+        </w:numPr>
+        <w:shd w:val="clear" w:color="auto" w:fill="FFFFFF"/>
+        <w:tabs>
+          <w:tab w:val="left" w:pos="916"/>
+          <w:tab w:val="left" w:pos="1832"/>
+          <w:tab w:val="left" w:pos="2748"/>
+          <w:tab w:val="left" w:pos="3664"/>
+          <w:tab w:val="left" w:pos="4580"/>
+          <w:tab w:val="left" w:pos="5496"/>
+          <w:tab w:val="left" w:pos="6412"/>
+          <w:tab w:val="left" w:pos="7328"/>
+          <w:tab w:val="left" w:pos="8244"/>
+          <w:tab w:val="left" w:pos="9160"/>
+          <w:tab w:val="left" w:pos="10076"/>
+          <w:tab w:val="left" w:pos="10992"/>
+          <w:tab w:val="left" w:pos="11908"/>
+          <w:tab w:val="left" w:pos="12824"/>
+          <w:tab w:val="left" w:pos="13740"/>
+          <w:tab w:val="left" w:pos="14656"/>
+        </w:tabs>
+        <w:wordWrap w:val="0"/>
+        <w:spacing w:after="0" w:line="240" w:lineRule="auto"/>
+        <w:textAlignment w:val="baseline"/>
+        <w:rPr>
+          <w:rFonts w:ascii="Courier New" w:eastAsia="Times New Roman" w:hAnsi="Courier New" w:cs="Courier New"/>
+          <w:color w:val="000000"/>
+          <w:sz w:val="21"/>
+          <w:szCs w:val="21"/>
+        </w:rPr>
+      </w:pPr>
+      <w:r>
+        <w:rPr>
+          <w:rFonts w:ascii="Courier New" w:eastAsia="Times New Roman" w:hAnsi="Courier New" w:cs="Courier New"/>
+          <w:color w:val="000000"/>
+          <w:sz w:val="21"/>
+          <w:szCs w:val="21"/>
+        </w:rPr>
+        <w:t>F1 score:  0.7663668688558879</w:t>
+      </w:r>
+    </w:p>
+    <w:p>
+      <w:pPr>
+        <w:pStyle w:val="PlainText"/>
+        <w:rPr>
+          <w:rFonts w:ascii="Courier New" w:hAnsi="Courier New" w:cs="Courier New"/>
+        </w:rPr>
+      </w:pPr>
+    </w:p>
+    <w:p>
+      <w:pPr>
+        <w:pStyle w:val="Heading2"/>
+      </w:pPr>
+      <w:r>
+        <w:lastRenderedPageBreak/>
+        <w:t>Conclusion</w:t>
+      </w:r>
+    </w:p>
+    <w:p>
+      <w:pPr>
+        <w:pStyle w:val="PlainText"/>
+        <w:rPr>
+          <w:rFonts w:ascii="Courier New" w:hAnsi="Courier New" w:cs="Courier New"/>
+        </w:rPr>
+      </w:pPr>
+    </w:p>
+    <w:p>
+      <w:pPr>
+        <w:pStyle w:val="PlainText"/>
+        <w:rPr>
+          <w:rFonts w:ascii="Courier New" w:hAnsi="Courier New" w:cs="Courier New"/>
+        </w:rPr>
+      </w:pPr>
+      <w:r>
+        <w:rPr>
+          <w:rFonts w:ascii="Courier New" w:hAnsi="Courier New" w:cs="Courier New"/>
+        </w:rPr>
+        <w:t>Even though this is my baseline model it still did a pretty good job with all the score</w:t>
+      </w:r>
+      <w:r>
+        <w:rPr>
+          <w:rFonts w:ascii="Courier New" w:hAnsi="Courier New" w:cs="Courier New"/>
+        </w:rPr>
+        <w:t>s</w:t>
+      </w:r>
+      <w:r>
+        <w:rPr>
+          <w:rFonts w:ascii="Courier New" w:hAnsi="Courier New" w:cs="Courier New"/>
+        </w:rPr>
+        <w:t xml:space="preserve"> in the </w:t>
+      </w:r>
+      <w:r>
+        <w:rPr>
+          <w:rFonts w:ascii="Courier New" w:hAnsi="Courier New" w:cs="Courier New"/>
+        </w:rPr>
+        <w:t xml:space="preserve">mid to </w:t>
+      </w:r>
+      <w:r>
+        <w:rPr>
+          <w:rFonts w:ascii="Courier New" w:hAnsi="Courier New" w:cs="Courier New"/>
+        </w:rPr>
+        <w:t>high 70% range.</w:t>
+      </w:r>
+    </w:p>
+    <w:p>
+      <w:pPr>
+        <w:pStyle w:val="PlainText"/>
+        <w:rPr>
+          <w:rFonts w:ascii="Courier New" w:hAnsi="Courier New" w:cs="Courier New"/>
+        </w:rPr>
+      </w:pPr>
+    </w:p>
+    <w:p>
+      <w:pPr>
+        <w:pStyle w:val="Heading2"/>
+      </w:pPr>
+      <w:r>
+        <w:t>Model</w:t>
+      </w:r>
+    </w:p>
+    <w:p>
+      <w:pPr>
+        <w:pStyle w:val="NoSpacing"/>
+      </w:pPr>
+    </w:p>
+    <w:p>
+      <w:pPr>
+        <w:pStyle w:val="Heading3"/>
+      </w:pPr>
+      <w:r>
+        <w:t>Support Vector Machine (SVM)</w:t>
+      </w:r>
+    </w:p>
+    <w:p>
+      <w:pPr>
+        <w:pStyle w:val="NoSpacing"/>
+      </w:pPr>
+    </w:p>
+    <w:p>
+      <w:pPr>
+        <w:rPr>
+          <w:rFonts w:ascii="Courier New" w:hAnsi="Courier New" w:cs="Courier New"/>
+          <w:sz w:val="21"/>
+          <w:szCs w:val="21"/>
+        </w:rPr>
+      </w:pPr>
+      <w:r>
+        <w:rPr>
+          <w:rFonts w:ascii="Courier New" w:hAnsi="Courier New" w:cs="Courier New"/>
+          <w:sz w:val="21"/>
+          <w:szCs w:val="21"/>
+        </w:rPr>
+        <w:t xml:space="preserve">The support vector machine algorithm is </w:t>
+      </w:r>
+      <w:r>
+        <w:rPr>
+          <w:rFonts w:ascii="Courier New" w:hAnsi="Courier New" w:cs="Courier New"/>
+          <w:sz w:val="21"/>
+          <w:szCs w:val="21"/>
+        </w:rPr>
+        <w:t xml:space="preserve">to find a hyperplane in an N-dimensional space, where N is the number of features that distinctly classify the data points. Our objective is to find a plane that maximizes the distance between the two </w:t>
+      </w:r>
+      <w:r>
+        <w:rPr>
+          <w:rFonts w:ascii="Courier New" w:hAnsi="Courier New" w:cs="Courier New"/>
+          <w:sz w:val="21"/>
+          <w:szCs w:val="21"/>
+        </w:rPr>
+        <w:t>classes of data (positive and negative).</w:t>
+      </w:r>
+    </w:p>
+    <w:p>
+      <w:pPr>
+        <w:rPr>
+          <w:rFonts w:ascii="Courier New" w:hAnsi="Courier New" w:cs="Courier New"/>
+          <w:sz w:val="21"/>
+          <w:szCs w:val="21"/>
+        </w:rPr>
+      </w:pPr>
+      <w:r>
+        <w:rPr>
+          <w:noProof/>
+        </w:rPr>
+        <w:drawing>
+          <wp:inline distT="0" distB="0" distL="0" distR="0">
+            <wp:extent cx="4145280" cy="3228736"/>
+            <wp:effectExtent l="0" t="0" r="7620" b="0"/>
+            <wp:docPr id="4" name="Picture 4" descr="https://miro.medium.com/max/796/1*ITv5wvV3Y4-ZfR88MwiCtA.png"/>
+            <wp:cNvGraphicFramePr>
+              <a:graphicFrameLocks xmlns:a="http://schemas.openxmlformats.org/drawingml/2006/main" noChangeAspect="1"/>
+            </wp:cNvGraphicFramePr>
+            <a:graphic xmlns:a="http://schemas.openxmlformats.org/drawingml/2006/main">
+              <a:graphicData uri="http://schemas.openxmlformats.org/drawingml/2006/picture">
+                <pic:pic xmlns:pic="http://schemas.openxmlformats.org/drawingml/2006/picture">
+                  <pic:nvPicPr>
+                    <pic:cNvPr id="0" name="Picture 1" descr="https://miro.medium.com/max/796/1*ITv5wvV3Y4-ZfR88MwiCtA.png"/>
+                    <pic:cNvPicPr>
+                      <a:picLocks noChangeAspect="1" noChangeArrowheads="1"/>
+                    </pic:cNvPicPr>
+                  </pic:nvPicPr>
+                  <pic:blipFill>
+                    <a:blip r:embed="rId7">
+                      <a:extLst>
+                        <a:ext uri="{28A0092B-C50C-407E-A947-70E740481C1C}">
+                          <a14:useLocalDpi xmlns:a14="http://schemas.microsoft.com/office/drawing/2010/main" val="0"/>
+                        </a:ext>
+                      </a:extLst>
+                    </a:blip>
+                    <a:srcRect/>
+                    <a:stretch>
+                      <a:fillRect/>
+                    </a:stretch>
+                  </pic:blipFill>
+                  <pic:spPr bwMode="auto">
+                    <a:xfrm>
+                      <a:off x="0" y="0"/>
+                      <a:ext cx="4154150" cy="3235645"/>
+                    </a:xfrm>
+                    <a:prstGeom prst="rect">
+                      <a:avLst/>
+                    </a:prstGeom>
+                    <a:noFill/>
+                    <a:ln>
+                      <a:noFill/>
+                    </a:ln>
+                  </pic:spPr>
+                </pic:pic>
+              </a:graphicData>
+            </a:graphic>
+          </wp:inline>
+        </w:drawing>
+      </w:r>
+    </w:p>
+    <w:p>
+      <w:pPr>
+        <w:rPr>
+          <w:rFonts w:ascii="Courier New" w:hAnsi="Courier New" w:cs="Courier New"/>
+          <w:sz w:val="21"/>
+          <w:szCs w:val="21"/>
+        </w:rPr>
+      </w:pPr>
+      <w:r>
+        <w:rPr>
+          <w:rFonts w:ascii="Courier New" w:hAnsi="Courier New" w:cs="Courier New"/>
+          <w:sz w:val="21"/>
+          <w:szCs w:val="21"/>
+        </w:rPr>
+        <w:t xml:space="preserve">SVM draws the hyperplane by transforming our data with the help of Kernels (mathematical </w:t>
+      </w:r>
+      <w:r>
+        <w:rPr>
+          <w:rFonts w:ascii="Courier New" w:hAnsi="Courier New" w:cs="Courier New"/>
+          <w:sz w:val="21"/>
+          <w:szCs w:val="21"/>
+        </w:rPr>
+        <w:t>functions</w:t>
+      </w:r>
+      <w:r>
+        <w:rPr>
+          <w:rFonts w:ascii="Courier New" w:hAnsi="Courier New" w:cs="Courier New"/>
+          <w:sz w:val="21"/>
+          <w:szCs w:val="21"/>
+        </w:rPr>
+        <w:t xml:space="preserve">). There are many types of </w:t>
+      </w:r>
+      <w:r>
+        <w:rPr>
+          <w:rFonts w:ascii="Courier New" w:hAnsi="Courier New" w:cs="Courier New"/>
+          <w:sz w:val="21"/>
+          <w:szCs w:val="21"/>
+        </w:rPr>
+        <w:t xml:space="preserve">Kernels (linear, sigmoid, </w:t>
+      </w:r>
+      <w:proofErr w:type="spellStart"/>
+      <w:r>
+        <w:rPr>
+          <w:rFonts w:ascii="Courier New" w:hAnsi="Courier New" w:cs="Courier New"/>
+          <w:sz w:val="21"/>
+          <w:szCs w:val="21"/>
+        </w:rPr>
+        <w:t>rbf</w:t>
+      </w:r>
+      <w:proofErr w:type="spellEnd"/>
+      <w:r>
+        <w:rPr>
+          <w:rFonts w:ascii="Courier New" w:hAnsi="Courier New" w:cs="Courier New"/>
+          <w:sz w:val="21"/>
+          <w:szCs w:val="21"/>
+        </w:rPr>
+        <w:t>, polynomial) but as our problem is to classify data between positive and negative we will use the linear kernel for our model.</w:t>
+      </w:r>
+    </w:p>
+    <w:p>
+      <w:pPr>
+        <w:pStyle w:val="NoSpacing"/>
+      </w:pPr>
+    </w:p>
+    <w:p>
+      <w:pPr>
+        <w:pStyle w:val="Heading3"/>
+      </w:pPr>
+      <w:r>
+        <w:t>Step to preform</w:t>
+      </w:r>
+    </w:p>
+    <w:p>
+      <w:pPr>
+        <w:pStyle w:val="PlainText"/>
+        <w:rPr>
+          <w:rFonts w:ascii="Courier New" w:hAnsi="Courier New" w:cs="Courier New"/>
+        </w:rPr>
+      </w:pPr>
+    </w:p>
+    <w:p>
+      <w:pPr>
+        <w:pStyle w:val="PlainText"/>
+        <w:rPr>
+          <w:rFonts w:ascii="Courier New" w:hAnsi="Courier New" w:cs="Courier New"/>
+        </w:rPr>
+      </w:pPr>
+      <w:r>
+        <w:rPr>
+          <w:rFonts w:ascii="Courier New" w:hAnsi="Courier New" w:cs="Courier New"/>
+        </w:rPr>
+        <w:t xml:space="preserve">To use the </w:t>
+      </w:r>
+      <w:r>
+        <w:rPr>
+          <w:rFonts w:ascii="Courier New" w:hAnsi="Courier New" w:cs="Courier New"/>
+        </w:rPr>
+        <w:t>SVM</w:t>
+      </w:r>
+      <w:r>
+        <w:rPr>
+          <w:rFonts w:ascii="Courier New" w:hAnsi="Courier New" w:cs="Courier New"/>
+        </w:rPr>
+        <w:t xml:space="preserve"> algorithm to solve classification problems like deciding if text is positive or negative.</w:t>
+      </w:r>
+    </w:p>
+    <w:p>
+      <w:pPr>
+        <w:pStyle w:val="PlainText"/>
+        <w:rPr>
+          <w:rFonts w:ascii="Courier New" w:hAnsi="Courier New" w:cs="Courier New"/>
+        </w:rPr>
+      </w:pPr>
+    </w:p>
+    <w:p>
+      <w:pPr>
+        <w:pStyle w:val="PlainText"/>
+        <w:numPr>
+          <w:ilvl w:val="0"/>
+          <w:numId w:val="8"/>
+        </w:numPr>
+        <w:rPr>
+          <w:rFonts w:ascii="Courier New" w:hAnsi="Courier New" w:cs="Courier New"/>
+        </w:rPr>
+      </w:pPr>
+      <w:r>
+        <w:rPr>
+          <w:rFonts w:ascii="Courier New" w:hAnsi="Courier New" w:cs="Courier New"/>
+        </w:rPr>
+        <w:t>Gather the data (we will use Sentiment140 dataset).</w:t>
+      </w:r>
+    </w:p>
+    <w:p>
+      <w:pPr>
+        <w:pStyle w:val="PlainText"/>
+        <w:numPr>
+          <w:ilvl w:val="0"/>
+          <w:numId w:val="8"/>
+        </w:numPr>
+        <w:rPr>
+          <w:rFonts w:ascii="Courier New" w:hAnsi="Courier New" w:cs="Courier New"/>
+        </w:rPr>
+      </w:pPr>
+      <w:r>
+        <w:rPr>
+          <w:rFonts w:ascii="Courier New" w:hAnsi="Courier New" w:cs="Courier New"/>
+        </w:rPr>
+        <w:t>Vectorize the data</w:t>
+      </w:r>
+      <w:r>
+        <w:rPr>
+          <w:rFonts w:ascii="Courier New" w:hAnsi="Courier New" w:cs="Courier New"/>
+        </w:rPr>
+        <w:t>.</w:t>
+      </w:r>
+    </w:p>
+    <w:p>
+      <w:pPr>
+        <w:pStyle w:val="PlainText"/>
+        <w:numPr>
+          <w:ilvl w:val="1"/>
+          <w:numId w:val="8"/>
+        </w:numPr>
+        <w:rPr>
+          <w:rFonts w:ascii="Courier New" w:hAnsi="Courier New" w:cs="Courier New"/>
+        </w:rPr>
+      </w:pPr>
+      <w:r>
+        <w:rPr>
+          <w:rFonts w:ascii="Courier New" w:hAnsi="Courier New" w:cs="Courier New"/>
+        </w:rPr>
+        <w:lastRenderedPageBreak/>
+        <w:t xml:space="preserve">For comparison reasons we will try both </w:t>
+      </w:r>
+      <w:proofErr w:type="spellStart"/>
+      <w:r>
+        <w:rPr>
+          <w:rFonts w:ascii="Courier New" w:hAnsi="Courier New" w:cs="Courier New"/>
+        </w:rPr>
+        <w:t>CountVectorizer</w:t>
+      </w:r>
+      <w:proofErr w:type="spellEnd"/>
+      <w:r>
+        <w:rPr>
+          <w:rFonts w:ascii="Courier New" w:hAnsi="Courier New" w:cs="Courier New"/>
+        </w:rPr>
+        <w:t xml:space="preserve"> and </w:t>
+      </w:r>
+      <w:proofErr w:type="spellStart"/>
+      <w:r>
+        <w:rPr>
+          <w:rFonts w:ascii="Courier New" w:hAnsi="Courier New" w:cs="Courier New"/>
+        </w:rPr>
+        <w:t>TfidVectorizer</w:t>
+      </w:r>
+      <w:proofErr w:type="spellEnd"/>
+      <w:r>
+        <w:rPr>
+          <w:rFonts w:ascii="Courier New" w:hAnsi="Courier New" w:cs="Courier New"/>
+        </w:rPr>
+        <w:t>.</w:t>
+      </w:r>
+    </w:p>
+    <w:p>
+      <w:pPr>
+        <w:pStyle w:val="PlainText"/>
+        <w:numPr>
+          <w:ilvl w:val="0"/>
+          <w:numId w:val="8"/>
+        </w:numPr>
+        <w:rPr>
+          <w:rFonts w:ascii="Courier New" w:hAnsi="Courier New" w:cs="Courier New"/>
+        </w:rPr>
+      </w:pPr>
+      <w:r>
+        <w:rPr>
+          <w:rFonts w:ascii="Courier New" w:hAnsi="Courier New" w:cs="Courier New"/>
+        </w:rPr>
+        <w:t>Train and test the model</w:t>
+      </w:r>
+      <w:r>
+        <w:rPr>
+          <w:rFonts w:ascii="Courier New" w:hAnsi="Courier New" w:cs="Courier New"/>
+        </w:rPr>
+        <w:t>.</w:t>
+      </w:r>
+    </w:p>
+    <w:p>
+      <w:pPr>
+        <w:pStyle w:val="PlainText"/>
+        <w:numPr>
+          <w:ilvl w:val="0"/>
+          <w:numId w:val="8"/>
+        </w:numPr>
+        <w:rPr>
+          <w:rFonts w:ascii="Courier New" w:hAnsi="Courier New" w:cs="Courier New"/>
+        </w:rPr>
+      </w:pPr>
+      <w:r>
+        <w:rPr>
+          <w:rFonts w:ascii="Courier New" w:hAnsi="Courier New" w:cs="Courier New"/>
+        </w:rPr>
+        <w:t>Measure the scores of the model.</w:t>
+      </w:r>
+    </w:p>
+    <w:p>
+      <w:pPr>
+        <w:pStyle w:val="PlainText"/>
+        <w:rPr>
+          <w:rFonts w:ascii="Courier New" w:hAnsi="Courier New" w:cs="Courier New"/>
+        </w:rPr>
+      </w:pPr>
+    </w:p>
+    <w:p>
+      <w:pPr>
+        <w:pStyle w:val="Heading3"/>
+      </w:pPr>
+      <w:r>
+        <w:t>Strengths &amp; Weaknesses</w:t>
+      </w:r>
+    </w:p>
+    <w:p>
+      <w:pPr>
+        <w:pStyle w:val="PlainText"/>
+        <w:rPr>
+          <w:rFonts w:ascii="Courier New" w:hAnsi="Courier New" w:cs="Courier New"/>
+        </w:rPr>
+      </w:pPr>
+    </w:p>
+    <w:p>
+      <w:pPr>
+        <w:pStyle w:val="PlainText"/>
+        <w:rPr>
+          <w:rFonts w:ascii="Courier New" w:hAnsi="Courier New" w:cs="Courier New"/>
+          <w:u w:val="single"/>
+        </w:rPr>
+      </w:pPr>
+      <w:r>
+        <w:rPr>
+          <w:rFonts w:ascii="Courier New" w:hAnsi="Courier New" w:cs="Courier New"/>
+          <w:u w:val="single"/>
+        </w:rPr>
+        <w:t>Streng</w:t>
+      </w:r>
+      <w:r>
+        <w:rPr>
+          <w:rFonts w:ascii="Courier New" w:hAnsi="Courier New" w:cs="Courier New"/>
+          <w:u w:val="single"/>
+        </w:rPr>
+        <w:t>ths:</w:t>
+      </w:r>
+    </w:p>
+    <w:p>
+      <w:pPr>
+        <w:pStyle w:val="PlainText"/>
+        <w:numPr>
+          <w:ilvl w:val="0"/>
+          <w:numId w:val="15"/>
+        </w:numPr>
+        <w:rPr>
+          <w:rFonts w:ascii="Courier New" w:hAnsi="Courier New" w:cs="Courier New"/>
+          <w:color w:val="444444"/>
+          <w:shd w:val="clear" w:color="auto" w:fill="FFFFFF"/>
+        </w:rPr>
+      </w:pPr>
+      <w:r>
+        <w:rPr>
+          <w:rFonts w:ascii="Courier New" w:hAnsi="Courier New" w:cs="Courier New"/>
+          <w:color w:val="444444"/>
+          <w:shd w:val="clear" w:color="auto" w:fill="FFFFFF"/>
+        </w:rPr>
+        <w:t>With an appropriate kernel function, we can solve any complex problem.</w:t>
+      </w:r>
+    </w:p>
+    <w:p>
+      <w:pPr>
+        <w:pStyle w:val="ListParagraph"/>
+        <w:numPr>
+          <w:ilvl w:val="0"/>
+          <w:numId w:val="15"/>
+        </w:numPr>
+        <w:shd w:val="clear" w:color="auto" w:fill="FFFFFF"/>
+        <w:spacing w:before="100" w:beforeAutospacing="1" w:after="100" w:afterAutospacing="1" w:line="240" w:lineRule="auto"/>
+        <w:rPr>
+          <w:rFonts w:ascii="Courier New" w:eastAsia="Times New Roman" w:hAnsi="Courier New" w:cs="Courier New"/>
+          <w:color w:val="444444"/>
+          <w:sz w:val="21"/>
+          <w:szCs w:val="21"/>
+        </w:rPr>
+      </w:pPr>
+      <w:r>
+        <w:rPr>
+          <w:rFonts w:ascii="Courier New" w:eastAsia="Times New Roman" w:hAnsi="Courier New" w:cs="Courier New"/>
+          <w:color w:val="444444"/>
+          <w:sz w:val="21"/>
+          <w:szCs w:val="21"/>
+        </w:rPr>
+        <w:t>It scales relatively well to high dimensional data.</w:t>
+      </w:r>
+    </w:p>
+    <w:p>
+      <w:pPr>
+        <w:pStyle w:val="PlainText"/>
+        <w:rPr>
+          <w:rFonts w:ascii="Courier New" w:hAnsi="Courier New" w:cs="Courier New"/>
+          <w:u w:val="single"/>
+        </w:rPr>
+      </w:pPr>
+      <w:r>
+        <w:rPr>
+          <w:rFonts w:ascii="Courier New" w:hAnsi="Courier New" w:cs="Courier New"/>
+          <w:u w:val="single"/>
+        </w:rPr>
+        <w:t>Weaknesses:</w:t>
+      </w:r>
+    </w:p>
+    <w:p>
+      <w:pPr>
+        <w:pStyle w:val="PlainText"/>
+        <w:numPr>
+          <w:ilvl w:val="0"/>
+          <w:numId w:val="12"/>
+        </w:numPr>
+        <w:rPr>
+          <w:rFonts w:ascii="Courier New" w:hAnsi="Courier New" w:cs="Courier New"/>
+        </w:rPr>
+      </w:pPr>
+      <w:r>
+        <w:rPr>
+          <w:rFonts w:ascii="Courier New" w:hAnsi="Courier New" w:cs="Courier New"/>
+          <w:color w:val="333333"/>
+          <w:shd w:val="clear" w:color="auto" w:fill="FFFFFF"/>
+        </w:rPr>
+        <w:t xml:space="preserve">They </w:t>
+      </w:r>
+      <w:r>
+        <w:rPr>
+          <w:rFonts w:ascii="Courier New" w:hAnsi="Courier New" w:cs="Courier New"/>
+          <w:color w:val="333333"/>
+          <w:shd w:val="clear" w:color="auto" w:fill="FFFFFF"/>
+        </w:rPr>
+        <w:t>are memory intensive</w:t>
+      </w:r>
+      <w:r>
+        <w:rPr>
+          <w:rFonts w:ascii="Courier New" w:hAnsi="Courier New" w:cs="Courier New"/>
+          <w:color w:val="333333"/>
+          <w:shd w:val="clear" w:color="auto" w:fill="FFFFFF"/>
+        </w:rPr>
+        <w:t>.</w:t>
+      </w:r>
+    </w:p>
+    <w:p>
+      <w:pPr>
+        <w:pStyle w:val="NoSpacing"/>
+        <w:numPr>
+          <w:ilvl w:val="0"/>
+          <w:numId w:val="12"/>
+        </w:numPr>
+        <w:rPr>
+          <w:rFonts w:ascii="Courier New" w:hAnsi="Courier New" w:cs="Courier New"/>
+          <w:sz w:val="21"/>
+          <w:szCs w:val="21"/>
+        </w:rPr>
+      </w:pPr>
+      <w:r>
+        <w:rPr>
+          <w:rFonts w:ascii="Courier New" w:hAnsi="Courier New" w:cs="Courier New"/>
+          <w:sz w:val="21"/>
+          <w:szCs w:val="21"/>
+        </w:rPr>
+        <w:t>Choosing a “good” kernel function is not easy.</w:t>
+      </w:r>
+    </w:p>
+    <w:p>
+      <w:pPr>
+        <w:pStyle w:val="NoSpacing"/>
+        <w:numPr>
+          <w:ilvl w:val="0"/>
+          <w:numId w:val="12"/>
+        </w:numPr>
+        <w:rPr>
+          <w:rFonts w:ascii="Courier New" w:hAnsi="Courier New" w:cs="Courier New"/>
+          <w:sz w:val="21"/>
+          <w:szCs w:val="21"/>
+        </w:rPr>
+      </w:pPr>
+      <w:r>
+        <w:rPr>
+          <w:rFonts w:ascii="Courier New" w:hAnsi="Courier New" w:cs="Courier New"/>
+          <w:sz w:val="21"/>
+          <w:szCs w:val="21"/>
+        </w:rPr>
+        <w:t>Long training time for large datasets.</w:t>
+      </w:r>
+    </w:p>
+    <w:p>
+      <w:pPr>
+        <w:pStyle w:val="PlainText"/>
+        <w:rPr>
+          <w:rFonts w:ascii="Courier New" w:hAnsi="Courier New" w:cs="Courier New"/>
+        </w:rPr>
+      </w:pPr>
+    </w:p>
+    <w:p>
+      <w:pPr>
+        <w:pStyle w:val="Heading3"/>
+      </w:pPr>
+      <w:r>
+        <w:t>Implementation</w:t>
+      </w:r>
+    </w:p>
+    <w:p>
+      <w:pPr>
+        <w:pStyle w:val="PlainText"/>
+        <w:rPr>
+          <w:rFonts w:ascii="Courier New" w:hAnsi="Courier New" w:cs="Courier New"/>
+        </w:rPr>
+      </w:pPr>
+    </w:p>
+    <w:p>
+      <w:pPr>
+        <w:pStyle w:val="PlainText"/>
+        <w:rPr>
+          <w:rFonts w:ascii="Courier New" w:hAnsi="Courier New" w:cs="Courier New"/>
+        </w:rPr>
+      </w:pPr>
+      <w:r>
+        <w:rPr>
+          <w:rFonts w:ascii="Courier New" w:hAnsi="Courier New" w:cs="Courier New"/>
+        </w:rPr>
+        <w:t xml:space="preserve">In this project we will develop </w:t>
+      </w:r>
+      <w:proofErr w:type="gramStart"/>
+      <w:r>
+        <w:rPr>
+          <w:rFonts w:ascii="Courier New" w:hAnsi="Courier New" w:cs="Courier New"/>
+        </w:rPr>
+        <w:t>a</w:t>
+      </w:r>
+      <w:proofErr w:type="gramEnd"/>
+      <w:r>
+        <w:rPr>
+          <w:rFonts w:ascii="Courier New" w:hAnsi="Courier New" w:cs="Courier New"/>
+        </w:rPr>
+        <w:t xml:space="preserve"> </w:t>
+      </w:r>
+      <w:r>
+        <w:rPr>
+          <w:rFonts w:ascii="Courier New" w:hAnsi="Courier New" w:cs="Courier New"/>
+        </w:rPr>
+        <w:t>SVM</w:t>
+      </w:r>
+      <w:r>
+        <w:rPr>
+          <w:rFonts w:ascii="Courier New" w:hAnsi="Courier New" w:cs="Courier New"/>
+        </w:rPr>
+        <w:t xml:space="preserve"> model that classify text (twits) sediment as positive or negative. It will be based on the training data from the sendiment140 project (see ref. for details).</w:t>
+      </w:r>
+    </w:p>
+    <w:p>
+      <w:pPr>
+        <w:pStyle w:val="PlainText"/>
+        <w:rPr>
+          <w:rFonts w:ascii="Courier New" w:hAnsi="Courier New" w:cs="Courier New"/>
+        </w:rPr>
+      </w:pPr>
+    </w:p>
+    <w:p>
+      <w:pPr>
+        <w:pStyle w:val="PlainText"/>
+        <w:rPr>
+          <w:rFonts w:ascii="Courier New" w:hAnsi="Courier New" w:cs="Courier New"/>
+        </w:rPr>
+      </w:pPr>
+      <w:r>
+        <w:rPr>
+          <w:rFonts w:ascii="Courier New" w:hAnsi="Courier New" w:cs="Courier New"/>
+        </w:rPr>
+        <w:t>This is a supervised binary classification problem as the texts (twits) are either positive or negative. We will provide a labeled dataset to train the model.</w:t>
+      </w:r>
+    </w:p>
+    <w:p>
+      <w:pPr>
+        <w:pStyle w:val="PlainText"/>
+        <w:rPr>
+          <w:rFonts w:ascii="Courier New" w:hAnsi="Courier New" w:cs="Courier New"/>
+        </w:rPr>
+      </w:pPr>
+    </w:p>
+    <w:p>
+      <w:pPr>
+        <w:pStyle w:val="Heading3"/>
+      </w:pPr>
+      <w:r>
+        <w:t>Preview of the data</w:t>
+      </w:r>
+    </w:p>
+    <w:p>
+      <w:pPr>
+        <w:pStyle w:val="NoSpacing"/>
+      </w:pPr>
+    </w:p>
+    <w:p>
+      <w:pPr>
+        <w:pStyle w:val="PlainText"/>
+        <w:rPr>
+          <w:rFonts w:ascii="Courier New" w:hAnsi="Courier New" w:cs="Courier New"/>
+        </w:rPr>
+      </w:pPr>
+      <w:r>
+        <w:rPr>
+          <w:rFonts w:ascii="Courier New" w:hAnsi="Courier New" w:cs="Courier New"/>
+        </w:rPr>
+        <w:t>Same as baseline (see above).</w:t>
+      </w:r>
+    </w:p>
+    <w:p>
+      <w:pPr>
+        <w:pStyle w:val="PlainText"/>
+        <w:rPr>
+          <w:rFonts w:ascii="Courier New" w:hAnsi="Courier New" w:cs="Courier New"/>
+        </w:rPr>
+      </w:pPr>
+    </w:p>
+    <w:p>
+      <w:pPr>
+        <w:pStyle w:val="Heading3"/>
+      </w:pPr>
+      <w:r>
+        <w:t>Count Vectorizer</w:t>
+      </w:r>
+    </w:p>
+    <w:p>
+      <w:pPr>
+        <w:pStyle w:val="PlainText"/>
+        <w:rPr>
+          <w:rFonts w:ascii="Courier New" w:hAnsi="Courier New" w:cs="Courier New"/>
+        </w:rPr>
+      </w:pPr>
+    </w:p>
+    <w:p>
+      <w:pPr>
+        <w:pStyle w:val="PlainText"/>
+        <w:rPr>
+          <w:rFonts w:ascii="Courier New" w:hAnsi="Courier New" w:cs="Courier New"/>
+        </w:rPr>
+      </w:pPr>
+      <w:r>
+        <w:rPr>
+          <w:rFonts w:ascii="Courier New" w:hAnsi="Courier New" w:cs="Courier New"/>
+        </w:rPr>
+        <w:t>Same as baseline (see above).</w:t>
+      </w:r>
+    </w:p>
+    <w:p>
+      <w:pPr>
+        <w:pStyle w:val="PlainText"/>
+        <w:rPr>
+          <w:rFonts w:ascii="Courier New" w:hAnsi="Courier New" w:cs="Courier New"/>
+        </w:rPr>
+      </w:pPr>
+    </w:p>
+    <w:p>
+      <w:pPr>
+        <w:pStyle w:val="Heading3"/>
+      </w:pPr>
+      <w:proofErr w:type="spellStart"/>
+      <w:r>
+        <w:t>Tfid</w:t>
+      </w:r>
+      <w:r>
+        <w:t>f</w:t>
+      </w:r>
+      <w:r>
+        <w:t>Vectorizer</w:t>
+      </w:r>
+      <w:proofErr w:type="spellEnd"/>
+    </w:p>
+    <w:p>
+      <w:pPr>
+        <w:pStyle w:val="PlainText"/>
+        <w:rPr>
+          <w:rFonts w:ascii="Courier New" w:hAnsi="Courier New" w:cs="Courier New"/>
+        </w:rPr>
+      </w:pPr>
+    </w:p>
+    <w:p>
+      <w:pPr>
+        <w:pStyle w:val="PlainText"/>
+        <w:rPr>
+          <w:rFonts w:ascii="Courier New" w:hAnsi="Courier New" w:cs="Courier New"/>
+        </w:rPr>
+      </w:pPr>
+      <w:r>
+        <w:rPr>
+          <w:rFonts w:ascii="Courier New" w:hAnsi="Courier New" w:cs="Courier New"/>
+        </w:rPr>
+        <w:t>Term frequency and Inverse Document Frequency (TF-IDF) are word frequency scores that try to highlight words that are more interesting in a piece of text or twit. It looks at the frequency of words in a twit but not across twits.</w:t>
+      </w:r>
+    </w:p>
+    <w:p>
+      <w:pPr>
+        <w:pStyle w:val="PlainText"/>
+        <w:rPr>
+          <w:rFonts w:ascii="Courier New" w:eastAsiaTheme="minorEastAsia" w:hAnsi="Courier New" w:cs="Courier New"/>
+        </w:rPr>
+      </w:pPr>
+      <m:oMathPara>
+        <m:oMath>
+          <m:r>
+            <w:rPr>
+              <w:rFonts w:ascii="Cambria Math" w:hAnsi="Cambria Math" w:cs="Courier New"/>
+            </w:rPr>
+            <m:t>idf</m:t>
+          </m:r>
+          <m:d>
+            <m:dPr>
+              <m:ctrlPr>
+                <w:rPr>
+                  <w:rFonts w:ascii="Cambria Math" w:hAnsi="Cambria Math" w:cs="Courier New"/>
+                  <w:i/>
+                </w:rPr>
+              </m:ctrlPr>
+            </m:dPr>
+            <m:e>
+              <m:r>
+                <w:rPr>
+                  <w:rFonts w:ascii="Cambria Math" w:hAnsi="Cambria Math" w:cs="Courier New"/>
+                </w:rPr>
+                <m:t>t</m:t>
+              </m:r>
+            </m:e>
+          </m:d>
+          <m:r>
+            <w:rPr>
+              <w:rFonts w:ascii="Cambria Math" w:hAnsi="Cambria Math" w:cs="Courier New"/>
+            </w:rPr>
+            <m:t>=</m:t>
+          </m:r>
+          <m:func>
+            <m:funcPr>
+              <m:ctrlPr>
+                <w:rPr>
+                  <w:rFonts w:ascii="Cambria Math" w:hAnsi="Cambria Math" w:cs="Courier New"/>
+                  <w:i/>
+                </w:rPr>
+              </m:ctrlPr>
+            </m:funcPr>
+            <m:fName>
+              <m:r>
+                <m:rPr>
+                  <m:sty m:val="p"/>
+                </m:rPr>
+                <w:rPr>
+                  <w:rFonts w:ascii="Cambria Math" w:hAnsi="Cambria Math" w:cs="Courier New"/>
+                </w:rPr>
+                <m:t>log</m:t>
+              </m:r>
+            </m:fName>
+            <m:e>
+              <m:f>
+                <m:fPr>
+                  <m:ctrlPr>
+                    <w:rPr>
+                      <w:rFonts w:ascii="Cambria Math" w:hAnsi="Cambria Math" w:cs="Courier New"/>
+                      <w:i/>
+                    </w:rPr>
+                  </m:ctrlPr>
+                </m:fPr>
+                <m:num>
+                  <m:r>
+                    <w:rPr>
+                      <w:rFonts w:ascii="Cambria Math" w:hAnsi="Cambria Math" w:cs="Courier New"/>
+                    </w:rPr>
+                    <m:t>1+</m:t>
+                  </m:r>
+                  <m:sSub>
+                    <m:sSubPr>
+                      <m:ctrlPr>
+                        <w:rPr>
+                          <w:rFonts w:ascii="Cambria Math" w:hAnsi="Cambria Math" w:cs="Courier New"/>
+                          <w:i/>
+                        </w:rPr>
+                      </m:ctrlPr>
+                    </m:sSubPr>
+                    <m:e>
+                      <m:r>
+                        <w:rPr>
+                          <w:rFonts w:ascii="Cambria Math" w:hAnsi="Cambria Math" w:cs="Courier New"/>
+                        </w:rPr>
+                        <m:t>n</m:t>
+                      </m:r>
+                    </m:e>
+                    <m:sub>
+                      <m:r>
+                        <w:rPr>
+                          <w:rFonts w:ascii="Cambria Math" w:hAnsi="Cambria Math" w:cs="Courier New"/>
+                        </w:rPr>
+                        <m:t>d</m:t>
+                      </m:r>
+                    </m:sub>
+                  </m:sSub>
+                </m:num>
+                <m:den>
+                  <m:r>
+                    <w:rPr>
+                      <w:rFonts w:ascii="Cambria Math" w:hAnsi="Cambria Math" w:cs="Courier New"/>
+                    </w:rPr>
+                    <m:t>1+df(d,t)</m:t>
+                  </m:r>
+                </m:den>
+              </m:f>
+              <m:r>
+                <w:rPr>
+                  <w:rFonts w:ascii="Cambria Math" w:hAnsi="Cambria Math" w:cs="Courier New"/>
+                </w:rPr>
+                <m:t>+1</m:t>
+              </m:r>
+            </m:e>
+          </m:func>
+        </m:oMath>
+      </m:oMathPara>
+    </w:p>
+    <w:p>
+      <w:pPr>
+        <w:pStyle w:val="PlainText"/>
+        <w:rPr>
+          <w:rFonts w:ascii="Courier New" w:hAnsi="Courier New" w:cs="Courier New"/>
+        </w:rPr>
+      </w:pPr>
+    </w:p>
+    <w:p>
+      <w:pPr>
+        <w:pStyle w:val="PlainText"/>
+        <w:rPr>
+          <w:rFonts w:ascii="Courier New" w:hAnsi="Courier New" w:cs="Courier New"/>
+        </w:rPr>
+      </w:pPr>
+      <m:oMath>
+        <m:sSub>
+          <m:sSubPr>
+            <m:ctrlPr>
+              <w:rPr>
+                <w:rFonts w:ascii="Cambria Math" w:hAnsi="Cambria Math" w:cs="Courier New"/>
+                <w:i/>
+              </w:rPr>
+            </m:ctrlPr>
+          </m:sSubPr>
+          <m:e>
+            <m:r>
+              <w:rPr>
+                <w:rFonts w:ascii="Cambria Math" w:hAnsi="Cambria Math" w:cs="Courier New"/>
+              </w:rPr>
+              <m:t>n</m:t>
+            </m:r>
+          </m:e>
+          <m:sub>
+            <m:r>
+              <w:rPr>
+                <w:rFonts w:ascii="Cambria Math" w:hAnsi="Cambria Math" w:cs="Courier New"/>
+              </w:rPr>
+              <m:t>d</m:t>
+            </m:r>
+          </m:sub>
+        </m:sSub>
+      </m:oMath>
+      <w:r>
+        <w:rPr>
+          <w:rFonts w:ascii="Courier New" w:hAnsi="Courier New" w:cs="Courier New"/>
+        </w:rPr>
+        <w:t xml:space="preserve"> = Number of documents.</w:t>
+      </w:r>
+    </w:p>
+    <w:p>
+      <w:pPr>
+        <w:pStyle w:val="PlainText"/>
+        <w:rPr>
+          <w:rFonts w:ascii="Courier New" w:hAnsi="Courier New" w:cs="Courier New"/>
+        </w:rPr>
+      </w:pPr>
+      <m:oMath>
+        <m:r>
+          <w:rPr>
+            <w:rFonts w:ascii="Cambria Math" w:hAnsi="Cambria Math" w:cs="Courier New"/>
+          </w:rPr>
+          <m:t>df(d,t)</m:t>
+        </m:r>
+      </m:oMath>
+      <w:r>
+        <w:rPr>
+          <w:rFonts w:ascii="Courier New" w:hAnsi="Courier New" w:cs="Courier New"/>
+        </w:rPr>
+        <w:t xml:space="preserve"> = is the term present in number of documents.</w:t>
+      </w:r>
+    </w:p>
+    <w:p>
+      <w:pPr>
+        <w:pStyle w:val="PlainText"/>
+        <w:rPr>
+          <w:rFonts w:ascii="Courier New" w:hAnsi="Courier New" w:cs="Courier New"/>
+        </w:rPr>
+      </w:pPr>
+    </w:p>
+    <w:p>
+      <w:pPr>
+        <w:pStyle w:val="Heading3"/>
+      </w:pPr>
+      <w:r>
+        <w:t>Split Dataset</w:t>
+      </w:r>
+    </w:p>
+    <w:p>
+      <w:pPr>
+        <w:pStyle w:val="PlainText"/>
+        <w:rPr>
+          <w:rFonts w:ascii="Courier New" w:hAnsi="Courier New" w:cs="Courier New"/>
+        </w:rPr>
+      </w:pPr>
+    </w:p>
+    <w:p>
+      <w:pPr>
+        <w:pStyle w:val="PlainText"/>
+        <w:rPr>
+          <w:rFonts w:ascii="Courier New" w:hAnsi="Courier New" w:cs="Courier New"/>
+        </w:rPr>
+      </w:pPr>
+      <w:r>
+        <w:rPr>
+          <w:rFonts w:ascii="Courier New" w:hAnsi="Courier New" w:cs="Courier New"/>
+        </w:rPr>
+        <w:lastRenderedPageBreak/>
+        <w:t>Same as baseline (see above).</w:t>
+      </w:r>
+    </w:p>
+    <w:p>
+      <w:pPr>
+        <w:pStyle w:val="PlainText"/>
+        <w:rPr>
+          <w:rFonts w:ascii="Courier New" w:hAnsi="Courier New" w:cs="Courier New"/>
+        </w:rPr>
+      </w:pPr>
+    </w:p>
+    <w:p>
+      <w:pPr>
+        <w:pStyle w:val="Heading3"/>
+      </w:pPr>
+      <w:r>
+        <w:t>Model</w:t>
+      </w:r>
+    </w:p>
+    <w:p>
+      <w:pPr>
+        <w:pStyle w:val="PlainText"/>
+        <w:rPr>
+          <w:rFonts w:ascii="Courier New" w:hAnsi="Courier New" w:cs="Courier New"/>
+        </w:rPr>
+      </w:pPr>
+    </w:p>
+    <w:p>
+      <w:pPr>
+        <w:pStyle w:val="PlainText"/>
+        <w:rPr>
+          <w:rFonts w:ascii="Courier New" w:hAnsi="Courier New" w:cs="Courier New"/>
+        </w:rPr>
+      </w:pPr>
+      <w:r>
+        <w:rPr>
+          <w:rFonts w:ascii="Courier New" w:hAnsi="Courier New" w:cs="Courier New"/>
+        </w:rPr>
+        <w:t xml:space="preserve">For this project I used the </w:t>
+      </w:r>
+      <w:r>
+        <w:rPr>
+          <w:rFonts w:ascii="Courier New" w:hAnsi="Courier New" w:cs="Courier New"/>
+        </w:rPr>
+        <w:t>SVM as my final model</w:t>
+      </w:r>
+      <w:r>
+        <w:rPr>
+          <w:rFonts w:ascii="Courier New" w:hAnsi="Courier New" w:cs="Courier New"/>
+        </w:rPr>
+        <w:t xml:space="preserve"> because it is suitable for classifications with discrete features like word counts for text classification.</w:t>
+      </w:r>
+    </w:p>
+    <w:p>
+      <w:pPr>
+        <w:pStyle w:val="PlainText"/>
+        <w:rPr>
+          <w:rFonts w:ascii="Courier New" w:hAnsi="Courier New" w:cs="Courier New"/>
+        </w:rPr>
+      </w:pPr>
+    </w:p>
+    <w:p>
+      <w:pPr>
+        <w:pStyle w:val="PlainText"/>
+        <w:rPr>
+          <w:rFonts w:ascii="Verdana" w:hAnsi="Verdana" w:cs="Courier New"/>
+        </w:rPr>
+      </w:pPr>
+      <w:r>
+        <w:rPr>
+          <w:rFonts w:ascii="Verdana" w:hAnsi="Verdana" w:cs="Courier New"/>
+        </w:rPr>
+        <w:t xml:space="preserve">    def </w:t>
+      </w:r>
+      <w:proofErr w:type="spellStart"/>
+      <w:r>
+        <w:rPr>
+          <w:rFonts w:ascii="Verdana" w:hAnsi="Verdana" w:cs="Courier New"/>
+        </w:rPr>
+        <w:t>fitNaiveBayes</w:t>
+      </w:r>
+      <w:proofErr w:type="spellEnd"/>
+      <w:r>
+        <w:rPr>
+          <w:rFonts w:ascii="Verdana" w:hAnsi="Verdana" w:cs="Courier New"/>
+        </w:rPr>
+        <w:t>(self):</w:t>
+      </w:r>
+    </w:p>
+    <w:p>
+      <w:pPr>
+        <w:pStyle w:val="PlainText"/>
+        <w:rPr>
+          <w:rFonts w:ascii="Verdana" w:hAnsi="Verdana" w:cs="Courier New"/>
+        </w:rPr>
+      </w:pPr>
+      <w:r>
+        <w:rPr>
+          <w:rFonts w:ascii="Verdana" w:hAnsi="Verdana" w:cs="Courier New"/>
+        </w:rPr>
+        <w:t xml:space="preserve">        </w:t>
+      </w:r>
+      <w:proofErr w:type="spellStart"/>
+      <w:r>
+        <w:rPr>
+          <w:rFonts w:ascii="Verdana" w:hAnsi="Verdana" w:cs="Courier New"/>
+        </w:rPr>
+        <w:t>self.svn</w:t>
+      </w:r>
+      <w:proofErr w:type="spellEnd"/>
+      <w:r>
+        <w:rPr>
+          <w:rFonts w:ascii="Verdana" w:hAnsi="Verdana" w:cs="Courier New"/>
+        </w:rPr>
+        <w:t xml:space="preserve"> = </w:t>
+      </w:r>
+      <w:proofErr w:type="spellStart"/>
+      <w:r>
+        <w:rPr>
+          <w:rFonts w:ascii="Verdana" w:hAnsi="Verdana" w:cs="Courier New"/>
+        </w:rPr>
+        <w:t>svm.SVC</w:t>
+      </w:r>
+      <w:proofErr w:type="spellEnd"/>
+      <w:r>
+        <w:rPr>
+          <w:rFonts w:ascii="Verdana" w:hAnsi="Verdana" w:cs="Courier New"/>
+        </w:rPr>
+        <w:t>(kernel='linear')</w:t>
+      </w:r>
+    </w:p>
+    <w:p>
+      <w:pPr>
+        <w:pStyle w:val="PlainText"/>
+        <w:rPr>
+          <w:rFonts w:ascii="Verdana" w:hAnsi="Verdana" w:cs="Courier New"/>
+        </w:rPr>
+      </w:pPr>
+      <w:r>
+        <w:rPr>
+          <w:rFonts w:ascii="Verdana" w:hAnsi="Verdana" w:cs="Courier New"/>
+        </w:rPr>
+        <w:t xml:space="preserve">        </w:t>
+      </w:r>
+      <w:proofErr w:type="spellStart"/>
+      <w:proofErr w:type="gramStart"/>
+      <w:r>
+        <w:rPr>
+          <w:rFonts w:ascii="Verdana" w:hAnsi="Verdana" w:cs="Courier New"/>
+        </w:rPr>
+        <w:t>self.svn.fit</w:t>
+      </w:r>
+      <w:proofErr w:type="spellEnd"/>
+      <w:r>
+        <w:rPr>
+          <w:rFonts w:ascii="Verdana" w:hAnsi="Verdana" w:cs="Courier New"/>
+        </w:rPr>
+        <w:t>(</w:t>
+      </w:r>
+      <w:proofErr w:type="spellStart"/>
+      <w:proofErr w:type="gramEnd"/>
+      <w:r>
+        <w:rPr>
+          <w:rFonts w:ascii="Verdana" w:hAnsi="Verdana" w:cs="Courier New"/>
+        </w:rPr>
+        <w:t>self.training_data</w:t>
+      </w:r>
+      <w:proofErr w:type="spellEnd"/>
+      <w:r>
+        <w:rPr>
+          <w:rFonts w:ascii="Verdana" w:hAnsi="Verdana" w:cs="Courier New"/>
+        </w:rPr>
+        <w:t xml:space="preserve">, </w:t>
+      </w:r>
+      <w:proofErr w:type="spellStart"/>
+      <w:r>
+        <w:rPr>
+          <w:rFonts w:ascii="Verdana" w:hAnsi="Verdana" w:cs="Courier New"/>
+        </w:rPr>
+        <w:t>self.y_train</w:t>
+      </w:r>
+      <w:proofErr w:type="spellEnd"/>
+      <w:r>
+        <w:rPr>
+          <w:rFonts w:ascii="Verdana" w:hAnsi="Verdana" w:cs="Courier New"/>
+        </w:rPr>
+        <w:t>)</w:t>
+      </w:r>
+    </w:p>
+    <w:p>
+      <w:pPr>
+        <w:pStyle w:val="PlainText"/>
+        <w:rPr>
+          <w:rFonts w:ascii="Courier New" w:hAnsi="Courier New" w:cs="Courier New"/>
+        </w:rPr>
+      </w:pPr>
+    </w:p>
+    <w:p>
+      <w:pPr>
+        <w:pStyle w:val="PlainText"/>
+        <w:rPr>
+          <w:rFonts w:ascii="Courier New" w:hAnsi="Courier New" w:cs="Courier New"/>
+        </w:rPr>
+      </w:pPr>
+      <w:r>
+        <w:rPr>
+          <w:rFonts w:ascii="Courier New" w:hAnsi="Courier New" w:cs="Courier New"/>
+        </w:rPr>
+        <w:t>Now that I’ve trained the model with the training dataset I can use the testing dataset to make predictions.</w:t>
+      </w:r>
+    </w:p>
+    <w:p>
+      <w:pPr>
+        <w:pStyle w:val="PlainText"/>
+        <w:rPr>
+          <w:rFonts w:ascii="Courier New" w:hAnsi="Courier New" w:cs="Courier New"/>
+        </w:rPr>
+      </w:pPr>
+    </w:p>
+    <w:p>
+      <w:pPr>
+        <w:pStyle w:val="PlainText"/>
+        <w:rPr>
+          <w:rFonts w:ascii="Verdana" w:hAnsi="Verdana" w:cs="Courier New"/>
+        </w:rPr>
+      </w:pPr>
+      <w:r>
+        <w:rPr>
+          <w:rFonts w:ascii="Verdana" w:hAnsi="Verdana" w:cs="Courier New"/>
+        </w:rPr>
+        <w:t xml:space="preserve">    def predict(self):</w:t>
+      </w:r>
+    </w:p>
+    <w:p>
+      <w:pPr>
+        <w:pStyle w:val="PlainText"/>
+        <w:rPr>
+          <w:rFonts w:ascii="Verdana" w:hAnsi="Verdana" w:cs="Courier New"/>
+        </w:rPr>
+      </w:pPr>
+      <w:r>
+        <w:rPr>
+          <w:rFonts w:ascii="Verdana" w:hAnsi="Verdana" w:cs="Courier New"/>
+        </w:rPr>
+        <w:t xml:space="preserve">        </w:t>
+      </w:r>
+      <w:proofErr w:type="spellStart"/>
+      <w:proofErr w:type="gramStart"/>
+      <w:r>
+        <w:rPr>
+          <w:rFonts w:ascii="Verdana" w:hAnsi="Verdana" w:cs="Courier New"/>
+        </w:rPr>
+        <w:t>self.predictions</w:t>
+      </w:r>
+      <w:proofErr w:type="spellEnd"/>
+      <w:proofErr w:type="gramEnd"/>
+      <w:r>
+        <w:rPr>
+          <w:rFonts w:ascii="Verdana" w:hAnsi="Verdana" w:cs="Courier New"/>
+        </w:rPr>
+        <w:t xml:space="preserve"> = </w:t>
+      </w:r>
+      <w:proofErr w:type="spellStart"/>
+      <w:r>
+        <w:rPr>
+          <w:rFonts w:ascii="Verdana" w:hAnsi="Verdana" w:cs="Courier New"/>
+        </w:rPr>
+        <w:t>self.svn.predict</w:t>
+      </w:r>
+      <w:proofErr w:type="spellEnd"/>
+      <w:r>
+        <w:rPr>
+          <w:rFonts w:ascii="Verdana" w:hAnsi="Verdana" w:cs="Courier New"/>
+        </w:rPr>
+        <w:t>(</w:t>
+      </w:r>
+      <w:proofErr w:type="spellStart"/>
+      <w:r>
+        <w:rPr>
+          <w:rFonts w:ascii="Verdana" w:hAnsi="Verdana" w:cs="Courier New"/>
+        </w:rPr>
+        <w:t>self.testing_data</w:t>
+      </w:r>
+      <w:proofErr w:type="spellEnd"/>
+      <w:r>
+        <w:rPr>
+          <w:rFonts w:ascii="Verdana" w:hAnsi="Verdana" w:cs="Courier New"/>
+        </w:rPr>
+        <w:t>)</w:t>
+      </w:r>
+    </w:p>
+    <w:p>
+      <w:pPr>
+        <w:pStyle w:val="PlainText"/>
+        <w:rPr>
+          <w:rFonts w:ascii="Courier New" w:hAnsi="Courier New" w:cs="Courier New"/>
+        </w:rPr>
+      </w:pPr>
+    </w:p>
+    <w:p>
+      <w:pPr>
+        <w:pStyle w:val="PlainText"/>
+        <w:rPr>
+          <w:rFonts w:ascii="Courier New" w:hAnsi="Courier New" w:cs="Courier New"/>
+        </w:rPr>
+      </w:pPr>
+      <w:r>
+        <w:rPr>
+          <w:rFonts w:ascii="Courier New" w:hAnsi="Courier New" w:cs="Courier New"/>
+        </w:rPr>
+        <w:t xml:space="preserve">Depending on which </w:t>
+      </w:r>
+      <w:r>
+        <w:rPr>
+          <w:rFonts w:ascii="Courier New" w:hAnsi="Courier New" w:cs="Courier New"/>
+        </w:rPr>
+        <w:t xml:space="preserve">Vectorizer I use I get different results. If you look at the scores section below you can see when we use the </w:t>
+      </w:r>
+      <w:proofErr w:type="spellStart"/>
+      <w:r>
+        <w:rPr>
+          <w:rFonts w:ascii="Courier New" w:hAnsi="Courier New" w:cs="Courier New"/>
+        </w:rPr>
+        <w:t>Tfidf</w:t>
+      </w:r>
+      <w:proofErr w:type="spellEnd"/>
+      <w:r>
+        <w:rPr>
+          <w:rFonts w:ascii="Courier New" w:hAnsi="Courier New" w:cs="Courier New"/>
+        </w:rPr>
+        <w:t xml:space="preserve"> Vectorizer we get better scores across the board.</w:t>
+      </w:r>
+    </w:p>
+    <w:p>
+      <w:pPr>
+        <w:pStyle w:val="PlainText"/>
+        <w:rPr>
+          <w:rFonts w:ascii="Courier New" w:hAnsi="Courier New" w:cs="Courier New"/>
+        </w:rPr>
+      </w:pPr>
+    </w:p>
+    <w:p>
+      <w:pPr>
+        <w:pStyle w:val="Heading3"/>
+      </w:pPr>
+      <w:r>
+        <w:t>Evaluation</w:t>
+      </w:r>
+    </w:p>
+    <w:p>
+      <w:pPr>
+        <w:pStyle w:val="PlainText"/>
+        <w:rPr>
+          <w:rFonts w:ascii="Courier New" w:hAnsi="Courier New" w:cs="Courier New"/>
+        </w:rPr>
+      </w:pPr>
+    </w:p>
+    <w:p>
+      <w:pPr>
+        <w:pStyle w:val="PlainText"/>
+        <w:rPr>
+          <w:rFonts w:ascii="Courier New" w:hAnsi="Courier New" w:cs="Courier New"/>
+        </w:rPr>
+      </w:pPr>
+      <w:r>
+        <w:rPr>
+          <w:rFonts w:ascii="Courier New" w:hAnsi="Courier New" w:cs="Courier New"/>
+        </w:rPr>
+        <w:t>Same as baseline (see above).</w:t>
+      </w:r>
+    </w:p>
+    <w:p>
+      <w:pPr>
+        <w:pStyle w:val="PlainText"/>
+        <w:rPr>
+          <w:rFonts w:ascii="Courier New" w:hAnsi="Courier New" w:cs="Courier New"/>
+        </w:rPr>
+      </w:pPr>
+    </w:p>
+    <w:p>
+      <w:pPr>
+        <w:pStyle w:val="Heading3"/>
+      </w:pPr>
+      <w:r>
+        <w:t>Scores</w:t>
+      </w:r>
+    </w:p>
+    <w:p>
+      <w:pPr>
+        <w:pStyle w:val="PlainText"/>
+        <w:rPr>
+          <w:rFonts w:ascii="Courier New" w:hAnsi="Courier New" w:cs="Courier New"/>
+        </w:rPr>
+      </w:pPr>
+    </w:p>
+    <w:p>
+      <w:pPr>
+        <w:pStyle w:val="PlainText"/>
+        <w:rPr>
+          <w:rFonts w:ascii="Courier New" w:hAnsi="Courier New" w:cs="Courier New"/>
+        </w:rPr>
+      </w:pPr>
+      <w:r>
+        <w:rPr>
+          <w:rFonts w:ascii="Courier New" w:hAnsi="Courier New" w:cs="Courier New"/>
+        </w:rPr>
+        <w:t xml:space="preserve">With </w:t>
+      </w:r>
+      <w:proofErr w:type="spellStart"/>
+      <w:r>
+        <w:rPr>
+          <w:rFonts w:ascii="Courier New" w:hAnsi="Courier New" w:cs="Courier New"/>
+        </w:rPr>
+        <w:t>CountVectorizer</w:t>
+      </w:r>
+      <w:proofErr w:type="spellEnd"/>
+    </w:p>
+    <w:p>
+      <w:pPr>
         <w:pStyle w:val="HTMLPreformatted"/>
+        <w:numPr>
+          <w:ilvl w:val="0"/>
+          <w:numId w:val="17"/>
+        </w:numPr>
         <w:shd w:val="clear" w:color="auto" w:fill="FFFFFF"/>
         <w:wordWrap w:val="0"/>
         <w:textAlignment w:val="baseline"/>
@@ -2658,12 +4440,16 @@
           <w:sz w:val="21"/>
           <w:szCs w:val="21"/>
         </w:rPr>
-        <w:t>Accuracy score:  0.7667112299465241</w:t>
+        <w:t>Accuracy score:  0.7299465240641712</w:t>
       </w:r>
     </w:p>
     <w:p>
       <w:pPr>
         <w:pStyle w:val="HTMLPreformatted"/>
+        <w:numPr>
+          <w:ilvl w:val="0"/>
+          <w:numId w:val="17"/>
+        </w:numPr>
         <w:shd w:val="clear" w:color="auto" w:fill="FFFFFF"/>
         <w:wordWrap w:val="0"/>
         <w:textAlignment w:val="baseline"/>
@@ -2679,12 +4465,16 @@
           <w:sz w:val="21"/>
           <w:szCs w:val="21"/>
         </w:rPr>
-        <w:t>Precision score:  0.7834830979888746</w:t>
+        <w:t>Precision score:  0.7350081037277147</w:t>
       </w:r>
     </w:p>
     <w:p>
       <w:pPr>
         <w:pStyle w:val="HTMLPreformatted"/>
+        <w:numPr>
+          <w:ilvl w:val="0"/>
+          <w:numId w:val="17"/>
+        </w:numPr>
         <w:shd w:val="clear" w:color="auto" w:fill="FFFFFF"/>
         <w:wordWrap w:val="0"/>
         <w:textAlignment w:val="baseline"/>
@@ -2700,12 +4490,16 @@
           <w:sz w:val="21"/>
           <w:szCs w:val="21"/>
         </w:rPr>
-        <w:t>Recall score:  0.7719224283305227</w:t>
+        <w:t>Recall score:  0.7647554806070826</w:t>
       </w:r>
     </w:p>
     <w:p>
       <w:pPr>
         <w:pStyle w:val="HTMLPreformatted"/>
+        <w:numPr>
+          <w:ilvl w:val="0"/>
+          <w:numId w:val="17"/>
+        </w:numPr>
         <w:shd w:val="clear" w:color="auto" w:fill="FFFFFF"/>
         <w:wordWrap w:val="0"/>
         <w:textAlignment w:val="baseline"/>
@@ -2721,7 +4515,137 @@
           <w:sz w:val="21"/>
           <w:szCs w:val="21"/>
         </w:rPr>
-        <w:t>F1 score:  0.7776598003822467</w:t>
+        <w:t>F1 score:  0.749586776859504</w:t>
+      </w:r>
+    </w:p>
+    <w:p>
+      <w:pPr>
+        <w:pStyle w:val="PlainText"/>
+        <w:rPr>
+          <w:rFonts w:ascii="Courier New" w:hAnsi="Courier New" w:cs="Courier New"/>
+        </w:rPr>
+      </w:pPr>
+    </w:p>
+    <w:p>
+      <w:pPr>
+        <w:pStyle w:val="PlainText"/>
+        <w:rPr>
+          <w:rFonts w:ascii="Courier New" w:hAnsi="Courier New" w:cs="Courier New"/>
+        </w:rPr>
+      </w:pPr>
+      <w:r>
+        <w:rPr>
+          <w:rFonts w:ascii="Courier New" w:hAnsi="Courier New" w:cs="Courier New"/>
+        </w:rPr>
+        <w:t xml:space="preserve">With </w:t>
+      </w:r>
+      <w:proofErr w:type="spellStart"/>
+      <w:r>
+        <w:rPr>
+          <w:rFonts w:ascii="Courier New" w:hAnsi="Courier New" w:cs="Courier New"/>
+        </w:rPr>
+        <w:t>TfidfVectorizer</w:t>
+      </w:r>
+      <w:proofErr w:type="spellEnd"/>
+    </w:p>
+    <w:p>
+      <w:pPr>
+        <w:pStyle w:val="HTMLPreformatted"/>
+        <w:numPr>
+          <w:ilvl w:val="0"/>
+          <w:numId w:val="18"/>
+        </w:numPr>
+        <w:shd w:val="clear" w:color="auto" w:fill="FFFFFF"/>
+        <w:wordWrap w:val="0"/>
+        <w:textAlignment w:val="baseline"/>
+        <w:rPr>
+          <w:color w:val="000000"/>
+          <w:sz w:val="21"/>
+          <w:szCs w:val="21"/>
+        </w:rPr>
+      </w:pPr>
+      <w:r>
+        <w:rPr>
+          <w:color w:val="000000"/>
+          <w:sz w:val="21"/>
+          <w:szCs w:val="21"/>
+        </w:rPr>
+        <w:t>Accuracy score:  0.7586898395721925</w:t>
+      </w:r>
+    </w:p>
+    <w:p>
+      <w:pPr>
+        <w:pStyle w:val="HTMLPreformatted"/>
+        <w:numPr>
+          <w:ilvl w:val="0"/>
+          <w:numId w:val="18"/>
+        </w:numPr>
+        <w:shd w:val="clear" w:color="auto" w:fill="FFFFFF"/>
+        <w:wordWrap w:val="0"/>
+        <w:textAlignment w:val="baseline"/>
+        <w:rPr>
+          <w:color w:val="000000"/>
+          <w:sz w:val="21"/>
+          <w:szCs w:val="21"/>
+        </w:rPr>
+      </w:pPr>
+      <w:r>
+        <w:rPr>
+          <w:color w:val="000000"/>
+          <w:sz w:val="21"/>
+          <w:szCs w:val="21"/>
+        </w:rPr>
+        <w:t>Precision score:  0.7612484799351439</w:t>
+      </w:r>
+    </w:p>
+    <w:p>
+      <w:pPr>
+        <w:pStyle w:val="HTMLPreformatted"/>
+        <w:numPr>
+          <w:ilvl w:val="0"/>
+          <w:numId w:val="18"/>
+        </w:numPr>
+        <w:shd w:val="clear" w:color="auto" w:fill="FFFFFF"/>
+        <w:wordWrap w:val="0"/>
+        <w:textAlignment w:val="baseline"/>
+        <w:rPr>
+          <w:color w:val="000000"/>
+          <w:sz w:val="21"/>
+          <w:szCs w:val="21"/>
+        </w:rPr>
+      </w:pPr>
+      <w:r>
+        <w:rPr>
+          <w:color w:val="000000"/>
+          <w:sz w:val="21"/>
+          <w:szCs w:val="21"/>
+        </w:rPr>
+        <w:t>Recall score:  0.7917369308600337</w:t>
+      </w:r>
+    </w:p>
+    <w:p>
+      <w:pPr>
+        <w:pStyle w:val="HTMLPreformatted"/>
+        <w:numPr>
+          <w:ilvl w:val="0"/>
+          <w:numId w:val="18"/>
+        </w:numPr>
+        <w:shd w:val="clear" w:color="auto" w:fill="FFFFFF"/>
+        <w:wordWrap w:val="0"/>
+        <w:textAlignment w:val="baseline"/>
+        <w:rPr>
+          <w:color w:val="000000"/>
+          <w:sz w:val="21"/>
+          <w:szCs w:val="21"/>
+        </w:rPr>
+      </w:pPr>
+      <w:r>
+        <w:rPr>
+          <w:color w:val="000000"/>
+          <w:sz w:val="21"/>
+          <w:szCs w:val="21"/>
+        </w:rPr>
+        <w:t>F1 score:  0.7761934283942964</w:t>
       </w:r>
     </w:p>
     <w:p>
@@ -2739,6 +4663,622 @@
       <w:r>
         <w:t>Conclusion</w:t>
       </w:r>
+    </w:p>
+    <w:p>
+      <w:pPr>
+        <w:pStyle w:val="PlainText"/>
+        <w:rPr>
+          <w:rFonts w:ascii="Courier New" w:hAnsi="Courier New" w:cs="Courier New"/>
+        </w:rPr>
+      </w:pPr>
+    </w:p>
+    <w:p>
+      <w:pPr>
+        <w:pStyle w:val="PlainText"/>
+        <w:rPr>
+          <w:rFonts w:ascii="Courier New" w:hAnsi="Courier New" w:cs="Courier New"/>
+        </w:rPr>
+      </w:pPr>
+      <w:r>
+        <w:rPr>
+          <w:rFonts w:ascii="Courier New" w:hAnsi="Courier New" w:cs="Courier New"/>
+        </w:rPr>
+        <w:t xml:space="preserve">The scores for the SVM model with </w:t>
+      </w:r>
+      <w:proofErr w:type="spellStart"/>
+      <w:r>
+        <w:rPr>
+          <w:rFonts w:ascii="Courier New" w:hAnsi="Courier New" w:cs="Courier New"/>
+        </w:rPr>
+        <w:t>CountVectorizer</w:t>
+      </w:r>
+      <w:proofErr w:type="spellEnd"/>
+      <w:r>
+        <w:rPr>
+          <w:rFonts w:ascii="Courier New" w:hAnsi="Courier New" w:cs="Courier New"/>
+        </w:rPr>
+        <w:t xml:space="preserve"> </w:t>
+      </w:r>
+      <w:r>
+        <w:rPr>
+          <w:rFonts w:ascii="Courier New" w:hAnsi="Courier New" w:cs="Courier New"/>
+        </w:rPr>
+        <w:t xml:space="preserve">are </w:t>
+      </w:r>
+      <w:r>
+        <w:rPr>
+          <w:rFonts w:ascii="Courier New" w:hAnsi="Courier New" w:cs="Courier New"/>
+        </w:rPr>
+        <w:t xml:space="preserve">in general worse than </w:t>
+      </w:r>
+      <w:r>
+        <w:rPr>
+          <w:rFonts w:ascii="Courier New" w:hAnsi="Courier New" w:cs="Courier New"/>
+        </w:rPr>
+        <w:t>the baseline model</w:t>
+      </w:r>
+      <w:r>
+        <w:rPr>
+          <w:rFonts w:ascii="Courier New" w:hAnsi="Courier New" w:cs="Courier New"/>
+        </w:rPr>
+        <w:t xml:space="preserve"> but when we </w:t>
+      </w:r>
+      <w:r>
+        <w:rPr>
+          <w:rFonts w:ascii="Courier New" w:hAnsi="Courier New" w:cs="Courier New"/>
+        </w:rPr>
+        <w:t>use the</w:t>
+      </w:r>
+      <w:r>
+        <w:rPr>
+          <w:rFonts w:ascii="Courier New" w:hAnsi="Courier New" w:cs="Courier New"/>
+        </w:rPr>
+        <w:t xml:space="preserve"> </w:t>
+      </w:r>
+      <w:proofErr w:type="spellStart"/>
+      <w:r>
+        <w:rPr>
+          <w:rFonts w:ascii="Courier New" w:hAnsi="Courier New" w:cs="Courier New"/>
+        </w:rPr>
+        <w:t>TfidfVectorizer</w:t>
+      </w:r>
+      <w:proofErr w:type="spellEnd"/>
+      <w:r>
+        <w:rPr>
+          <w:rFonts w:ascii="Courier New" w:hAnsi="Courier New" w:cs="Courier New"/>
+        </w:rPr>
+        <w:t xml:space="preserve"> we see improvements.</w:t>
+      </w:r>
+    </w:p>
+    <w:p>
+      <w:pPr>
+        <w:pStyle w:val="PlainText"/>
+        <w:rPr>
+          <w:rFonts w:ascii="Courier New" w:hAnsi="Courier New" w:cs="Courier New"/>
+        </w:rPr>
+      </w:pPr>
+      <w:r>
+        <w:rPr>
+          <w:rFonts w:ascii="Courier New" w:hAnsi="Courier New" w:cs="Courier New"/>
+        </w:rPr>
+        <w:t xml:space="preserve">The SVM model </w:t>
+      </w:r>
+      <w:r>
+        <w:rPr>
+          <w:rFonts w:ascii="Courier New" w:hAnsi="Courier New" w:cs="Courier New"/>
+        </w:rPr>
+        <w:t xml:space="preserve">with either of the vectorizers </w:t>
+      </w:r>
+      <w:r>
+        <w:rPr>
+          <w:rFonts w:ascii="Courier New" w:hAnsi="Courier New" w:cs="Courier New"/>
+        </w:rPr>
+        <w:t>take significantly longer to fit the data than the baseline NB model.</w:t>
+      </w:r>
+    </w:p>
+    <w:p>
+      <w:pPr>
+        <w:pStyle w:val="PlainText"/>
+        <w:rPr>
+          <w:rFonts w:ascii="Courier New" w:hAnsi="Courier New" w:cs="Courier New"/>
+        </w:rPr>
+      </w:pPr>
+      <w:r>
+        <w:rPr>
+          <w:rFonts w:ascii="Courier New" w:hAnsi="Courier New" w:cs="Courier New"/>
+        </w:rPr>
+        <w:t>Removing the stop words helped reduce the number of features but I still have over 20k which is to many.</w:t>
+      </w:r>
+    </w:p>
+    <w:p>
+      <w:pPr>
+        <w:pStyle w:val="PlainText"/>
+        <w:rPr>
+          <w:rFonts w:ascii="Courier New" w:hAnsi="Courier New" w:cs="Courier New"/>
+        </w:rPr>
+      </w:pPr>
+    </w:p>
+    <w:p>
+      <w:pPr>
+        <w:pStyle w:val="PlainText"/>
+        <w:rPr>
+          <w:rFonts w:ascii="Courier New" w:hAnsi="Courier New" w:cs="Courier New"/>
+        </w:rPr>
+      </w:pPr>
+    </w:p>
+    <w:p>
+      <w:pPr>
+        <w:pStyle w:val="Heading2"/>
+      </w:pPr>
+      <w:r>
+        <w:t>Score</w:t>
+      </w:r>
+      <w:r>
+        <w:t>s</w:t>
+      </w:r>
+      <w:r>
+        <w:t xml:space="preserve"> Compared</w:t>
+      </w:r>
+      <w:bookmarkStart w:id="0" w:name="_GoBack"/>
+      <w:bookmarkEnd w:id="0"/>
+    </w:p>
+    <w:p>
+      <w:pPr>
+        <w:pStyle w:val="PlainText"/>
+        <w:rPr>
+          <w:rFonts w:ascii="Courier New" w:hAnsi="Courier New" w:cs="Courier New"/>
+        </w:rPr>
+      </w:pPr>
+    </w:p>
+    <w:tbl>
+      <w:tblPr>
+        <w:tblStyle w:val="GridTable5Dark-Accent1"/>
+        <w:tblW w:w="0" w:type="auto"/>
+        <w:tblLook w:val="04A0" w:firstRow="1" w:lastRow="0" w:firstColumn="1" w:lastColumn="0" w:noHBand="0" w:noVBand="1"/>
+      </w:tblPr>
+      <w:tblGrid>
+        <w:gridCol w:w="1616"/>
+        <w:gridCol w:w="1935"/>
+        <w:gridCol w:w="2838"/>
+        <w:gridCol w:w="2838"/>
+      </w:tblGrid>
+      <w:tr>
+        <w:trPr>
+          <w:cnfStyle w:val="100000000000" w:firstRow="1" w:lastRow="0" w:firstColumn="0" w:lastColumn="0" w:oddVBand="0" w:evenVBand="0" w:oddHBand="0" w:evenHBand="0" w:firstRowFirstColumn="0" w:firstRowLastColumn="0" w:lastRowFirstColumn="0" w:lastRowLastColumn="0"/>
+        </w:trPr>
+        <w:tc>
+          <w:tcPr>
+            <w:cnfStyle w:val="001000000000" w:firstRow="0" w:lastRow="0" w:firstColumn="1" w:lastColumn="0" w:oddVBand="0" w:evenVBand="0" w:oddHBand="0" w:evenHBand="0" w:firstRowFirstColumn="0" w:firstRowLastColumn="0" w:lastRowFirstColumn="0" w:lastRowLastColumn="0"/>
+            <w:tcW w:w="1616" w:type="dxa"/>
+          </w:tcPr>
+          <w:p>
+            <w:pPr>
+              <w:pStyle w:val="PlainText"/>
+              <w:rPr>
+                <w:rFonts w:ascii="Courier New" w:hAnsi="Courier New" w:cs="Courier New"/>
+              </w:rPr>
+            </w:pPr>
+          </w:p>
+        </w:tc>
+        <w:tc>
+          <w:tcPr>
+            <w:tcW w:w="1935" w:type="dxa"/>
+          </w:tcPr>
+          <w:p>
+            <w:pPr>
+              <w:pStyle w:val="PlainText"/>
+              <w:cnfStyle w:val="100000000000" w:firstRow="1" w:lastRow="0" w:firstColumn="0" w:lastColumn="0" w:oddVBand="0" w:evenVBand="0" w:oddHBand="0" w:evenHBand="0" w:firstRowFirstColumn="0" w:firstRowLastColumn="0" w:lastRowFirstColumn="0" w:lastRowLastColumn="0"/>
+              <w:rPr>
+                <w:rFonts w:ascii="Courier New" w:hAnsi="Courier New" w:cs="Courier New"/>
+              </w:rPr>
+            </w:pPr>
+            <w:r>
+              <w:rPr>
+                <w:rFonts w:ascii="Courier New" w:hAnsi="Courier New" w:cs="Courier New"/>
+              </w:rPr>
+              <w:t>Naïve Bayes</w:t>
+            </w:r>
+          </w:p>
+        </w:tc>
+        <w:tc>
+          <w:tcPr>
+            <w:tcW w:w="2838" w:type="dxa"/>
+          </w:tcPr>
+          <w:p>
+            <w:pPr>
+              <w:pStyle w:val="PlainText"/>
+              <w:cnfStyle w:val="100000000000" w:firstRow="1" w:lastRow="0" w:firstColumn="0" w:lastColumn="0" w:oddVBand="0" w:evenVBand="0" w:oddHBand="0" w:evenHBand="0" w:firstRowFirstColumn="0" w:firstRowLastColumn="0" w:lastRowFirstColumn="0" w:lastRowLastColumn="0"/>
+              <w:rPr>
+                <w:rFonts w:ascii="Courier New" w:hAnsi="Courier New" w:cs="Courier New"/>
+              </w:rPr>
+            </w:pPr>
+            <w:r>
+              <w:rPr>
+                <w:rFonts w:ascii="Courier New" w:hAnsi="Courier New" w:cs="Courier New"/>
+              </w:rPr>
+              <w:t>SVM/</w:t>
+            </w:r>
+            <w:proofErr w:type="spellStart"/>
+            <w:r>
+              <w:rPr>
+                <w:rFonts w:ascii="Courier New" w:hAnsi="Courier New" w:cs="Courier New"/>
+              </w:rPr>
+              <w:t>CountVectorizer</w:t>
+            </w:r>
+            <w:proofErr w:type="spellEnd"/>
+          </w:p>
+        </w:tc>
+        <w:tc>
+          <w:tcPr>
+            <w:tcW w:w="2838" w:type="dxa"/>
+          </w:tcPr>
+          <w:p>
+            <w:pPr>
+              <w:pStyle w:val="PlainText"/>
+              <w:cnfStyle w:val="100000000000" w:firstRow="1" w:lastRow="0" w:firstColumn="0" w:lastColumn="0" w:oddVBand="0" w:evenVBand="0" w:oddHBand="0" w:evenHBand="0" w:firstRowFirstColumn="0" w:firstRowLastColumn="0" w:lastRowFirstColumn="0" w:lastRowLastColumn="0"/>
+              <w:rPr>
+                <w:rFonts w:ascii="Courier New" w:hAnsi="Courier New" w:cs="Courier New"/>
+              </w:rPr>
+            </w:pPr>
+            <w:r>
+              <w:rPr>
+                <w:rFonts w:ascii="Courier New" w:hAnsi="Courier New" w:cs="Courier New"/>
+              </w:rPr>
+              <w:t>SVM/</w:t>
+            </w:r>
+            <w:proofErr w:type="spellStart"/>
+            <w:r>
+              <w:rPr>
+                <w:rFonts w:ascii="Courier New" w:hAnsi="Courier New" w:cs="Courier New"/>
+              </w:rPr>
+              <w:t>TfidfVectorizer</w:t>
+            </w:r>
+            <w:proofErr w:type="spellEnd"/>
+          </w:p>
+        </w:tc>
+      </w:tr>
+      <w:tr>
+        <w:trPr>
+          <w:cnfStyle w:val="000000100000" w:firstRow="0" w:lastRow="0" w:firstColumn="0" w:lastColumn="0" w:oddVBand="0" w:evenVBand="0" w:oddHBand="1" w:evenHBand="0" w:firstRowFirstColumn="0" w:firstRowLastColumn="0" w:lastRowFirstColumn="0" w:lastRowLastColumn="0"/>
+        </w:trPr>
+        <w:tc>
+          <w:tcPr>
+            <w:cnfStyle w:val="001000000000" w:firstRow="0" w:lastRow="0" w:firstColumn="1" w:lastColumn="0" w:oddVBand="0" w:evenVBand="0" w:oddHBand="0" w:evenHBand="0" w:firstRowFirstColumn="0" w:firstRowLastColumn="0" w:lastRowFirstColumn="0" w:lastRowLastColumn="0"/>
+            <w:tcW w:w="1616" w:type="dxa"/>
+          </w:tcPr>
+          <w:p>
+            <w:pPr>
+              <w:pStyle w:val="PlainText"/>
+              <w:rPr>
+                <w:rFonts w:ascii="Courier New" w:hAnsi="Courier New" w:cs="Courier New"/>
+              </w:rPr>
+            </w:pPr>
+            <w:r>
+              <w:rPr>
+                <w:rFonts w:ascii="Courier New" w:hAnsi="Courier New" w:cs="Courier New"/>
+              </w:rPr>
+              <w:t>Accuracy</w:t>
+            </w:r>
+          </w:p>
+        </w:tc>
+        <w:tc>
+          <w:tcPr>
+            <w:tcW w:w="1935" w:type="dxa"/>
+          </w:tcPr>
+          <w:p>
+            <w:pPr>
+              <w:pStyle w:val="PlainText"/>
+              <w:cnfStyle w:val="000000100000" w:firstRow="0" w:lastRow="0" w:firstColumn="0" w:lastColumn="0" w:oddVBand="0" w:evenVBand="0" w:oddHBand="1" w:evenHBand="0" w:firstRowFirstColumn="0" w:firstRowLastColumn="0" w:lastRowFirstColumn="0" w:lastRowLastColumn="0"/>
+              <w:rPr>
+                <w:rFonts w:ascii="Courier New" w:hAnsi="Courier New" w:cs="Courier New"/>
+              </w:rPr>
+            </w:pPr>
+            <w:r>
+              <w:rPr>
+                <w:rFonts w:ascii="Courier New" w:hAnsi="Courier New" w:cs="Courier New"/>
+              </w:rPr>
+              <w:t>0.7511</w:t>
+            </w:r>
+          </w:p>
+        </w:tc>
+        <w:tc>
+          <w:tcPr>
+            <w:tcW w:w="2838" w:type="dxa"/>
+          </w:tcPr>
+          <w:p>
+            <w:pPr>
+              <w:pStyle w:val="PlainText"/>
+              <w:cnfStyle w:val="000000100000" w:firstRow="0" w:lastRow="0" w:firstColumn="0" w:lastColumn="0" w:oddVBand="0" w:evenVBand="0" w:oddHBand="1" w:evenHBand="0" w:firstRowFirstColumn="0" w:firstRowLastColumn="0" w:lastRowFirstColumn="0" w:lastRowLastColumn="0"/>
+              <w:rPr>
+                <w:rFonts w:ascii="Courier New" w:hAnsi="Courier New" w:cs="Courier New"/>
+              </w:rPr>
+            </w:pPr>
+            <w:r>
+              <w:rPr>
+                <w:rFonts w:ascii="Courier New" w:hAnsi="Courier New" w:cs="Courier New"/>
+              </w:rPr>
+              <w:t>0.7299</w:t>
+            </w:r>
+          </w:p>
+        </w:tc>
+        <w:tc>
+          <w:tcPr>
+            <w:tcW w:w="2838" w:type="dxa"/>
+          </w:tcPr>
+          <w:p>
+            <w:pPr>
+              <w:pStyle w:val="PlainText"/>
+              <w:cnfStyle w:val="000000100000" w:firstRow="0" w:lastRow="0" w:firstColumn="0" w:lastColumn="0" w:oddVBand="0" w:evenVBand="0" w:oddHBand="1" w:evenHBand="0" w:firstRowFirstColumn="0" w:firstRowLastColumn="0" w:lastRowFirstColumn="0" w:lastRowLastColumn="0"/>
+              <w:rPr>
+                <w:rFonts w:ascii="Courier New" w:hAnsi="Courier New" w:cs="Courier New"/>
+              </w:rPr>
+            </w:pPr>
+            <w:r>
+              <w:rPr>
+                <w:rFonts w:ascii="Courier New" w:hAnsi="Courier New" w:cs="Courier New"/>
+              </w:rPr>
+              <w:t>0.7709</w:t>
+            </w:r>
+          </w:p>
+        </w:tc>
+      </w:tr>
+      <w:tr>
+        <w:tc>
+          <w:tcPr>
+            <w:cnfStyle w:val="001000000000" w:firstRow="0" w:lastRow="0" w:firstColumn="1" w:lastColumn="0" w:oddVBand="0" w:evenVBand="0" w:oddHBand="0" w:evenHBand="0" w:firstRowFirstColumn="0" w:firstRowLastColumn="0" w:lastRowFirstColumn="0" w:lastRowLastColumn="0"/>
+            <w:tcW w:w="1616" w:type="dxa"/>
+          </w:tcPr>
+          <w:p>
+            <w:pPr>
+              <w:pStyle w:val="PlainText"/>
+              <w:rPr>
+                <w:rFonts w:ascii="Courier New" w:hAnsi="Courier New" w:cs="Courier New"/>
+              </w:rPr>
+            </w:pPr>
+            <w:r>
+              <w:rPr>
+                <w:rFonts w:ascii="Courier New" w:hAnsi="Courier New" w:cs="Courier New"/>
+              </w:rPr>
+              <w:t>Precision</w:t>
+            </w:r>
+          </w:p>
+        </w:tc>
+        <w:tc>
+          <w:tcPr>
+            <w:tcW w:w="1935" w:type="dxa"/>
+          </w:tcPr>
+          <w:p>
+            <w:pPr>
+              <w:pStyle w:val="PlainText"/>
+              <w:cnfStyle w:val="000000000000" w:firstRow="0" w:lastRow="0" w:firstColumn="0" w:lastColumn="0" w:oddVBand="0" w:evenVBand="0" w:oddHBand="0" w:evenHBand="0" w:firstRowFirstColumn="0" w:firstRowLastColumn="0" w:lastRowFirstColumn="0" w:lastRowLastColumn="0"/>
+              <w:rPr>
+                <w:rFonts w:ascii="Courier New" w:hAnsi="Courier New" w:cs="Courier New"/>
+              </w:rPr>
+            </w:pPr>
+            <w:r>
+              <w:rPr>
+                <w:rFonts w:ascii="Courier New" w:hAnsi="Courier New" w:cs="Courier New"/>
+              </w:rPr>
+              <w:t>0.7605</w:t>
+            </w:r>
+          </w:p>
+        </w:tc>
+        <w:tc>
+          <w:tcPr>
+            <w:tcW w:w="2838" w:type="dxa"/>
+          </w:tcPr>
+          <w:p>
+            <w:pPr>
+              <w:pStyle w:val="PlainText"/>
+              <w:cnfStyle w:val="000000000000" w:firstRow="0" w:lastRow="0" w:firstColumn="0" w:lastColumn="0" w:oddVBand="0" w:evenVBand="0" w:oddHBand="0" w:evenHBand="0" w:firstRowFirstColumn="0" w:firstRowLastColumn="0" w:lastRowFirstColumn="0" w:lastRowLastColumn="0"/>
+              <w:rPr>
+                <w:rFonts w:ascii="Courier New" w:hAnsi="Courier New" w:cs="Courier New"/>
+              </w:rPr>
+            </w:pPr>
+            <w:r>
+              <w:rPr>
+                <w:rFonts w:ascii="Courier New" w:hAnsi="Courier New" w:cs="Courier New"/>
+              </w:rPr>
+              <w:t>0.7350</w:t>
+            </w:r>
+          </w:p>
+        </w:tc>
+        <w:tc>
+          <w:tcPr>
+            <w:tcW w:w="2838" w:type="dxa"/>
+          </w:tcPr>
+          <w:p>
+            <w:pPr>
+              <w:pStyle w:val="PlainText"/>
+              <w:cnfStyle w:val="000000000000" w:firstRow="0" w:lastRow="0" w:firstColumn="0" w:lastColumn="0" w:oddVBand="0" w:evenVBand="0" w:oddHBand="0" w:evenHBand="0" w:firstRowFirstColumn="0" w:firstRowLastColumn="0" w:lastRowFirstColumn="0" w:lastRowLastColumn="0"/>
+              <w:rPr>
+                <w:rFonts w:ascii="Courier New" w:hAnsi="Courier New" w:cs="Courier New"/>
+              </w:rPr>
+            </w:pPr>
+            <w:r>
+              <w:rPr>
+                <w:rFonts w:ascii="Courier New" w:hAnsi="Courier New" w:cs="Courier New"/>
+              </w:rPr>
+              <w:t>0.7786</w:t>
+            </w:r>
+          </w:p>
+        </w:tc>
+      </w:tr>
+      <w:tr>
+        <w:trPr>
+          <w:cnfStyle w:val="000000100000" w:firstRow="0" w:lastRow="0" w:firstColumn="0" w:lastColumn="0" w:oddVBand="0" w:evenVBand="0" w:oddHBand="1" w:evenHBand="0" w:firstRowFirstColumn="0" w:firstRowLastColumn="0" w:lastRowFirstColumn="0" w:lastRowLastColumn="0"/>
+        </w:trPr>
+        <w:tc>
+          <w:tcPr>
+            <w:cnfStyle w:val="001000000000" w:firstRow="0" w:lastRow="0" w:firstColumn="1" w:lastColumn="0" w:oddVBand="0" w:evenVBand="0" w:oddHBand="0" w:evenHBand="0" w:firstRowFirstColumn="0" w:firstRowLastColumn="0" w:lastRowFirstColumn="0" w:lastRowLastColumn="0"/>
+            <w:tcW w:w="1616" w:type="dxa"/>
+          </w:tcPr>
+          <w:p>
+            <w:pPr>
+              <w:pStyle w:val="PlainText"/>
+              <w:rPr>
+                <w:rFonts w:ascii="Courier New" w:hAnsi="Courier New" w:cs="Courier New"/>
+              </w:rPr>
+            </w:pPr>
+            <w:r>
+              <w:rPr>
+                <w:rFonts w:ascii="Courier New" w:hAnsi="Courier New" w:cs="Courier New"/>
+              </w:rPr>
+              <w:t>Recall</w:t>
+            </w:r>
+          </w:p>
+        </w:tc>
+        <w:tc>
+          <w:tcPr>
+            <w:tcW w:w="1935" w:type="dxa"/>
+          </w:tcPr>
+          <w:p>
+            <w:pPr>
+              <w:pStyle w:val="PlainText"/>
+              <w:cnfStyle w:val="000000100000" w:firstRow="0" w:lastRow="0" w:firstColumn="0" w:lastColumn="0" w:oddVBand="0" w:evenVBand="0" w:oddHBand="1" w:evenHBand="0" w:firstRowFirstColumn="0" w:firstRowLastColumn="0" w:lastRowFirstColumn="0" w:lastRowLastColumn="0"/>
+              <w:rPr>
+                <w:rFonts w:ascii="Courier New" w:hAnsi="Courier New" w:cs="Courier New"/>
+              </w:rPr>
+            </w:pPr>
+            <w:r>
+              <w:rPr>
+                <w:rFonts w:ascii="Courier New" w:hAnsi="Courier New" w:cs="Courier New"/>
+              </w:rPr>
+              <w:t>0.7723</w:t>
+            </w:r>
+          </w:p>
+        </w:tc>
+        <w:tc>
+          <w:tcPr>
+            <w:tcW w:w="2838" w:type="dxa"/>
+          </w:tcPr>
+          <w:p>
+            <w:pPr>
+              <w:pStyle w:val="PlainText"/>
+              <w:cnfStyle w:val="000000100000" w:firstRow="0" w:lastRow="0" w:firstColumn="0" w:lastColumn="0" w:oddVBand="0" w:evenVBand="0" w:oddHBand="1" w:evenHBand="0" w:firstRowFirstColumn="0" w:firstRowLastColumn="0" w:lastRowFirstColumn="0" w:lastRowLastColumn="0"/>
+              <w:rPr>
+                <w:rFonts w:ascii="Courier New" w:hAnsi="Courier New" w:cs="Courier New"/>
+              </w:rPr>
+            </w:pPr>
+            <w:r>
+              <w:rPr>
+                <w:rFonts w:ascii="Courier New" w:hAnsi="Courier New" w:cs="Courier New"/>
+              </w:rPr>
+              <w:t>0.7648</w:t>
+            </w:r>
+          </w:p>
+        </w:tc>
+        <w:tc>
+          <w:tcPr>
+            <w:tcW w:w="2838" w:type="dxa"/>
+          </w:tcPr>
+          <w:p>
+            <w:pPr>
+              <w:pStyle w:val="PlainText"/>
+              <w:cnfStyle w:val="000000100000" w:firstRow="0" w:lastRow="0" w:firstColumn="0" w:lastColumn="0" w:oddVBand="0" w:evenVBand="0" w:oddHBand="1" w:evenHBand="0" w:firstRowFirstColumn="0" w:firstRowLastColumn="0" w:lastRowFirstColumn="0" w:lastRowLastColumn="0"/>
+              <w:rPr>
+                <w:rFonts w:ascii="Courier New" w:hAnsi="Courier New" w:cs="Courier New"/>
+              </w:rPr>
+            </w:pPr>
+            <w:r>
+              <w:rPr>
+                <w:rFonts w:ascii="Courier New" w:hAnsi="Courier New" w:cs="Courier New"/>
+              </w:rPr>
+              <w:t>0.7917</w:t>
+            </w:r>
+          </w:p>
+        </w:tc>
+      </w:tr>
+      <w:tr>
+        <w:tc>
+          <w:tcPr>
+            <w:cnfStyle w:val="001000000000" w:firstRow="0" w:lastRow="0" w:firstColumn="1" w:lastColumn="0" w:oddVBand="0" w:evenVBand="0" w:oddHBand="0" w:evenHBand="0" w:firstRowFirstColumn="0" w:firstRowLastColumn="0" w:lastRowFirstColumn="0" w:lastRowLastColumn="0"/>
+            <w:tcW w:w="1616" w:type="dxa"/>
+          </w:tcPr>
+          <w:p>
+            <w:pPr>
+              <w:pStyle w:val="PlainText"/>
+              <w:rPr>
+                <w:rFonts w:ascii="Courier New" w:hAnsi="Courier New" w:cs="Courier New"/>
+              </w:rPr>
+            </w:pPr>
+            <w:r>
+              <w:rPr>
+                <w:rFonts w:ascii="Courier New" w:hAnsi="Courier New" w:cs="Courier New"/>
+              </w:rPr>
+              <w:t>F1</w:t>
+            </w:r>
+          </w:p>
+        </w:tc>
+        <w:tc>
+          <w:tcPr>
+            <w:tcW w:w="1935" w:type="dxa"/>
+          </w:tcPr>
+          <w:p>
+            <w:pPr>
+              <w:pStyle w:val="PlainText"/>
+              <w:cnfStyle w:val="000000000000" w:firstRow="0" w:lastRow="0" w:firstColumn="0" w:lastColumn="0" w:oddVBand="0" w:evenVBand="0" w:oddHBand="0" w:evenHBand="0" w:firstRowFirstColumn="0" w:firstRowLastColumn="0" w:lastRowFirstColumn="0" w:lastRowLastColumn="0"/>
+              <w:rPr>
+                <w:rFonts w:ascii="Courier New" w:hAnsi="Courier New" w:cs="Courier New"/>
+              </w:rPr>
+            </w:pPr>
+            <w:r>
+              <w:rPr>
+                <w:rFonts w:ascii="Courier New" w:hAnsi="Courier New" w:cs="Courier New"/>
+              </w:rPr>
+              <w:t>0.7664</w:t>
+            </w:r>
+          </w:p>
+        </w:tc>
+        <w:tc>
+          <w:tcPr>
+            <w:tcW w:w="2838" w:type="dxa"/>
+          </w:tcPr>
+          <w:p>
+            <w:pPr>
+              <w:pStyle w:val="PlainText"/>
+              <w:cnfStyle w:val="000000000000" w:firstRow="0" w:lastRow="0" w:firstColumn="0" w:lastColumn="0" w:oddVBand="0" w:evenVBand="0" w:oddHBand="0" w:evenHBand="0" w:firstRowFirstColumn="0" w:firstRowLastColumn="0" w:lastRowFirstColumn="0" w:lastRowLastColumn="0"/>
+              <w:rPr>
+                <w:rFonts w:ascii="Courier New" w:hAnsi="Courier New" w:cs="Courier New"/>
+              </w:rPr>
+            </w:pPr>
+            <w:r>
+              <w:rPr>
+                <w:rFonts w:ascii="Courier New" w:hAnsi="Courier New" w:cs="Courier New"/>
+              </w:rPr>
+              <w:t>0.7496</w:t>
+            </w:r>
+          </w:p>
+        </w:tc>
+        <w:tc>
+          <w:tcPr>
+            <w:tcW w:w="2838" w:type="dxa"/>
+          </w:tcPr>
+          <w:p>
+            <w:pPr>
+              <w:pStyle w:val="PlainText"/>
+              <w:cnfStyle w:val="000000000000" w:firstRow="0" w:lastRow="0" w:firstColumn="0" w:lastColumn="0" w:oddVBand="0" w:evenVBand="0" w:oddHBand="0" w:evenHBand="0" w:firstRowFirstColumn="0" w:firstRowLastColumn="0" w:lastRowFirstColumn="0" w:lastRowLastColumn="0"/>
+              <w:rPr>
+                <w:rFonts w:ascii="Courier New" w:hAnsi="Courier New" w:cs="Courier New"/>
+              </w:rPr>
+            </w:pPr>
+            <w:r>
+              <w:rPr>
+                <w:rFonts w:ascii="Courier New" w:hAnsi="Courier New" w:cs="Courier New"/>
+              </w:rPr>
+              <w:t>0.7851</w:t>
+            </w:r>
+          </w:p>
+        </w:tc>
+      </w:tr>
+    </w:tbl>
+    <w:p>
+      <w:pPr>
+        <w:pStyle w:val="PlainText"/>
+        <w:rPr>
+          <w:rFonts w:ascii="Courier New" w:hAnsi="Courier New" w:cs="Courier New"/>
+        </w:rPr>
+      </w:pPr>
     </w:p>
     <w:p>
       <w:pPr>
@@ -3326,7 +5866,7 @@
         <w:rFonts w:ascii="Symbol" w:hAnsi="Symbol" w:hint="default"/>
       </w:rPr>
     </w:lvl>
-    <w:lvl w:ilvl="1" w:tplc="04090003" w:tentative="1">
+    <w:lvl w:ilvl="1" w:tplc="04090003">
       <w:start w:val="1"/>
       <w:numFmt w:val="bullet"/>
       <w:lvlText w:val="o"/>
@@ -3763,6 +6303,119 @@
     </w:lvl>
   </w:abstractNum>
   <w:abstractNum w:abstractNumId="8" w15:restartNumberingAfterBreak="0">
+    <w:nsid w:val="3A842BDE"/>
+    <w:multiLevelType w:val="hybridMultilevel"/>
+    <w:tmpl w:val="2E084866"/>
+    <w:lvl w:ilvl="0" w:tplc="04090001">
+      <w:start w:val="1"/>
+      <w:numFmt w:val="bullet"/>
+      <w:lvlText w:val=""/>
+      <w:lvlJc w:val="left"/>
+      <w:pPr>
+        <w:ind w:left="720" w:hanging="360"/>
+      </w:pPr>
+      <w:rPr>
+        <w:rFonts w:ascii="Symbol" w:hAnsi="Symbol" w:hint="default"/>
+      </w:rPr>
+    </w:lvl>
+    <w:lvl w:ilvl="1" w:tplc="04090003" w:tentative="1">
+      <w:start w:val="1"/>
+      <w:numFmt w:val="bullet"/>
+      <w:lvlText w:val="o"/>
+      <w:lvlJc w:val="left"/>
+      <w:pPr>
+        <w:ind w:left="1440" w:hanging="360"/>
+      </w:pPr>
+      <w:rPr>
+        <w:rFonts w:ascii="Courier New" w:hAnsi="Courier New" w:cs="Courier New" w:hint="default"/>
+      </w:rPr>
+    </w:lvl>
+    <w:lvl w:ilvl="2" w:tplc="04090005" w:tentative="1">
+      <w:start w:val="1"/>
+      <w:numFmt w:val="bullet"/>
+      <w:lvlText w:val=""/>
+      <w:lvlJc w:val="left"/>
+      <w:pPr>
+        <w:ind w:left="2160" w:hanging="360"/>
+      </w:pPr>
+      <w:rPr>
+        <w:rFonts w:ascii="Wingdings" w:hAnsi="Wingdings" w:hint="default"/>
+      </w:rPr>
+    </w:lvl>
+    <w:lvl w:ilvl="3" w:tplc="04090001" w:tentative="1">
+      <w:start w:val="1"/>
+      <w:numFmt w:val="bullet"/>
+      <w:lvlText w:val=""/>
+      <w:lvlJc w:val="left"/>
+      <w:pPr>
+        <w:ind w:left="2880" w:hanging="360"/>
+      </w:pPr>
+      <w:rPr>
+        <w:rFonts w:ascii="Symbol" w:hAnsi="Symbol" w:hint="default"/>
+      </w:rPr>
+    </w:lvl>
+    <w:lvl w:ilvl="4" w:tplc="04090003" w:tentative="1">
+      <w:start w:val="1"/>
+      <w:numFmt w:val="bullet"/>
+      <w:lvlText w:val="o"/>
+      <w:lvlJc w:val="left"/>
+      <w:pPr>
+        <w:ind w:left="3600" w:hanging="360"/>
+      </w:pPr>
+      <w:rPr>
+        <w:rFonts w:ascii="Courier New" w:hAnsi="Courier New" w:cs="Courier New" w:hint="default"/>
+      </w:rPr>
+    </w:lvl>
+    <w:lvl w:ilvl="5" w:tplc="04090005" w:tentative="1">
+      <w:start w:val="1"/>
+      <w:numFmt w:val="bullet"/>
+      <w:lvlText w:val=""/>
+      <w:lvlJc w:val="left"/>
+      <w:pPr>
+        <w:ind w:left="4320" w:hanging="360"/>
+      </w:pPr>
+      <w:rPr>
+        <w:rFonts w:ascii="Wingdings" w:hAnsi="Wingdings" w:hint="default"/>
+      </w:rPr>
+    </w:lvl>
+    <w:lvl w:ilvl="6" w:tplc="04090001" w:tentative="1">
+      <w:start w:val="1"/>
+      <w:numFmt w:val="bullet"/>
+      <w:lvlText w:val=""/>
+      <w:lvlJc w:val="left"/>
+      <w:pPr>
+        <w:ind w:left="5040" w:hanging="360"/>
+      </w:pPr>
+      <w:rPr>
+        <w:rFonts w:ascii="Symbol" w:hAnsi="Symbol" w:hint="default"/>
+      </w:rPr>
+    </w:lvl>
+    <w:lvl w:ilvl="7" w:tplc="04090003" w:tentative="1">
+      <w:start w:val="1"/>
+      <w:numFmt w:val="bullet"/>
+      <w:lvlText w:val="o"/>
+      <w:lvlJc w:val="left"/>
+      <w:pPr>
+        <w:ind w:left="5760" w:hanging="360"/>
+      </w:pPr>
+      <w:rPr>
+        <w:rFonts w:ascii="Courier New" w:hAnsi="Courier New" w:cs="Courier New" w:hint="default"/>
+      </w:rPr>
+    </w:lvl>
+    <w:lvl w:ilvl="8" w:tplc="04090005" w:tentative="1">
+      <w:start w:val="1"/>
+      <w:numFmt w:val="bullet"/>
+      <w:lvlText w:val=""/>
+      <w:lvlJc w:val="left"/>
+      <w:pPr>
+        <w:ind w:left="6480" w:hanging="360"/>
+      </w:pPr>
+      <w:rPr>
+        <w:rFonts w:ascii="Wingdings" w:hAnsi="Wingdings" w:hint="default"/>
+      </w:rPr>
+    </w:lvl>
+  </w:abstractNum>
+  <w:abstractNum w:abstractNumId="9" w15:restartNumberingAfterBreak="0">
     <w:nsid w:val="43346FEA"/>
     <w:multiLevelType w:val="hybridMultilevel"/>
     <w:tmpl w:val="7DD03C00"/>
@@ -3875,10 +6528,10 @@
       </w:rPr>
     </w:lvl>
   </w:abstractNum>
-  <w:abstractNum w:abstractNumId="9" w15:restartNumberingAfterBreak="0">
+  <w:abstractNum w:abstractNumId="10" w15:restartNumberingAfterBreak="0">
     <w:nsid w:val="4E5C5C00"/>
     <w:multiLevelType w:val="hybridMultilevel"/>
-    <w:tmpl w:val="67A23916"/>
+    <w:tmpl w:val="A6245C3A"/>
     <w:lvl w:ilvl="0" w:tplc="04090001">
       <w:start w:val="1"/>
       <w:numFmt w:val="bullet"/>
@@ -3988,7 +6641,269 @@
       </w:rPr>
     </w:lvl>
   </w:abstractNum>
-  <w:abstractNum w:abstractNumId="10" w15:restartNumberingAfterBreak="0">
+  <w:abstractNum w:abstractNumId="11" w15:restartNumberingAfterBreak="0">
+    <w:nsid w:val="53786CC7"/>
+    <w:multiLevelType w:val="multilevel"/>
+    <w:tmpl w:val="ADB8E1A8"/>
+    <w:lvl w:ilvl="0">
+      <w:start w:val="1"/>
+      <w:numFmt w:val="bullet"/>
+      <w:lvlText w:val=""/>
+      <w:lvlJc w:val="left"/>
+      <w:pPr>
+        <w:tabs>
+          <w:tab w:val="num" w:pos="720"/>
+        </w:tabs>
+        <w:ind w:left="720" w:hanging="360"/>
+      </w:pPr>
+      <w:rPr>
+        <w:rFonts w:ascii="Symbol" w:hAnsi="Symbol" w:hint="default"/>
+        <w:sz w:val="20"/>
+      </w:rPr>
+    </w:lvl>
+    <w:lvl w:ilvl="1" w:tentative="1">
+      <w:start w:val="1"/>
+      <w:numFmt w:val="bullet"/>
+      <w:lvlText w:val="o"/>
+      <w:lvlJc w:val="left"/>
+      <w:pPr>
+        <w:tabs>
+          <w:tab w:val="num" w:pos="1440"/>
+        </w:tabs>
+        <w:ind w:left="1440" w:hanging="360"/>
+      </w:pPr>
+      <w:rPr>
+        <w:rFonts w:ascii="Courier New" w:hAnsi="Courier New" w:hint="default"/>
+        <w:sz w:val="20"/>
+      </w:rPr>
+    </w:lvl>
+    <w:lvl w:ilvl="2" w:tentative="1">
+      <w:start w:val="1"/>
+      <w:numFmt w:val="bullet"/>
+      <w:lvlText w:val=""/>
+      <w:lvlJc w:val="left"/>
+      <w:pPr>
+        <w:tabs>
+          <w:tab w:val="num" w:pos="2160"/>
+        </w:tabs>
+        <w:ind w:left="2160" w:hanging="360"/>
+      </w:pPr>
+      <w:rPr>
+        <w:rFonts w:ascii="Wingdings" w:hAnsi="Wingdings" w:hint="default"/>
+        <w:sz w:val="20"/>
+      </w:rPr>
+    </w:lvl>
+    <w:lvl w:ilvl="3" w:tentative="1">
+      <w:start w:val="1"/>
+      <w:numFmt w:val="bullet"/>
+      <w:lvlText w:val=""/>
+      <w:lvlJc w:val="left"/>
+      <w:pPr>
+        <w:tabs>
+          <w:tab w:val="num" w:pos="2880"/>
+        </w:tabs>
+        <w:ind w:left="2880" w:hanging="360"/>
+      </w:pPr>
+      <w:rPr>
+        <w:rFonts w:ascii="Wingdings" w:hAnsi="Wingdings" w:hint="default"/>
+        <w:sz w:val="20"/>
+      </w:rPr>
+    </w:lvl>
+    <w:lvl w:ilvl="4" w:tentative="1">
+      <w:start w:val="1"/>
+      <w:numFmt w:val="bullet"/>
+      <w:lvlText w:val=""/>
+      <w:lvlJc w:val="left"/>
+      <w:pPr>
+        <w:tabs>
+          <w:tab w:val="num" w:pos="3600"/>
+        </w:tabs>
+        <w:ind w:left="3600" w:hanging="360"/>
+      </w:pPr>
+      <w:rPr>
+        <w:rFonts w:ascii="Wingdings" w:hAnsi="Wingdings" w:hint="default"/>
+        <w:sz w:val="20"/>
+      </w:rPr>
+    </w:lvl>
+    <w:lvl w:ilvl="5" w:tentative="1">
+      <w:start w:val="1"/>
+      <w:numFmt w:val="bullet"/>
+      <w:lvlText w:val=""/>
+      <w:lvlJc w:val="left"/>
+      <w:pPr>
+        <w:tabs>
+          <w:tab w:val="num" w:pos="4320"/>
+        </w:tabs>
+        <w:ind w:left="4320" w:hanging="360"/>
+      </w:pPr>
+      <w:rPr>
+        <w:rFonts w:ascii="Wingdings" w:hAnsi="Wingdings" w:hint="default"/>
+        <w:sz w:val="20"/>
+      </w:rPr>
+    </w:lvl>
+    <w:lvl w:ilvl="6" w:tentative="1">
+      <w:start w:val="1"/>
+      <w:numFmt w:val="bullet"/>
+      <w:lvlText w:val=""/>
+      <w:lvlJc w:val="left"/>
+      <w:pPr>
+        <w:tabs>
+          <w:tab w:val="num" w:pos="5040"/>
+        </w:tabs>
+        <w:ind w:left="5040" w:hanging="360"/>
+      </w:pPr>
+      <w:rPr>
+        <w:rFonts w:ascii="Wingdings" w:hAnsi="Wingdings" w:hint="default"/>
+        <w:sz w:val="20"/>
+      </w:rPr>
+    </w:lvl>
+    <w:lvl w:ilvl="7" w:tentative="1">
+      <w:start w:val="1"/>
+      <w:numFmt w:val="bullet"/>
+      <w:lvlText w:val=""/>
+      <w:lvlJc w:val="left"/>
+      <w:pPr>
+        <w:tabs>
+          <w:tab w:val="num" w:pos="5760"/>
+        </w:tabs>
+        <w:ind w:left="5760" w:hanging="360"/>
+      </w:pPr>
+      <w:rPr>
+        <w:rFonts w:ascii="Wingdings" w:hAnsi="Wingdings" w:hint="default"/>
+        <w:sz w:val="20"/>
+      </w:rPr>
+    </w:lvl>
+    <w:lvl w:ilvl="8" w:tentative="1">
+      <w:start w:val="1"/>
+      <w:numFmt w:val="bullet"/>
+      <w:lvlText w:val=""/>
+      <w:lvlJc w:val="left"/>
+      <w:pPr>
+        <w:tabs>
+          <w:tab w:val="num" w:pos="6480"/>
+        </w:tabs>
+        <w:ind w:left="6480" w:hanging="360"/>
+      </w:pPr>
+      <w:rPr>
+        <w:rFonts w:ascii="Wingdings" w:hAnsi="Wingdings" w:hint="default"/>
+        <w:sz w:val="20"/>
+      </w:rPr>
+    </w:lvl>
+  </w:abstractNum>
+  <w:abstractNum w:abstractNumId="12" w15:restartNumberingAfterBreak="0">
+    <w:nsid w:val="5F7B40AF"/>
+    <w:multiLevelType w:val="hybridMultilevel"/>
+    <w:tmpl w:val="5F106B1E"/>
+    <w:lvl w:ilvl="0" w:tplc="04090001">
+      <w:start w:val="1"/>
+      <w:numFmt w:val="bullet"/>
+      <w:lvlText w:val=""/>
+      <w:lvlJc w:val="left"/>
+      <w:pPr>
+        <w:ind w:left="720" w:hanging="360"/>
+      </w:pPr>
+      <w:rPr>
+        <w:rFonts w:ascii="Symbol" w:hAnsi="Symbol" w:hint="default"/>
+      </w:rPr>
+    </w:lvl>
+    <w:lvl w:ilvl="1" w:tplc="04090003" w:tentative="1">
+      <w:start w:val="1"/>
+      <w:numFmt w:val="bullet"/>
+      <w:lvlText w:val="o"/>
+      <w:lvlJc w:val="left"/>
+      <w:pPr>
+        <w:ind w:left="1440" w:hanging="360"/>
+      </w:pPr>
+      <w:rPr>
+        <w:rFonts w:ascii="Courier New" w:hAnsi="Courier New" w:cs="Courier New" w:hint="default"/>
+      </w:rPr>
+    </w:lvl>
+    <w:lvl w:ilvl="2" w:tplc="04090005" w:tentative="1">
+      <w:start w:val="1"/>
+      <w:numFmt w:val="bullet"/>
+      <w:lvlText w:val=""/>
+      <w:lvlJc w:val="left"/>
+      <w:pPr>
+        <w:ind w:left="2160" w:hanging="360"/>
+      </w:pPr>
+      <w:rPr>
+        <w:rFonts w:ascii="Wingdings" w:hAnsi="Wingdings" w:hint="default"/>
+      </w:rPr>
+    </w:lvl>
+    <w:lvl w:ilvl="3" w:tplc="04090001" w:tentative="1">
+      <w:start w:val="1"/>
+      <w:numFmt w:val="bullet"/>
+      <w:lvlText w:val=""/>
+      <w:lvlJc w:val="left"/>
+      <w:pPr>
+        <w:ind w:left="2880" w:hanging="360"/>
+      </w:pPr>
+      <w:rPr>
+        <w:rFonts w:ascii="Symbol" w:hAnsi="Symbol" w:hint="default"/>
+      </w:rPr>
+    </w:lvl>
+    <w:lvl w:ilvl="4" w:tplc="04090003" w:tentative="1">
+      <w:start w:val="1"/>
+      <w:numFmt w:val="bullet"/>
+      <w:lvlText w:val="o"/>
+      <w:lvlJc w:val="left"/>
+      <w:pPr>
+        <w:ind w:left="3600" w:hanging="360"/>
+      </w:pPr>
+      <w:rPr>
+        <w:rFonts w:ascii="Courier New" w:hAnsi="Courier New" w:cs="Courier New" w:hint="default"/>
+      </w:rPr>
+    </w:lvl>
+    <w:lvl w:ilvl="5" w:tplc="04090005" w:tentative="1">
+      <w:start w:val="1"/>
+      <w:numFmt w:val="bullet"/>
+      <w:lvlText w:val=""/>
+      <w:lvlJc w:val="left"/>
+      <w:pPr>
+        <w:ind w:left="4320" w:hanging="360"/>
+      </w:pPr>
+      <w:rPr>
+        <w:rFonts w:ascii="Wingdings" w:hAnsi="Wingdings" w:hint="default"/>
+      </w:rPr>
+    </w:lvl>
+    <w:lvl w:ilvl="6" w:tplc="04090001" w:tentative="1">
+      <w:start w:val="1"/>
+      <w:numFmt w:val="bullet"/>
+      <w:lvlText w:val=""/>
+      <w:lvlJc w:val="left"/>
+      <w:pPr>
+        <w:ind w:left="5040" w:hanging="360"/>
+      </w:pPr>
+      <w:rPr>
+        <w:rFonts w:ascii="Symbol" w:hAnsi="Symbol" w:hint="default"/>
+      </w:rPr>
+    </w:lvl>
+    <w:lvl w:ilvl="7" w:tplc="04090003" w:tentative="1">
+      <w:start w:val="1"/>
+      <w:numFmt w:val="bullet"/>
+      <w:lvlText w:val="o"/>
+      <w:lvlJc w:val="left"/>
+      <w:pPr>
+        <w:ind w:left="5760" w:hanging="360"/>
+      </w:pPr>
+      <w:rPr>
+        <w:rFonts w:ascii="Courier New" w:hAnsi="Courier New" w:cs="Courier New" w:hint="default"/>
+      </w:rPr>
+    </w:lvl>
+    <w:lvl w:ilvl="8" w:tplc="04090005" w:tentative="1">
+      <w:start w:val="1"/>
+      <w:numFmt w:val="bullet"/>
+      <w:lvlText w:val=""/>
+      <w:lvlJc w:val="left"/>
+      <w:pPr>
+        <w:ind w:left="6480" w:hanging="360"/>
+      </w:pPr>
+      <w:rPr>
+        <w:rFonts w:ascii="Wingdings" w:hAnsi="Wingdings" w:hint="default"/>
+      </w:rPr>
+    </w:lvl>
+  </w:abstractNum>
+  <w:abstractNum w:abstractNumId="13" w15:restartNumberingAfterBreak="0">
     <w:nsid w:val="611077F1"/>
     <w:multiLevelType w:val="hybridMultilevel"/>
     <w:tmpl w:val="7032D22C"/>
@@ -4101,7 +7016,7 @@
       </w:rPr>
     </w:lvl>
   </w:abstractNum>
-  <w:abstractNum w:abstractNumId="11" w15:restartNumberingAfterBreak="0">
+  <w:abstractNum w:abstractNumId="14" w15:restartNumberingAfterBreak="0">
     <w:nsid w:val="66092D39"/>
     <w:multiLevelType w:val="multilevel"/>
     <w:tmpl w:val="221280B2"/>
@@ -4247,6 +7162,381 @@
       <w:rPr>
         <w:rFonts w:ascii="Wingdings" w:hAnsi="Wingdings" w:hint="default"/>
         <w:sz w:val="20"/>
+      </w:rPr>
+    </w:lvl>
+  </w:abstractNum>
+  <w:abstractNum w:abstractNumId="15" w15:restartNumberingAfterBreak="0">
+    <w:nsid w:val="72B00EB1"/>
+    <w:multiLevelType w:val="multilevel"/>
+    <w:tmpl w:val="8F60F788"/>
+    <w:lvl w:ilvl="0">
+      <w:start w:val="1"/>
+      <w:numFmt w:val="bullet"/>
+      <w:lvlText w:val=""/>
+      <w:lvlJc w:val="left"/>
+      <w:pPr>
+        <w:tabs>
+          <w:tab w:val="num" w:pos="720"/>
+        </w:tabs>
+        <w:ind w:left="720" w:hanging="360"/>
+      </w:pPr>
+      <w:rPr>
+        <w:rFonts w:ascii="Symbol" w:hAnsi="Symbol" w:hint="default"/>
+        <w:sz w:val="20"/>
+      </w:rPr>
+    </w:lvl>
+    <w:lvl w:ilvl="1" w:tentative="1">
+      <w:start w:val="1"/>
+      <w:numFmt w:val="bullet"/>
+      <w:lvlText w:val="o"/>
+      <w:lvlJc w:val="left"/>
+      <w:pPr>
+        <w:tabs>
+          <w:tab w:val="num" w:pos="1440"/>
+        </w:tabs>
+        <w:ind w:left="1440" w:hanging="360"/>
+      </w:pPr>
+      <w:rPr>
+        <w:rFonts w:ascii="Courier New" w:hAnsi="Courier New" w:hint="default"/>
+        <w:sz w:val="20"/>
+      </w:rPr>
+    </w:lvl>
+    <w:lvl w:ilvl="2" w:tentative="1">
+      <w:start w:val="1"/>
+      <w:numFmt w:val="bullet"/>
+      <w:lvlText w:val=""/>
+      <w:lvlJc w:val="left"/>
+      <w:pPr>
+        <w:tabs>
+          <w:tab w:val="num" w:pos="2160"/>
+        </w:tabs>
+        <w:ind w:left="2160" w:hanging="360"/>
+      </w:pPr>
+      <w:rPr>
+        <w:rFonts w:ascii="Wingdings" w:hAnsi="Wingdings" w:hint="default"/>
+        <w:sz w:val="20"/>
+      </w:rPr>
+    </w:lvl>
+    <w:lvl w:ilvl="3" w:tentative="1">
+      <w:start w:val="1"/>
+      <w:numFmt w:val="bullet"/>
+      <w:lvlText w:val=""/>
+      <w:lvlJc w:val="left"/>
+      <w:pPr>
+        <w:tabs>
+          <w:tab w:val="num" w:pos="2880"/>
+        </w:tabs>
+        <w:ind w:left="2880" w:hanging="360"/>
+      </w:pPr>
+      <w:rPr>
+        <w:rFonts w:ascii="Wingdings" w:hAnsi="Wingdings" w:hint="default"/>
+        <w:sz w:val="20"/>
+      </w:rPr>
+    </w:lvl>
+    <w:lvl w:ilvl="4" w:tentative="1">
+      <w:start w:val="1"/>
+      <w:numFmt w:val="bullet"/>
+      <w:lvlText w:val=""/>
+      <w:lvlJc w:val="left"/>
+      <w:pPr>
+        <w:tabs>
+          <w:tab w:val="num" w:pos="3600"/>
+        </w:tabs>
+        <w:ind w:left="3600" w:hanging="360"/>
+      </w:pPr>
+      <w:rPr>
+        <w:rFonts w:ascii="Wingdings" w:hAnsi="Wingdings" w:hint="default"/>
+        <w:sz w:val="20"/>
+      </w:rPr>
+    </w:lvl>
+    <w:lvl w:ilvl="5" w:tentative="1">
+      <w:start w:val="1"/>
+      <w:numFmt w:val="bullet"/>
+      <w:lvlText w:val=""/>
+      <w:lvlJc w:val="left"/>
+      <w:pPr>
+        <w:tabs>
+          <w:tab w:val="num" w:pos="4320"/>
+        </w:tabs>
+        <w:ind w:left="4320" w:hanging="360"/>
+      </w:pPr>
+      <w:rPr>
+        <w:rFonts w:ascii="Wingdings" w:hAnsi="Wingdings" w:hint="default"/>
+        <w:sz w:val="20"/>
+      </w:rPr>
+    </w:lvl>
+    <w:lvl w:ilvl="6" w:tentative="1">
+      <w:start w:val="1"/>
+      <w:numFmt w:val="bullet"/>
+      <w:lvlText w:val=""/>
+      <w:lvlJc w:val="left"/>
+      <w:pPr>
+        <w:tabs>
+          <w:tab w:val="num" w:pos="5040"/>
+        </w:tabs>
+        <w:ind w:left="5040" w:hanging="360"/>
+      </w:pPr>
+      <w:rPr>
+        <w:rFonts w:ascii="Wingdings" w:hAnsi="Wingdings" w:hint="default"/>
+        <w:sz w:val="20"/>
+      </w:rPr>
+    </w:lvl>
+    <w:lvl w:ilvl="7" w:tentative="1">
+      <w:start w:val="1"/>
+      <w:numFmt w:val="bullet"/>
+      <w:lvlText w:val=""/>
+      <w:lvlJc w:val="left"/>
+      <w:pPr>
+        <w:tabs>
+          <w:tab w:val="num" w:pos="5760"/>
+        </w:tabs>
+        <w:ind w:left="5760" w:hanging="360"/>
+      </w:pPr>
+      <w:rPr>
+        <w:rFonts w:ascii="Wingdings" w:hAnsi="Wingdings" w:hint="default"/>
+        <w:sz w:val="20"/>
+      </w:rPr>
+    </w:lvl>
+    <w:lvl w:ilvl="8" w:tentative="1">
+      <w:start w:val="1"/>
+      <w:numFmt w:val="bullet"/>
+      <w:lvlText w:val=""/>
+      <w:lvlJc w:val="left"/>
+      <w:pPr>
+        <w:tabs>
+          <w:tab w:val="num" w:pos="6480"/>
+        </w:tabs>
+        <w:ind w:left="6480" w:hanging="360"/>
+      </w:pPr>
+      <w:rPr>
+        <w:rFonts w:ascii="Wingdings" w:hAnsi="Wingdings" w:hint="default"/>
+        <w:sz w:val="20"/>
+      </w:rPr>
+    </w:lvl>
+  </w:abstractNum>
+  <w:abstractNum w:abstractNumId="16" w15:restartNumberingAfterBreak="0">
+    <w:nsid w:val="7AC24827"/>
+    <w:multiLevelType w:val="hybridMultilevel"/>
+    <w:tmpl w:val="8CD8C42A"/>
+    <w:lvl w:ilvl="0" w:tplc="04090001">
+      <w:start w:val="1"/>
+      <w:numFmt w:val="bullet"/>
+      <w:lvlText w:val=""/>
+      <w:lvlJc w:val="left"/>
+      <w:pPr>
+        <w:ind w:left="720" w:hanging="360"/>
+      </w:pPr>
+      <w:rPr>
+        <w:rFonts w:ascii="Symbol" w:hAnsi="Symbol" w:hint="default"/>
+      </w:rPr>
+    </w:lvl>
+    <w:lvl w:ilvl="1" w:tplc="04090003" w:tentative="1">
+      <w:start w:val="1"/>
+      <w:numFmt w:val="bullet"/>
+      <w:lvlText w:val="o"/>
+      <w:lvlJc w:val="left"/>
+      <w:pPr>
+        <w:ind w:left="1440" w:hanging="360"/>
+      </w:pPr>
+      <w:rPr>
+        <w:rFonts w:ascii="Courier New" w:hAnsi="Courier New" w:cs="Courier New" w:hint="default"/>
+      </w:rPr>
+    </w:lvl>
+    <w:lvl w:ilvl="2" w:tplc="04090005" w:tentative="1">
+      <w:start w:val="1"/>
+      <w:numFmt w:val="bullet"/>
+      <w:lvlText w:val=""/>
+      <w:lvlJc w:val="left"/>
+      <w:pPr>
+        <w:ind w:left="2160" w:hanging="360"/>
+      </w:pPr>
+      <w:rPr>
+        <w:rFonts w:ascii="Wingdings" w:hAnsi="Wingdings" w:hint="default"/>
+      </w:rPr>
+    </w:lvl>
+    <w:lvl w:ilvl="3" w:tplc="04090001" w:tentative="1">
+      <w:start w:val="1"/>
+      <w:numFmt w:val="bullet"/>
+      <w:lvlText w:val=""/>
+      <w:lvlJc w:val="left"/>
+      <w:pPr>
+        <w:ind w:left="2880" w:hanging="360"/>
+      </w:pPr>
+      <w:rPr>
+        <w:rFonts w:ascii="Symbol" w:hAnsi="Symbol" w:hint="default"/>
+      </w:rPr>
+    </w:lvl>
+    <w:lvl w:ilvl="4" w:tplc="04090003" w:tentative="1">
+      <w:start w:val="1"/>
+      <w:numFmt w:val="bullet"/>
+      <w:lvlText w:val="o"/>
+      <w:lvlJc w:val="left"/>
+      <w:pPr>
+        <w:ind w:left="3600" w:hanging="360"/>
+      </w:pPr>
+      <w:rPr>
+        <w:rFonts w:ascii="Courier New" w:hAnsi="Courier New" w:cs="Courier New" w:hint="default"/>
+      </w:rPr>
+    </w:lvl>
+    <w:lvl w:ilvl="5" w:tplc="04090005" w:tentative="1">
+      <w:start w:val="1"/>
+      <w:numFmt w:val="bullet"/>
+      <w:lvlText w:val=""/>
+      <w:lvlJc w:val="left"/>
+      <w:pPr>
+        <w:ind w:left="4320" w:hanging="360"/>
+      </w:pPr>
+      <w:rPr>
+        <w:rFonts w:ascii="Wingdings" w:hAnsi="Wingdings" w:hint="default"/>
+      </w:rPr>
+    </w:lvl>
+    <w:lvl w:ilvl="6" w:tplc="04090001" w:tentative="1">
+      <w:start w:val="1"/>
+      <w:numFmt w:val="bullet"/>
+      <w:lvlText w:val=""/>
+      <w:lvlJc w:val="left"/>
+      <w:pPr>
+        <w:ind w:left="5040" w:hanging="360"/>
+      </w:pPr>
+      <w:rPr>
+        <w:rFonts w:ascii="Symbol" w:hAnsi="Symbol" w:hint="default"/>
+      </w:rPr>
+    </w:lvl>
+    <w:lvl w:ilvl="7" w:tplc="04090003" w:tentative="1">
+      <w:start w:val="1"/>
+      <w:numFmt w:val="bullet"/>
+      <w:lvlText w:val="o"/>
+      <w:lvlJc w:val="left"/>
+      <w:pPr>
+        <w:ind w:left="5760" w:hanging="360"/>
+      </w:pPr>
+      <w:rPr>
+        <w:rFonts w:ascii="Courier New" w:hAnsi="Courier New" w:cs="Courier New" w:hint="default"/>
+      </w:rPr>
+    </w:lvl>
+    <w:lvl w:ilvl="8" w:tplc="04090005" w:tentative="1">
+      <w:start w:val="1"/>
+      <w:numFmt w:val="bullet"/>
+      <w:lvlText w:val=""/>
+      <w:lvlJc w:val="left"/>
+      <w:pPr>
+        <w:ind w:left="6480" w:hanging="360"/>
+      </w:pPr>
+      <w:rPr>
+        <w:rFonts w:ascii="Wingdings" w:hAnsi="Wingdings" w:hint="default"/>
+      </w:rPr>
+    </w:lvl>
+  </w:abstractNum>
+  <w:abstractNum w:abstractNumId="17" w15:restartNumberingAfterBreak="0">
+    <w:nsid w:val="7E2F2F2A"/>
+    <w:multiLevelType w:val="hybridMultilevel"/>
+    <w:tmpl w:val="25B05832"/>
+    <w:lvl w:ilvl="0" w:tplc="04090001">
+      <w:start w:val="1"/>
+      <w:numFmt w:val="bullet"/>
+      <w:lvlText w:val=""/>
+      <w:lvlJc w:val="left"/>
+      <w:pPr>
+        <w:ind w:left="720" w:hanging="360"/>
+      </w:pPr>
+      <w:rPr>
+        <w:rFonts w:ascii="Symbol" w:hAnsi="Symbol" w:hint="default"/>
+      </w:rPr>
+    </w:lvl>
+    <w:lvl w:ilvl="1" w:tplc="04090003" w:tentative="1">
+      <w:start w:val="1"/>
+      <w:numFmt w:val="bullet"/>
+      <w:lvlText w:val="o"/>
+      <w:lvlJc w:val="left"/>
+      <w:pPr>
+        <w:ind w:left="1440" w:hanging="360"/>
+      </w:pPr>
+      <w:rPr>
+        <w:rFonts w:ascii="Courier New" w:hAnsi="Courier New" w:cs="Courier New" w:hint="default"/>
+      </w:rPr>
+    </w:lvl>
+    <w:lvl w:ilvl="2" w:tplc="04090005" w:tentative="1">
+      <w:start w:val="1"/>
+      <w:numFmt w:val="bullet"/>
+      <w:lvlText w:val=""/>
+      <w:lvlJc w:val="left"/>
+      <w:pPr>
+        <w:ind w:left="2160" w:hanging="360"/>
+      </w:pPr>
+      <w:rPr>
+        <w:rFonts w:ascii="Wingdings" w:hAnsi="Wingdings" w:hint="default"/>
+      </w:rPr>
+    </w:lvl>
+    <w:lvl w:ilvl="3" w:tplc="04090001" w:tentative="1">
+      <w:start w:val="1"/>
+      <w:numFmt w:val="bullet"/>
+      <w:lvlText w:val=""/>
+      <w:lvlJc w:val="left"/>
+      <w:pPr>
+        <w:ind w:left="2880" w:hanging="360"/>
+      </w:pPr>
+      <w:rPr>
+        <w:rFonts w:ascii="Symbol" w:hAnsi="Symbol" w:hint="default"/>
+      </w:rPr>
+    </w:lvl>
+    <w:lvl w:ilvl="4" w:tplc="04090003" w:tentative="1">
+      <w:start w:val="1"/>
+      <w:numFmt w:val="bullet"/>
+      <w:lvlText w:val="o"/>
+      <w:lvlJc w:val="left"/>
+      <w:pPr>
+        <w:ind w:left="3600" w:hanging="360"/>
+      </w:pPr>
+      <w:rPr>
+        <w:rFonts w:ascii="Courier New" w:hAnsi="Courier New" w:cs="Courier New" w:hint="default"/>
+      </w:rPr>
+    </w:lvl>
+    <w:lvl w:ilvl="5" w:tplc="04090005" w:tentative="1">
+      <w:start w:val="1"/>
+      <w:numFmt w:val="bullet"/>
+      <w:lvlText w:val=""/>
+      <w:lvlJc w:val="left"/>
+      <w:pPr>
+        <w:ind w:left="4320" w:hanging="360"/>
+      </w:pPr>
+      <w:rPr>
+        <w:rFonts w:ascii="Wingdings" w:hAnsi="Wingdings" w:hint="default"/>
+      </w:rPr>
+    </w:lvl>
+    <w:lvl w:ilvl="6" w:tplc="04090001" w:tentative="1">
+      <w:start w:val="1"/>
+      <w:numFmt w:val="bullet"/>
+      <w:lvlText w:val=""/>
+      <w:lvlJc w:val="left"/>
+      <w:pPr>
+        <w:ind w:left="5040" w:hanging="360"/>
+      </w:pPr>
+      <w:rPr>
+        <w:rFonts w:ascii="Symbol" w:hAnsi="Symbol" w:hint="default"/>
+      </w:rPr>
+    </w:lvl>
+    <w:lvl w:ilvl="7" w:tplc="04090003" w:tentative="1">
+      <w:start w:val="1"/>
+      <w:numFmt w:val="bullet"/>
+      <w:lvlText w:val="o"/>
+      <w:lvlJc w:val="left"/>
+      <w:pPr>
+        <w:ind w:left="5760" w:hanging="360"/>
+      </w:pPr>
+      <w:rPr>
+        <w:rFonts w:ascii="Courier New" w:hAnsi="Courier New" w:cs="Courier New" w:hint="default"/>
+      </w:rPr>
+    </w:lvl>
+    <w:lvl w:ilvl="8" w:tplc="04090005" w:tentative="1">
+      <w:start w:val="1"/>
+      <w:numFmt w:val="bullet"/>
+      <w:lvlText w:val=""/>
+      <w:lvlJc w:val="left"/>
+      <w:pPr>
+        <w:ind w:left="6480" w:hanging="360"/>
+      </w:pPr>
+      <w:rPr>
+        <w:rFonts w:ascii="Wingdings" w:hAnsi="Wingdings" w:hint="default"/>
       </w:rPr>
     </w:lvl>
   </w:abstractNum>
@@ -4260,10 +7550,10 @@
     <w:abstractNumId w:val="2"/>
   </w:num>
   <w:num w:numId="4">
-    <w:abstractNumId w:val="10"/>
+    <w:abstractNumId w:val="13"/>
   </w:num>
   <w:num w:numId="5">
-    <w:abstractNumId w:val="8"/>
+    <w:abstractNumId w:val="9"/>
   </w:num>
   <w:num w:numId="6">
     <w:abstractNumId w:val="3"/>
@@ -4275,7 +7565,7 @@
     <w:abstractNumId w:val="4"/>
   </w:num>
   <w:num w:numId="9">
-    <w:abstractNumId w:val="11"/>
+    <w:abstractNumId w:val="14"/>
   </w:num>
   <w:num w:numId="10">
     <w:abstractNumId w:val="0"/>
@@ -4284,7 +7574,25 @@
     <w:abstractNumId w:val="7"/>
   </w:num>
   <w:num w:numId="12">
-    <w:abstractNumId w:val="9"/>
+    <w:abstractNumId w:val="10"/>
+  </w:num>
+  <w:num w:numId="13">
+    <w:abstractNumId w:val="15"/>
+  </w:num>
+  <w:num w:numId="14">
+    <w:abstractNumId w:val="11"/>
+  </w:num>
+  <w:num w:numId="15">
+    <w:abstractNumId w:val="12"/>
+  </w:num>
+  <w:num w:numId="16">
+    <w:abstractNumId w:val="16"/>
+  </w:num>
+  <w:num w:numId="17">
+    <w:abstractNumId w:val="8"/>
+  </w:num>
+  <w:num w:numId="18">
+    <w:abstractNumId w:val="17"/>
   </w:num>
 </w:numbering>
 </file>
@@ -5018,6 +8326,227 @@
       <w:szCs w:val="20"/>
     </w:rPr>
   </w:style>
+  <w:style w:type="paragraph" w:styleId="NoSpacing">
+    <w:name w:val="No Spacing"/>
+    <w:uiPriority w:val="1"/>
+    <w:qFormat/>
+    <w:rsid w:val="003654E9"/>
+    <w:pPr>
+      <w:spacing w:after="0" w:line="240" w:lineRule="auto"/>
+    </w:pPr>
+  </w:style>
+  <w:style w:type="paragraph" w:styleId="ListParagraph">
+    <w:name w:val="List Paragraph"/>
+    <w:basedOn w:val="Normal"/>
+    <w:uiPriority w:val="34"/>
+    <w:qFormat/>
+    <w:rsid w:val="00E25AB1"/>
+    <w:pPr>
+      <w:ind w:left="720"/>
+      <w:contextualSpacing/>
+    </w:pPr>
+  </w:style>
+  <w:style w:type="table" w:styleId="TableGrid">
+    <w:name w:val="Table Grid"/>
+    <w:basedOn w:val="TableNormal"/>
+    <w:uiPriority w:val="39"/>
+    <w:rsid w:val="001D2F19"/>
+    <w:pPr>
+      <w:spacing w:after="0" w:line="240" w:lineRule="auto"/>
+    </w:pPr>
+    <w:tblPr>
+      <w:tblBorders>
+        <w:top w:val="single" w:sz="4" w:space="0" w:color="auto"/>
+        <w:left w:val="single" w:sz="4" w:space="0" w:color="auto"/>
+        <w:bottom w:val="single" w:sz="4" w:space="0" w:color="auto"/>
+        <w:right w:val="single" w:sz="4" w:space="0" w:color="auto"/>
+        <w:insideH w:val="single" w:sz="4" w:space="0" w:color="auto"/>
+        <w:insideV w:val="single" w:sz="4" w:space="0" w:color="auto"/>
+      </w:tblBorders>
+    </w:tblPr>
+  </w:style>
+  <w:style w:type="table" w:styleId="GridTable4-Accent1">
+    <w:name w:val="Grid Table 4 Accent 1"/>
+    <w:basedOn w:val="TableNormal"/>
+    <w:uiPriority w:val="49"/>
+    <w:rsid w:val="001D2F19"/>
+    <w:pPr>
+      <w:spacing w:after="0" w:line="240" w:lineRule="auto"/>
+    </w:pPr>
+    <w:tblPr>
+      <w:tblStyleRowBandSize w:val="1"/>
+      <w:tblStyleColBandSize w:val="1"/>
+      <w:tblBorders>
+        <w:top w:val="single" w:sz="4" w:space="0" w:color="8EAADB" w:themeColor="accent1" w:themeTint="99"/>
+        <w:left w:val="single" w:sz="4" w:space="0" w:color="8EAADB" w:themeColor="accent1" w:themeTint="99"/>
+        <w:bottom w:val="single" w:sz="4" w:space="0" w:color="8EAADB" w:themeColor="accent1" w:themeTint="99"/>
+        <w:right w:val="single" w:sz="4" w:space="0" w:color="8EAADB" w:themeColor="accent1" w:themeTint="99"/>
+        <w:insideH w:val="single" w:sz="4" w:space="0" w:color="8EAADB" w:themeColor="accent1" w:themeTint="99"/>
+        <w:insideV w:val="single" w:sz="4" w:space="0" w:color="8EAADB" w:themeColor="accent1" w:themeTint="99"/>
+      </w:tblBorders>
+    </w:tblPr>
+    <w:tblStylePr w:type="firstRow">
+      <w:rPr>
+        <w:b/>
+        <w:bCs/>
+        <w:color w:val="FFFFFF" w:themeColor="background1"/>
+      </w:rPr>
+      <w:tblPr/>
+      <w:tcPr>
+        <w:tcBorders>
+          <w:top w:val="single" w:sz="4" w:space="0" w:color="4472C4" w:themeColor="accent1"/>
+          <w:left w:val="single" w:sz="4" w:space="0" w:color="4472C4" w:themeColor="accent1"/>
+          <w:bottom w:val="single" w:sz="4" w:space="0" w:color="4472C4" w:themeColor="accent1"/>
+          <w:right w:val="single" w:sz="4" w:space="0" w:color="4472C4" w:themeColor="accent1"/>
+          <w:insideH w:val="nil"/>
+          <w:insideV w:val="nil"/>
+        </w:tcBorders>
+        <w:shd w:val="clear" w:color="auto" w:fill="4472C4" w:themeFill="accent1"/>
+      </w:tcPr>
+    </w:tblStylePr>
+    <w:tblStylePr w:type="lastRow">
+      <w:rPr>
+        <w:b/>
+        <w:bCs/>
+      </w:rPr>
+      <w:tblPr/>
+      <w:tcPr>
+        <w:tcBorders>
+          <w:top w:val="double" w:sz="4" w:space="0" w:color="4472C4" w:themeColor="accent1"/>
+        </w:tcBorders>
+      </w:tcPr>
+    </w:tblStylePr>
+    <w:tblStylePr w:type="firstCol">
+      <w:rPr>
+        <w:b/>
+        <w:bCs/>
+      </w:rPr>
+    </w:tblStylePr>
+    <w:tblStylePr w:type="lastCol">
+      <w:rPr>
+        <w:b/>
+        <w:bCs/>
+      </w:rPr>
+    </w:tblStylePr>
+    <w:tblStylePr w:type="band1Vert">
+      <w:tblPr/>
+      <w:tcPr>
+        <w:shd w:val="clear" w:color="auto" w:fill="D9E2F3" w:themeFill="accent1" w:themeFillTint="33"/>
+      </w:tcPr>
+    </w:tblStylePr>
+    <w:tblStylePr w:type="band1Horz">
+      <w:tblPr/>
+      <w:tcPr>
+        <w:shd w:val="clear" w:color="auto" w:fill="D9E2F3" w:themeFill="accent1" w:themeFillTint="33"/>
+      </w:tcPr>
+    </w:tblStylePr>
+  </w:style>
+  <w:style w:type="table" w:styleId="GridTable5Dark-Accent1">
+    <w:name w:val="Grid Table 5 Dark Accent 1"/>
+    <w:basedOn w:val="TableNormal"/>
+    <w:uiPriority w:val="50"/>
+    <w:rsid w:val="001D2F19"/>
+    <w:pPr>
+      <w:spacing w:after="0" w:line="240" w:lineRule="auto"/>
+    </w:pPr>
+    <w:tblPr>
+      <w:tblStyleRowBandSize w:val="1"/>
+      <w:tblStyleColBandSize w:val="1"/>
+      <w:tblBorders>
+        <w:top w:val="single" w:sz="4" w:space="0" w:color="FFFFFF" w:themeColor="background1"/>
+        <w:left w:val="single" w:sz="4" w:space="0" w:color="FFFFFF" w:themeColor="background1"/>
+        <w:bottom w:val="single" w:sz="4" w:space="0" w:color="FFFFFF" w:themeColor="background1"/>
+        <w:right w:val="single" w:sz="4" w:space="0" w:color="FFFFFF" w:themeColor="background1"/>
+        <w:insideH w:val="single" w:sz="4" w:space="0" w:color="FFFFFF" w:themeColor="background1"/>
+        <w:insideV w:val="single" w:sz="4" w:space="0" w:color="FFFFFF" w:themeColor="background1"/>
+      </w:tblBorders>
+    </w:tblPr>
+    <w:tcPr>
+      <w:shd w:val="clear" w:color="auto" w:fill="D9E2F3" w:themeFill="accent1" w:themeFillTint="33"/>
+    </w:tcPr>
+    <w:tblStylePr w:type="firstRow">
+      <w:rPr>
+        <w:b/>
+        <w:bCs/>
+        <w:color w:val="FFFFFF" w:themeColor="background1"/>
+      </w:rPr>
+      <w:tblPr/>
+      <w:tcPr>
+        <w:tcBorders>
+          <w:top w:val="single" w:sz="4" w:space="0" w:color="FFFFFF" w:themeColor="background1"/>
+          <w:left w:val="single" w:sz="4" w:space="0" w:color="FFFFFF" w:themeColor="background1"/>
+          <w:right w:val="single" w:sz="4" w:space="0" w:color="FFFFFF" w:themeColor="background1"/>
+          <w:insideH w:val="nil"/>
+          <w:insideV w:val="nil"/>
+        </w:tcBorders>
+        <w:shd w:val="clear" w:color="auto" w:fill="4472C4" w:themeFill="accent1"/>
+      </w:tcPr>
+    </w:tblStylePr>
+    <w:tblStylePr w:type="lastRow">
+      <w:rPr>
+        <w:b/>
+        <w:bCs/>
+        <w:color w:val="FFFFFF" w:themeColor="background1"/>
+      </w:rPr>
+      <w:tblPr/>
+      <w:tcPr>
+        <w:tcBorders>
+          <w:left w:val="single" w:sz="4" w:space="0" w:color="FFFFFF" w:themeColor="background1"/>
+          <w:bottom w:val="single" w:sz="4" w:space="0" w:color="FFFFFF" w:themeColor="background1"/>
+          <w:right w:val="single" w:sz="4" w:space="0" w:color="FFFFFF" w:themeColor="background1"/>
+          <w:insideH w:val="nil"/>
+          <w:insideV w:val="nil"/>
+        </w:tcBorders>
+        <w:shd w:val="clear" w:color="auto" w:fill="4472C4" w:themeFill="accent1"/>
+      </w:tcPr>
+    </w:tblStylePr>
+    <w:tblStylePr w:type="firstCol">
+      <w:rPr>
+        <w:b/>
+        <w:bCs/>
+        <w:color w:val="FFFFFF" w:themeColor="background1"/>
+      </w:rPr>
+      <w:tblPr/>
+      <w:tcPr>
+        <w:tcBorders>
+          <w:top w:val="single" w:sz="4" w:space="0" w:color="FFFFFF" w:themeColor="background1"/>
+          <w:left w:val="single" w:sz="4" w:space="0" w:color="FFFFFF" w:themeColor="background1"/>
+          <w:bottom w:val="single" w:sz="4" w:space="0" w:color="FFFFFF" w:themeColor="background1"/>
+          <w:insideV w:val="nil"/>
+        </w:tcBorders>
+        <w:shd w:val="clear" w:color="auto" w:fill="4472C4" w:themeFill="accent1"/>
+      </w:tcPr>
+    </w:tblStylePr>
+    <w:tblStylePr w:type="lastCol">
+      <w:rPr>
+        <w:b/>
+        <w:bCs/>
+        <w:color w:val="FFFFFF" w:themeColor="background1"/>
+      </w:rPr>
+      <w:tblPr/>
+      <w:tcPr>
+        <w:tcBorders>
+          <w:top w:val="single" w:sz="4" w:space="0" w:color="FFFFFF" w:themeColor="background1"/>
+          <w:bottom w:val="single" w:sz="4" w:space="0" w:color="FFFFFF" w:themeColor="background1"/>
+          <w:right w:val="single" w:sz="4" w:space="0" w:color="FFFFFF" w:themeColor="background1"/>
+          <w:insideV w:val="nil"/>
+        </w:tcBorders>
+        <w:shd w:val="clear" w:color="auto" w:fill="4472C4" w:themeFill="accent1"/>
+      </w:tcPr>
+    </w:tblStylePr>
+    <w:tblStylePr w:type="band1Vert">
+      <w:tblPr/>
+      <w:tcPr>
+        <w:shd w:val="clear" w:color="auto" w:fill="B4C6E7" w:themeFill="accent1" w:themeFillTint="66"/>
+      </w:tcPr>
+    </w:tblStylePr>
+    <w:tblStylePr w:type="band1Horz">
+      <w:tblPr/>
+      <w:tcPr>
+        <w:shd w:val="clear" w:color="auto" w:fill="B4C6E7" w:themeFill="accent1" w:themeFillTint="66"/>
+      </w:tcPr>
+    </w:tblStylePr>
+  </w:style>
 </w:styles>
 </file>
 

</xml_diff>

<commit_message>
adding a confusion matrix
</commit_message>
<xml_diff>
--- a/capstone/report/report.docx
+++ b/capstone/report/report.docx
@@ -813,6 +813,113 @@
     </w:p>
     <w:p>
       <w:pPr>
+        <w:pStyle w:val="PlainText"/>
+        <w:rPr>
+          <w:rFonts w:ascii="Courier New" w:hAnsi="Courier New" w:cs="Courier New"/>
+        </w:rPr>
+      </w:pPr>
+      <w:r>
+        <w:rPr>
+          <w:rFonts w:ascii="Courier New" w:hAnsi="Courier New" w:cs="Courier New"/>
+          <w:b/>
+        </w:rPr>
+        <w:t>Note:</w:t>
+      </w:r>
+      <w:r>
+        <w:rPr>
+          <w:rFonts w:ascii="Courier New" w:hAnsi="Courier New" w:cs="Courier New"/>
+        </w:rPr>
+        <w:t xml:space="preserve"> The Sendiment140 dataset has 1.6M row of data which was taking too long to load so I reduced the dataset to ~0.5M rows.</w:t>
+      </w:r>
+    </w:p>
+    <w:p>
+      <w:pPr>
+        <w:pStyle w:val="PlainText"/>
+        <w:rPr>
+          <w:rFonts w:ascii="Courier New" w:hAnsi="Courier New" w:cs="Courier New"/>
+        </w:rPr>
+      </w:pPr>
+      <w:r>
+        <w:rPr>
+          <w:rFonts w:ascii="Courier New" w:hAnsi="Courier New" w:cs="Courier New"/>
+        </w:rPr>
+        <w:t xml:space="preserve">Also, when creating </w:t>
+      </w:r>
+      <w:r>
+        <w:rPr>
+          <w:rFonts w:ascii="Courier New" w:hAnsi="Courier New" w:cs="Courier New"/>
+        </w:rPr>
+        <w:t>the</w:t>
+      </w:r>
+      <w:r>
+        <w:rPr>
+          <w:rFonts w:ascii="Courier New" w:hAnsi="Courier New" w:cs="Courier New"/>
+        </w:rPr>
+        <w:t xml:space="preserve"> frequency </w:t>
+      </w:r>
+      <w:r>
+        <w:rPr>
+          <w:rFonts w:ascii="Courier New" w:hAnsi="Courier New" w:cs="Courier New"/>
+        </w:rPr>
+        <w:t>matrix,</w:t>
+      </w:r>
+      <w:r>
+        <w:rPr>
+          <w:rFonts w:ascii="Courier New" w:hAnsi="Courier New" w:cs="Courier New"/>
+        </w:rPr>
+        <w:t xml:space="preserve"> I was getting out of memory </w:t>
+      </w:r>
+      <w:proofErr w:type="gramStart"/>
+      <w:r>
+        <w:rPr>
+          <w:rFonts w:ascii="Courier New" w:hAnsi="Courier New" w:cs="Courier New"/>
+        </w:rPr>
+        <w:t>errors</w:t>
+      </w:r>
+      <w:proofErr w:type="gramEnd"/>
+      <w:r>
+        <w:rPr>
+          <w:rFonts w:ascii="Courier New" w:hAnsi="Courier New" w:cs="Courier New"/>
+        </w:rPr>
+        <w:t xml:space="preserve"> so I only use a subset of the loaded </w:t>
+      </w:r>
+      <w:proofErr w:type="spellStart"/>
+      <w:r>
+        <w:rPr>
+          <w:rFonts w:ascii="Courier New" w:hAnsi="Courier New" w:cs="Courier New"/>
+        </w:rPr>
+        <w:t>dataframe</w:t>
+      </w:r>
+      <w:proofErr w:type="spellEnd"/>
+      <w:r>
+        <w:rPr>
+          <w:rFonts w:ascii="Courier New" w:hAnsi="Courier New" w:cs="Courier New"/>
+        </w:rPr>
+        <w:t xml:space="preserve"> (~</w:t>
+      </w:r>
+      <w:r>
+        <w:rPr>
+          <w:rFonts w:ascii="Courier New" w:hAnsi="Courier New" w:cs="Courier New"/>
+        </w:rPr>
+        <w:t>18</w:t>
+      </w:r>
+      <w:r>
+        <w:rPr>
+          <w:rFonts w:ascii="Courier New" w:hAnsi="Courier New" w:cs="Courier New"/>
+        </w:rPr>
+        <w:t>K).</w:t>
+      </w:r>
+    </w:p>
+    <w:p>
+      <w:pPr>
+        <w:pStyle w:val="PlainText"/>
+        <w:rPr>
+          <w:rFonts w:ascii="Courier New" w:hAnsi="Courier New" w:cs="Courier New"/>
+        </w:rPr>
+      </w:pPr>
+    </w:p>
+    <w:p>
+      <w:pPr>
         <w:pStyle w:val="Heading3"/>
       </w:pPr>
       <w:r>
@@ -1015,6 +1122,137 @@
     </w:p>
     <w:p>
       <w:pPr>
+        <w:pStyle w:val="PlainText"/>
+        <w:rPr>
+          <w:rFonts w:ascii="Courier New" w:hAnsi="Courier New" w:cs="Courier New"/>
+        </w:rPr>
+      </w:pPr>
+      <w:r>
+        <w:rPr>
+          <w:rFonts w:ascii="Courier New" w:hAnsi="Courier New" w:cs="Courier New"/>
+        </w:rPr>
+        <w:t xml:space="preserve">The data is </w:t>
+      </w:r>
+      <w:r>
+        <w:rPr>
+          <w:rFonts w:ascii="Courier New" w:hAnsi="Courier New" w:cs="Courier New"/>
+        </w:rPr>
+        <w:t>fairly</w:t>
+      </w:r>
+      <w:r>
+        <w:rPr>
+          <w:rFonts w:ascii="Courier New" w:hAnsi="Courier New" w:cs="Courier New"/>
+        </w:rPr>
+        <w:t xml:space="preserve"> balance between the target classes.</w:t>
+      </w:r>
+    </w:p>
+    <w:p>
+      <w:pPr>
+        <w:pStyle w:val="HTMLPreformatted"/>
+        <w:shd w:val="clear" w:color="auto" w:fill="FFFFFF"/>
+        <w:wordWrap w:val="0"/>
+        <w:textAlignment w:val="baseline"/>
+        <w:rPr>
+          <w:color w:val="000000"/>
+          <w:sz w:val="21"/>
+          <w:szCs w:val="21"/>
+        </w:rPr>
+      </w:pPr>
+      <w:r>
+        <w:rPr>
+          <w:color w:val="000000"/>
+          <w:sz w:val="21"/>
+          <w:szCs w:val="21"/>
+        </w:rPr>
+        <w:t>4</w:t>
+      </w:r>
+      <w:r>
+        <w:rPr>
+          <w:color w:val="000000"/>
+          <w:sz w:val="21"/>
+          <w:szCs w:val="21"/>
+        </w:rPr>
+        <w:t xml:space="preserve"> (positive):</w:t>
+      </w:r>
+      <w:r>
+        <w:rPr>
+          <w:color w:val="000000"/>
+          <w:sz w:val="21"/>
+          <w:szCs w:val="21"/>
+        </w:rPr>
+        <w:tab/>
+      </w:r>
+      <w:r>
+        <w:rPr>
+          <w:color w:val="000000"/>
+          <w:sz w:val="21"/>
+          <w:szCs w:val="21"/>
+        </w:rPr>
+        <w:t>9477</w:t>
+      </w:r>
+    </w:p>
+    <w:p>
+      <w:pPr>
+        <w:pStyle w:val="HTMLPreformatted"/>
+        <w:shd w:val="clear" w:color="auto" w:fill="FFFFFF"/>
+        <w:wordWrap w:val="0"/>
+        <w:textAlignment w:val="baseline"/>
+        <w:rPr>
+          <w:color w:val="000000"/>
+          <w:sz w:val="21"/>
+          <w:szCs w:val="21"/>
+        </w:rPr>
+      </w:pPr>
+      <w:r>
+        <w:rPr>
+          <w:color w:val="000000"/>
+          <w:sz w:val="21"/>
+          <w:szCs w:val="21"/>
+        </w:rPr>
+        <w:t xml:space="preserve">0 </w:t>
+      </w:r>
+      <w:r>
+        <w:rPr>
+          <w:color w:val="000000"/>
+          <w:sz w:val="21"/>
+          <w:szCs w:val="21"/>
+        </w:rPr>
+        <w:t>(negative):</w:t>
+      </w:r>
+      <w:r>
+        <w:rPr>
+          <w:color w:val="000000"/>
+          <w:sz w:val="21"/>
+          <w:szCs w:val="21"/>
+        </w:rPr>
+        <w:tab/>
+      </w:r>
+      <w:r>
+        <w:rPr>
+          <w:color w:val="000000"/>
+          <w:sz w:val="21"/>
+          <w:szCs w:val="21"/>
+        </w:rPr>
+        <w:t>8475</w:t>
+      </w:r>
+    </w:p>
+    <w:p>
+      <w:pPr>
+        <w:pStyle w:val="HTMLPreformatted"/>
+        <w:shd w:val="clear" w:color="auto" w:fill="FFFFFF"/>
+        <w:wordWrap w:val="0"/>
+        <w:textAlignment w:val="baseline"/>
+        <w:rPr>
+          <w:color w:val="000000"/>
+          <w:sz w:val="21"/>
+          <w:szCs w:val="21"/>
+        </w:rPr>
+      </w:pPr>
+      <w:bookmarkStart w:id="0" w:name="_GoBack"/>
+      <w:bookmarkEnd w:id="0"/>
+    </w:p>
+    <w:p>
+      <w:pPr>
         <w:pStyle w:val="Heading3"/>
       </w:pPr>
       <w:r>
@@ -1128,6 +1366,7 @@
         <w:rPr>
           <w:rFonts w:ascii="Courier New" w:hAnsi="Courier New" w:cs="Courier New"/>
         </w:rPr>
+        <w:lastRenderedPageBreak/>
         <w:t>row:column</w:t>
       </w:r>
       <w:proofErr w:type="spellEnd"/>
@@ -1158,7 +1397,6 @@
         <w:rPr>
           <w:noProof/>
         </w:rPr>
-        <w:lastRenderedPageBreak/>
         <w:drawing>
           <wp:inline distT="0" distB="0" distL="0" distR="0" wp14:anchorId="6752C499" wp14:editId="756ABC69">
             <wp:extent cx="5865495" cy="1052830"/>
@@ -1807,81 +2045,6 @@
     </w:p>
     <w:p>
       <w:pPr>
-        <w:pStyle w:val="PlainText"/>
-        <w:rPr>
-          <w:rFonts w:ascii="Courier New" w:hAnsi="Courier New" w:cs="Courier New"/>
-        </w:rPr>
-      </w:pPr>
-      <w:r>
-        <w:rPr>
-          <w:rFonts w:ascii="Courier New" w:hAnsi="Courier New" w:cs="Courier New"/>
-          <w:b/>
-        </w:rPr>
-        <w:t>Note:</w:t>
-      </w:r>
-      <w:r>
-        <w:rPr>
-          <w:rFonts w:ascii="Courier New" w:hAnsi="Courier New" w:cs="Courier New"/>
-        </w:rPr>
-        <w:t xml:space="preserve"> The Sendiment140 dataset has 1.6M row of data which </w:t>
-      </w:r>
-      <w:r>
-        <w:rPr>
-          <w:rFonts w:ascii="Courier New" w:hAnsi="Courier New" w:cs="Courier New"/>
-        </w:rPr>
-        <w:t>was taking too long to load s</w:t>
-      </w:r>
-      <w:r>
-        <w:rPr>
-          <w:rFonts w:ascii="Courier New" w:hAnsi="Courier New" w:cs="Courier New"/>
-        </w:rPr>
-        <w:t>o I reduced the dataset to ~0.5M rows</w:t>
-      </w:r>
-      <w:r>
-        <w:rPr>
-          <w:rFonts w:ascii="Courier New" w:hAnsi="Courier New" w:cs="Courier New"/>
-        </w:rPr>
-        <w:t>.</w:t>
-      </w:r>
-    </w:p>
-    <w:p>
-      <w:pPr>
-        <w:pStyle w:val="PlainText"/>
-        <w:rPr>
-          <w:rFonts w:ascii="Courier New" w:hAnsi="Courier New" w:cs="Courier New"/>
-        </w:rPr>
-      </w:pPr>
-      <w:r>
-        <w:rPr>
-          <w:rFonts w:ascii="Courier New" w:hAnsi="Courier New" w:cs="Courier New"/>
-        </w:rPr>
-        <w:t xml:space="preserve">Also, when creating a frequency </w:t>
-      </w:r>
-      <w:proofErr w:type="gramStart"/>
-      <w:r>
-        <w:rPr>
-          <w:rFonts w:ascii="Courier New" w:hAnsi="Courier New" w:cs="Courier New"/>
-        </w:rPr>
-        <w:t>matrix</w:t>
-      </w:r>
-      <w:proofErr w:type="gramEnd"/>
-      <w:r>
-        <w:rPr>
-          <w:rFonts w:ascii="Courier New" w:hAnsi="Courier New" w:cs="Courier New"/>
-        </w:rPr>
-        <w:t xml:space="preserve"> I was getting out of memory errors so I only use a subset of the loaded dataframe (~27K).</w:t>
-      </w:r>
-    </w:p>
-    <w:p>
-      <w:pPr>
-        <w:pStyle w:val="PlainText"/>
-        <w:rPr>
-          <w:rFonts w:ascii="Courier New" w:hAnsi="Courier New" w:cs="Courier New"/>
-        </w:rPr>
-      </w:pPr>
-    </w:p>
-    <w:p>
-      <w:pPr>
         <w:pStyle w:val="Heading3"/>
       </w:pPr>
       <w:r>
@@ -1987,7 +2150,6 @@
         <w:rPr>
           <w:rFonts w:ascii="Verdana" w:hAnsi="Verdana" w:cs="Courier New"/>
         </w:rPr>
-        <w:lastRenderedPageBreak/>
         <w:t xml:space="preserve">        </w:t>
       </w:r>
       <w:proofErr w:type="spellStart"/>
@@ -2950,7 +3112,6 @@
         <w:pStyle w:val="Heading2"/>
       </w:pPr>
       <w:r>
-        <w:lastRenderedPageBreak/>
         <w:t>Conclusion</w:t>
       </w:r>
     </w:p>
@@ -3300,7 +3461,6 @@
         <w:rPr>
           <w:rFonts w:ascii="Courier New" w:hAnsi="Courier New" w:cs="Courier New"/>
         </w:rPr>
-        <w:lastRenderedPageBreak/>
         <w:t xml:space="preserve">For comparison reasons we will try both </w:t>
       </w:r>
       <w:proofErr w:type="spellStart"/>
@@ -3387,6 +3547,7 @@
         <w:pStyle w:val="Heading3"/>
       </w:pPr>
       <w:r>
+        <w:lastRenderedPageBreak/>
         <w:t>Strengths &amp; Weaknesses</w:t>
       </w:r>
     </w:p>
@@ -4000,45 +4161,45 @@
         <w:rPr>
           <w:rFonts w:ascii="Courier New" w:hAnsi="Courier New" w:cs="Courier New"/>
         </w:rPr>
+        <w:t>Same as baseline (see above).</w:t>
+      </w:r>
+    </w:p>
+    <w:p>
+      <w:pPr>
+        <w:pStyle w:val="PlainText"/>
+        <w:rPr>
+          <w:rFonts w:ascii="Courier New" w:hAnsi="Courier New" w:cs="Courier New"/>
+        </w:rPr>
+      </w:pPr>
+    </w:p>
+    <w:p>
+      <w:pPr>
+        <w:pStyle w:val="Heading3"/>
+      </w:pPr>
+      <w:r>
+        <w:t>Model</w:t>
+      </w:r>
+    </w:p>
+    <w:p>
+      <w:pPr>
+        <w:pStyle w:val="PlainText"/>
+        <w:rPr>
+          <w:rFonts w:ascii="Courier New" w:hAnsi="Courier New" w:cs="Courier New"/>
+        </w:rPr>
+      </w:pPr>
+    </w:p>
+    <w:p>
+      <w:pPr>
+        <w:pStyle w:val="PlainText"/>
+        <w:rPr>
+          <w:rFonts w:ascii="Courier New" w:hAnsi="Courier New" w:cs="Courier New"/>
+        </w:rPr>
+      </w:pPr>
+      <w:r>
+        <w:rPr>
+          <w:rFonts w:ascii="Courier New" w:hAnsi="Courier New" w:cs="Courier New"/>
+        </w:rPr>
         <w:lastRenderedPageBreak/>
-        <w:t>Same as baseline (see above).</w:t>
-      </w:r>
-    </w:p>
-    <w:p>
-      <w:pPr>
-        <w:pStyle w:val="PlainText"/>
-        <w:rPr>
-          <w:rFonts w:ascii="Courier New" w:hAnsi="Courier New" w:cs="Courier New"/>
-        </w:rPr>
-      </w:pPr>
-    </w:p>
-    <w:p>
-      <w:pPr>
-        <w:pStyle w:val="Heading3"/>
-      </w:pPr>
-      <w:r>
-        <w:t>Model</w:t>
-      </w:r>
-    </w:p>
-    <w:p>
-      <w:pPr>
-        <w:pStyle w:val="PlainText"/>
-        <w:rPr>
-          <w:rFonts w:ascii="Courier New" w:hAnsi="Courier New" w:cs="Courier New"/>
-        </w:rPr>
-      </w:pPr>
-    </w:p>
-    <w:p>
-      <w:pPr>
-        <w:pStyle w:val="PlainText"/>
-        <w:rPr>
-          <w:rFonts w:ascii="Courier New" w:hAnsi="Courier New" w:cs="Courier New"/>
-        </w:rPr>
-      </w:pPr>
-      <w:r>
-        <w:rPr>
-          <w:rFonts w:ascii="Courier New" w:hAnsi="Courier New" w:cs="Courier New"/>
-        </w:rPr>
         <w:t xml:space="preserve">For this project I used the </w:t>
       </w:r>
       <w:r>
@@ -4773,7 +4934,31 @@
         <w:rPr>
           <w:rFonts w:ascii="Courier New" w:hAnsi="Courier New" w:cs="Courier New"/>
         </w:rPr>
-        <w:t>take significantly longer to fit the data than the baseline NB model.</w:t>
+        <w:t>take significantly longer</w:t>
+      </w:r>
+      <w:r>
+        <w:rPr>
+          <w:rFonts w:ascii="Courier New" w:hAnsi="Courier New" w:cs="Courier New"/>
+        </w:rPr>
+        <w:t xml:space="preserve"> (CV: ~20 secs, TFIDF: ~40 secs)</w:t>
+      </w:r>
+      <w:r>
+        <w:rPr>
+          <w:rFonts w:ascii="Courier New" w:hAnsi="Courier New" w:cs="Courier New"/>
+        </w:rPr>
+        <w:t xml:space="preserve"> to fit the data than the baseline NB model</w:t>
+      </w:r>
+      <w:r>
+        <w:rPr>
+          <w:rFonts w:ascii="Courier New" w:hAnsi="Courier New" w:cs="Courier New"/>
+        </w:rPr>
+        <w:t xml:space="preserve"> (&lt;1 sec)</w:t>
+      </w:r>
+      <w:r>
+        <w:rPr>
+          <w:rFonts w:ascii="Courier New" w:hAnsi="Courier New" w:cs="Courier New"/>
+        </w:rPr>
+        <w:t>.</w:t>
       </w:r>
     </w:p>
     <w:p>
@@ -4819,8 +5004,6 @@
       <w:r>
         <w:t xml:space="preserve"> Compared</w:t>
       </w:r>
-      <w:bookmarkStart w:id="0" w:name="_GoBack"/>
-      <w:bookmarkEnd w:id="0"/>
     </w:p>
     <w:p>
       <w:pPr>
@@ -8283,7 +8466,6 @@
     <w:basedOn w:val="Normal"/>
     <w:link w:val="HTMLPreformattedChar"/>
     <w:uiPriority w:val="99"/>
-    <w:semiHidden/>
     <w:unhideWhenUsed/>
     <w:rsid w:val="00ED621A"/>
     <w:pPr>
@@ -8318,7 +8500,6 @@
     <w:basedOn w:val="DefaultParagraphFont"/>
     <w:link w:val="HTMLPreformatted"/>
     <w:uiPriority w:val="99"/>
-    <w:semiHidden/>
     <w:rsid w:val="00ED621A"/>
     <w:rPr>
       <w:rFonts w:ascii="Courier New" w:eastAsia="Times New Roman" w:hAnsi="Courier New" w:cs="Courier New"/>

</xml_diff>

<commit_message>
added a sav method to model
</commit_message>
<xml_diff>
--- a/capstone/report/report.docx
+++ b/capstone/report/report.docx
@@ -59,7 +59,13 @@
         <w:rPr>
           <w:rFonts w:ascii="Courier New" w:hAnsi="Courier New" w:cs="Courier New"/>
         </w:rPr>
-        <w:t>June 20th, 2019</w:t>
+        <w:t>August</w:t>
+      </w:r>
+      <w:r>
+        <w:rPr>
+          <w:rFonts w:ascii="Courier New" w:hAnsi="Courier New" w:cs="Courier New"/>
+        </w:rPr>
+        <w:t xml:space="preserve"> 2019</w:t>
       </w:r>
     </w:p>
     <w:p>
@@ -3335,6 +3341,142 @@
     </w:p>
     <w:p>
       <w:pPr>
+        <w:pStyle w:val="PlainText"/>
+        <w:rPr>
+          <w:rFonts w:ascii="Courier New" w:hAnsi="Courier New" w:cs="Courier New"/>
+        </w:rPr>
+      </w:pPr>
+      <w:r>
+        <w:rPr>
+          <w:rFonts w:ascii="Courier New" w:hAnsi="Courier New" w:cs="Courier New"/>
+          <w:noProof/>
+        </w:rPr>
+        <w:drawing>
+          <wp:inline distT="0" distB="0" distL="0" distR="0" wp14:anchorId="5AA88C10" wp14:editId="0F1221A6">
+            <wp:extent cx="2221793" cy="1836420"/>
+            <wp:effectExtent l="0" t="0" r="7620" b="0"/>
+            <wp:docPr id="6" name="Picture 6" descr="C:\Users\osullivanp\AppData\Local\Microsoft\Windows\INetCache\Content.MSO\47D4ECA5.tmp"/>
+            <wp:cNvGraphicFramePr>
+              <a:graphicFrameLocks xmlns:a="http://schemas.openxmlformats.org/drawingml/2006/main" noChangeAspect="1"/>
+            </wp:cNvGraphicFramePr>
+            <a:graphic xmlns:a="http://schemas.openxmlformats.org/drawingml/2006/main">
+              <a:graphicData uri="http://schemas.openxmlformats.org/drawingml/2006/picture">
+                <pic:pic xmlns:pic="http://schemas.openxmlformats.org/drawingml/2006/picture">
+                  <pic:nvPicPr>
+                    <pic:cNvPr id="0" name="Picture 1" descr="C:\Users\osullivanp\AppData\Local\Microsoft\Windows\INetCache\Content.MSO\47D4ECA5.tmp"/>
+                    <pic:cNvPicPr>
+                      <a:picLocks noChangeAspect="1" noChangeArrowheads="1"/>
+                    </pic:cNvPicPr>
+                  </pic:nvPicPr>
+                  <pic:blipFill>
+                    <a:blip r:embed="rId7">
+                      <a:extLst>
+                        <a:ext uri="{28A0092B-C50C-407E-A947-70E740481C1C}">
+                          <a14:useLocalDpi xmlns:a14="http://schemas.microsoft.com/office/drawing/2010/main" val="0"/>
+                        </a:ext>
+                      </a:extLst>
+                    </a:blip>
+                    <a:srcRect/>
+                    <a:stretch>
+                      <a:fillRect/>
+                    </a:stretch>
+                  </pic:blipFill>
+                  <pic:spPr bwMode="auto">
+                    <a:xfrm>
+                      <a:off x="0" y="0"/>
+                      <a:ext cx="2233813" cy="1846355"/>
+                    </a:xfrm>
+                    <a:prstGeom prst="rect">
+                      <a:avLst/>
+                    </a:prstGeom>
+                    <a:noFill/>
+                    <a:ln>
+                      <a:noFill/>
+                    </a:ln>
+                  </pic:spPr>
+                </pic:pic>
+              </a:graphicData>
+            </a:graphic>
+          </wp:inline>
+        </w:drawing>
+      </w:r>
+      <w:r>
+        <w:rPr>
+          <w:rFonts w:ascii="Courier New" w:hAnsi="Courier New" w:cs="Courier New"/>
+        </w:rPr>
+        <w:tab/>
+      </w:r>
+      <w:r>
+        <w:rPr>
+          <w:rFonts w:ascii="Courier New" w:hAnsi="Courier New" w:cs="Courier New"/>
+        </w:rPr>
+        <w:tab/>
+      </w:r>
+      <w:r>
+        <w:rPr>
+          <w:rFonts w:ascii="Courier New" w:hAnsi="Courier New" w:cs="Courier New"/>
+          <w:noProof/>
+        </w:rPr>
+        <w:drawing>
+          <wp:inline distT="0" distB="0" distL="0" distR="0" wp14:anchorId="6DA04E15" wp14:editId="39E0608F">
+            <wp:extent cx="2072640" cy="1766283"/>
+            <wp:effectExtent l="0" t="0" r="3810" b="5715"/>
+            <wp:docPr id="7" name="Picture 7" descr="C:\Users\osullivanp\AppData\Local\Microsoft\Windows\INetCache\Content.MSO\87CCEAFB.tmp"/>
+            <wp:cNvGraphicFramePr>
+              <a:graphicFrameLocks xmlns:a="http://schemas.openxmlformats.org/drawingml/2006/main" noChangeAspect="1"/>
+            </wp:cNvGraphicFramePr>
+            <a:graphic xmlns:a="http://schemas.openxmlformats.org/drawingml/2006/main">
+              <a:graphicData uri="http://schemas.openxmlformats.org/drawingml/2006/picture">
+                <pic:pic xmlns:pic="http://schemas.openxmlformats.org/drawingml/2006/picture">
+                  <pic:nvPicPr>
+                    <pic:cNvPr id="0" name="Picture 3" descr="C:\Users\osullivanp\AppData\Local\Microsoft\Windows\INetCache\Content.MSO\87CCEAFB.tmp"/>
+                    <pic:cNvPicPr>
+                      <a:picLocks noChangeAspect="1" noChangeArrowheads="1"/>
+                    </pic:cNvPicPr>
+                  </pic:nvPicPr>
+                  <pic:blipFill>
+                    <a:blip r:embed="rId8">
+                      <a:extLst>
+                        <a:ext uri="{28A0092B-C50C-407E-A947-70E740481C1C}">
+                          <a14:useLocalDpi xmlns:a14="http://schemas.microsoft.com/office/drawing/2010/main" val="0"/>
+                        </a:ext>
+                      </a:extLst>
+                    </a:blip>
+                    <a:srcRect/>
+                    <a:stretch>
+                      <a:fillRect/>
+                    </a:stretch>
+                  </pic:blipFill>
+                  <pic:spPr bwMode="auto">
+                    <a:xfrm>
+                      <a:off x="0" y="0"/>
+                      <a:ext cx="2090836" cy="1781789"/>
+                    </a:xfrm>
+                    <a:prstGeom prst="rect">
+                      <a:avLst/>
+                    </a:prstGeom>
+                    <a:noFill/>
+                    <a:ln>
+                      <a:noFill/>
+                    </a:ln>
+                  </pic:spPr>
+                </pic:pic>
+              </a:graphicData>
+            </a:graphic>
+          </wp:inline>
+        </w:drawing>
+      </w:r>
+    </w:p>
+    <w:p>
+      <w:pPr>
+        <w:pStyle w:val="PlainText"/>
+        <w:rPr>
+          <w:rFonts w:ascii="Courier New" w:hAnsi="Courier New" w:cs="Courier New"/>
+        </w:rPr>
+      </w:pPr>
+    </w:p>
+    <w:p>
+      <w:pPr>
         <w:pStyle w:val="Heading2"/>
       </w:pPr>
       <w:r>
@@ -3490,7 +3632,7 @@
                     </pic:cNvPicPr>
                   </pic:nvPicPr>
                   <pic:blipFill>
-                    <a:blip r:embed="rId7">
+                    <a:blip r:embed="rId9">
                       <a:extLst>
                         <a:ext uri="{28A0092B-C50C-407E-A947-70E740481C1C}">
                           <a14:useLocalDpi xmlns:a14="http://schemas.microsoft.com/office/drawing/2010/main" val="0"/>
@@ -3547,6 +3689,7 @@
           <w:sz w:val="21"/>
           <w:szCs w:val="21"/>
         </w:rPr>
+        <w:lastRenderedPageBreak/>
         <w:t xml:space="preserve">SVM draws the hyperplane by transforming our data with the help of Kernels (mathematical </w:t>
       </w:r>
       <w:r>
@@ -3692,7 +3835,6 @@
         <w:rPr>
           <w:rFonts w:ascii="Courier New" w:hAnsi="Courier New" w:cs="Courier New"/>
         </w:rPr>
-        <w:lastRenderedPageBreak/>
         <w:t xml:space="preserve">For comparison reasons we will try both </w:t>
       </w:r>
       <w:proofErr w:type="spellStart"/>
@@ -4132,6 +4274,7 @@
       </w:pPr>
       <w:proofErr w:type="spellStart"/>
       <w:r>
+        <w:lastRenderedPageBreak/>
         <w:t>Tfid</w:t>
       </w:r>
       <w:r>
@@ -4380,7 +4523,6 @@
         <w:pStyle w:val="Heading3"/>
       </w:pPr>
       <w:r>
-        <w:lastRenderedPageBreak/>
         <w:t>Split Dataset</w:t>
       </w:r>
     </w:p>
@@ -4443,11 +4585,37 @@
         </w:rPr>
         <w:t xml:space="preserve">For this project I used the </w:t>
       </w:r>
-      <w:r>
-        <w:rPr>
-          <w:rFonts w:ascii="Courier New" w:hAnsi="Courier New" w:cs="Courier New"/>
-        </w:rPr>
-        <w:t>SVM as my final model</w:t>
+      <w:proofErr w:type="spellStart"/>
+      <w:r>
+        <w:rPr>
+          <w:rFonts w:ascii="Courier New" w:hAnsi="Courier New" w:cs="Courier New"/>
+        </w:rPr>
+        <w:t>sklean</w:t>
+      </w:r>
+      <w:proofErr w:type="spellEnd"/>
+      <w:r>
+        <w:rPr>
+          <w:rFonts w:ascii="Courier New" w:hAnsi="Courier New" w:cs="Courier New"/>
+        </w:rPr>
+        <w:t xml:space="preserve"> </w:t>
+      </w:r>
+      <w:r>
+        <w:rPr>
+          <w:rFonts w:ascii="Courier New" w:hAnsi="Courier New" w:cs="Courier New"/>
+        </w:rPr>
+        <w:t xml:space="preserve">SVM </w:t>
+      </w:r>
+      <w:r>
+        <w:rPr>
+          <w:rFonts w:ascii="Courier New" w:hAnsi="Courier New" w:cs="Courier New"/>
+        </w:rPr>
+        <w:t xml:space="preserve">with a linear kernel </w:t>
+      </w:r>
+      <w:r>
+        <w:rPr>
+          <w:rFonts w:ascii="Courier New" w:hAnsi="Courier New" w:cs="Courier New"/>
+        </w:rPr>
+        <w:t>as my final model</w:t>
       </w:r>
       <w:r>
         <w:rPr>
@@ -4755,19 +4923,7 @@
         <w:rPr>
           <w:rFonts w:ascii="Courier New" w:hAnsi="Courier New" w:cs="Courier New"/>
         </w:rPr>
-        <w:t xml:space="preserve">See the </w:t>
-      </w:r>
-      <w:r>
-        <w:rPr>
-          <w:rFonts w:ascii="Courier New" w:hAnsi="Courier New" w:cs="Courier New"/>
-        </w:rPr>
-        <w:t>models/</w:t>
-      </w:r>
-      <w:r>
-        <w:rPr>
-          <w:rFonts w:ascii="Courier New" w:hAnsi="Courier New" w:cs="Courier New"/>
-        </w:rPr>
-        <w:t>Model class for more detail.</w:t>
+        <w:t>See the models/Model class for more detail.</w:t>
       </w:r>
     </w:p>
     <w:p>
@@ -4972,6 +5128,142 @@
       <w:r>
         <w:rPr>
           <w:rFonts w:ascii="Courier New" w:hAnsi="Courier New" w:cs="Courier New"/>
+          <w:noProof/>
+        </w:rPr>
+        <w:drawing>
+          <wp:inline distT="0" distB="0" distL="0" distR="0" wp14:anchorId="09EBC080" wp14:editId="3444B156">
+            <wp:extent cx="2194560" cy="1813911"/>
+            <wp:effectExtent l="0" t="0" r="0" b="0"/>
+            <wp:docPr id="10" name="Picture 10" descr="C:\Users\osullivanp\AppData\Local\Microsoft\Windows\INetCache\Content.MSO\3EBAB9C1.tmp"/>
+            <wp:cNvGraphicFramePr>
+              <a:graphicFrameLocks xmlns:a="http://schemas.openxmlformats.org/drawingml/2006/main" noChangeAspect="1"/>
+            </wp:cNvGraphicFramePr>
+            <a:graphic xmlns:a="http://schemas.openxmlformats.org/drawingml/2006/main">
+              <a:graphicData uri="http://schemas.openxmlformats.org/drawingml/2006/picture">
+                <pic:pic xmlns:pic="http://schemas.openxmlformats.org/drawingml/2006/picture">
+                  <pic:nvPicPr>
+                    <pic:cNvPr id="0" name="Picture 5" descr="C:\Users\osullivanp\AppData\Local\Microsoft\Windows\INetCache\Content.MSO\3EBAB9C1.tmp"/>
+                    <pic:cNvPicPr>
+                      <a:picLocks noChangeAspect="1" noChangeArrowheads="1"/>
+                    </pic:cNvPicPr>
+                  </pic:nvPicPr>
+                  <pic:blipFill>
+                    <a:blip r:embed="rId10">
+                      <a:extLst>
+                        <a:ext uri="{28A0092B-C50C-407E-A947-70E740481C1C}">
+                          <a14:useLocalDpi xmlns:a14="http://schemas.microsoft.com/office/drawing/2010/main" val="0"/>
+                        </a:ext>
+                      </a:extLst>
+                    </a:blip>
+                    <a:srcRect/>
+                    <a:stretch>
+                      <a:fillRect/>
+                    </a:stretch>
+                  </pic:blipFill>
+                  <pic:spPr bwMode="auto">
+                    <a:xfrm>
+                      <a:off x="0" y="0"/>
+                      <a:ext cx="2222036" cy="1836621"/>
+                    </a:xfrm>
+                    <a:prstGeom prst="rect">
+                      <a:avLst/>
+                    </a:prstGeom>
+                    <a:noFill/>
+                    <a:ln>
+                      <a:noFill/>
+                    </a:ln>
+                  </pic:spPr>
+                </pic:pic>
+              </a:graphicData>
+            </a:graphic>
+          </wp:inline>
+        </w:drawing>
+      </w:r>
+      <w:r>
+        <w:rPr>
+          <w:rFonts w:ascii="Courier New" w:hAnsi="Courier New" w:cs="Courier New"/>
+        </w:rPr>
+        <w:tab/>
+      </w:r>
+      <w:r>
+        <w:rPr>
+          <w:rFonts w:ascii="Courier New" w:hAnsi="Courier New" w:cs="Courier New"/>
+        </w:rPr>
+        <w:tab/>
+      </w:r>
+      <w:r>
+        <w:rPr>
+          <w:rFonts w:ascii="Courier New" w:hAnsi="Courier New" w:cs="Courier New"/>
+          <w:noProof/>
+        </w:rPr>
+        <w:drawing>
+          <wp:inline distT="0" distB="0" distL="0" distR="0" wp14:anchorId="5739EF0D" wp14:editId="64949871">
+            <wp:extent cx="2179320" cy="1857194"/>
+            <wp:effectExtent l="0" t="0" r="0" b="0"/>
+            <wp:docPr id="11" name="Picture 11" descr="C:\Users\osullivanp\AppData\Local\Microsoft\Windows\INetCache\Content.MSO\7D576277.tmp"/>
+            <wp:cNvGraphicFramePr>
+              <a:graphicFrameLocks xmlns:a="http://schemas.openxmlformats.org/drawingml/2006/main" noChangeAspect="1"/>
+            </wp:cNvGraphicFramePr>
+            <a:graphic xmlns:a="http://schemas.openxmlformats.org/drawingml/2006/main">
+              <a:graphicData uri="http://schemas.openxmlformats.org/drawingml/2006/picture">
+                <pic:pic xmlns:pic="http://schemas.openxmlformats.org/drawingml/2006/picture">
+                  <pic:nvPicPr>
+                    <pic:cNvPr id="0" name="Picture 7" descr="C:\Users\osullivanp\AppData\Local\Microsoft\Windows\INetCache\Content.MSO\7D576277.tmp"/>
+                    <pic:cNvPicPr>
+                      <a:picLocks noChangeAspect="1" noChangeArrowheads="1"/>
+                    </pic:cNvPicPr>
+                  </pic:nvPicPr>
+                  <pic:blipFill>
+                    <a:blip r:embed="rId11">
+                      <a:extLst>
+                        <a:ext uri="{28A0092B-C50C-407E-A947-70E740481C1C}">
+                          <a14:useLocalDpi xmlns:a14="http://schemas.microsoft.com/office/drawing/2010/main" val="0"/>
+                        </a:ext>
+                      </a:extLst>
+                    </a:blip>
+                    <a:srcRect/>
+                    <a:stretch>
+                      <a:fillRect/>
+                    </a:stretch>
+                  </pic:blipFill>
+                  <pic:spPr bwMode="auto">
+                    <a:xfrm>
+                      <a:off x="0" y="0"/>
+                      <a:ext cx="2202412" cy="1876873"/>
+                    </a:xfrm>
+                    <a:prstGeom prst="rect">
+                      <a:avLst/>
+                    </a:prstGeom>
+                    <a:noFill/>
+                    <a:ln>
+                      <a:noFill/>
+                    </a:ln>
+                  </pic:spPr>
+                </pic:pic>
+              </a:graphicData>
+            </a:graphic>
+          </wp:inline>
+        </w:drawing>
+      </w:r>
+    </w:p>
+    <w:p>
+      <w:pPr>
+        <w:pStyle w:val="PlainText"/>
+        <w:rPr>
+          <w:rFonts w:ascii="Courier New" w:hAnsi="Courier New" w:cs="Courier New"/>
+        </w:rPr>
+      </w:pPr>
+    </w:p>
+    <w:p>
+      <w:pPr>
+        <w:pStyle w:val="PlainText"/>
+        <w:rPr>
+          <w:rFonts w:ascii="Courier New" w:hAnsi="Courier New" w:cs="Courier New"/>
+        </w:rPr>
+      </w:pPr>
+      <w:r>
+        <w:rPr>
+          <w:rFonts w:ascii="Courier New" w:hAnsi="Courier New" w:cs="Courier New"/>
         </w:rPr>
         <w:t xml:space="preserve">With </w:t>
       </w:r>
@@ -5094,6 +5386,154 @@
     </w:p>
     <w:p>
       <w:pPr>
+        <w:pStyle w:val="PlainText"/>
+        <w:rPr>
+          <w:rFonts w:ascii="Courier New" w:hAnsi="Courier New" w:cs="Courier New"/>
+        </w:rPr>
+      </w:pPr>
+      <w:r>
+        <w:rPr>
+          <w:rFonts w:ascii="Courier New" w:hAnsi="Courier New" w:cs="Courier New"/>
+          <w:noProof/>
+        </w:rPr>
+        <w:drawing>
+          <wp:inline distT="0" distB="0" distL="0" distR="0">
+            <wp:extent cx="2267889" cy="1874520"/>
+            <wp:effectExtent l="0" t="0" r="0" b="0"/>
+            <wp:docPr id="12" name="Picture 12" descr="C:\Users\osullivanp\AppData\Local\Microsoft\Windows\INetCache\Content.MSO\2E1DB218.tmp"/>
+            <wp:cNvGraphicFramePr>
+              <a:graphicFrameLocks xmlns:a="http://schemas.openxmlformats.org/drawingml/2006/main" noChangeAspect="1"/>
+            </wp:cNvGraphicFramePr>
+            <a:graphic xmlns:a="http://schemas.openxmlformats.org/drawingml/2006/main">
+              <a:graphicData uri="http://schemas.openxmlformats.org/drawingml/2006/picture">
+                <pic:pic xmlns:pic="http://schemas.openxmlformats.org/drawingml/2006/picture">
+                  <pic:nvPicPr>
+                    <pic:cNvPr id="0" name="Picture 9" descr="C:\Users\osullivanp\AppData\Local\Microsoft\Windows\INetCache\Content.MSO\2E1DB218.tmp"/>
+                    <pic:cNvPicPr>
+                      <a:picLocks noChangeAspect="1" noChangeArrowheads="1"/>
+                    </pic:cNvPicPr>
+                  </pic:nvPicPr>
+                  <pic:blipFill>
+                    <a:blip r:embed="rId12">
+                      <a:extLst>
+                        <a:ext uri="{28A0092B-C50C-407E-A947-70E740481C1C}">
+                          <a14:useLocalDpi xmlns:a14="http://schemas.microsoft.com/office/drawing/2010/main" val="0"/>
+                        </a:ext>
+                      </a:extLst>
+                    </a:blip>
+                    <a:srcRect/>
+                    <a:stretch>
+                      <a:fillRect/>
+                    </a:stretch>
+                  </pic:blipFill>
+                  <pic:spPr bwMode="auto">
+                    <a:xfrm>
+                      <a:off x="0" y="0"/>
+                      <a:ext cx="2281138" cy="1885471"/>
+                    </a:xfrm>
+                    <a:prstGeom prst="rect">
+                      <a:avLst/>
+                    </a:prstGeom>
+                    <a:noFill/>
+                    <a:ln>
+                      <a:noFill/>
+                    </a:ln>
+                  </pic:spPr>
+                </pic:pic>
+              </a:graphicData>
+            </a:graphic>
+          </wp:inline>
+        </w:drawing>
+      </w:r>
+      <w:r>
+        <w:rPr>
+          <w:rFonts w:ascii="Courier New" w:hAnsi="Courier New" w:cs="Courier New"/>
+        </w:rPr>
+        <w:tab/>
+      </w:r>
+      <w:r>
+        <w:rPr>
+          <w:rFonts w:ascii="Courier New" w:hAnsi="Courier New" w:cs="Courier New"/>
+        </w:rPr>
+        <w:tab/>
+      </w:r>
+      <w:r>
+        <w:rPr>
+          <w:rFonts w:ascii="Courier New" w:hAnsi="Courier New" w:cs="Courier New"/>
+          <w:noProof/>
+        </w:rPr>
+        <w:drawing>
+          <wp:inline distT="0" distB="0" distL="0" distR="0">
+            <wp:extent cx="2232660" cy="1902650"/>
+            <wp:effectExtent l="0" t="0" r="0" b="2540"/>
+            <wp:docPr id="13" name="Picture 13" descr="C:\Users\osullivanp\AppData\Local\Microsoft\Windows\INetCache\Content.MSO\3AF497E6.tmp"/>
+            <wp:cNvGraphicFramePr>
+              <a:graphicFrameLocks xmlns:a="http://schemas.openxmlformats.org/drawingml/2006/main" noChangeAspect="1"/>
+            </wp:cNvGraphicFramePr>
+            <a:graphic xmlns:a="http://schemas.openxmlformats.org/drawingml/2006/main">
+              <a:graphicData uri="http://schemas.openxmlformats.org/drawingml/2006/picture">
+                <pic:pic xmlns:pic="http://schemas.openxmlformats.org/drawingml/2006/picture">
+                  <pic:nvPicPr>
+                    <pic:cNvPr id="0" name="Picture 11" descr="C:\Users\osullivanp\AppData\Local\Microsoft\Windows\INetCache\Content.MSO\3AF497E6.tmp"/>
+                    <pic:cNvPicPr>
+                      <a:picLocks noChangeAspect="1" noChangeArrowheads="1"/>
+                    </pic:cNvPicPr>
+                  </pic:nvPicPr>
+                  <pic:blipFill>
+                    <a:blip r:embed="rId13">
+                      <a:extLst>
+                        <a:ext uri="{28A0092B-C50C-407E-A947-70E740481C1C}">
+                          <a14:useLocalDpi xmlns:a14="http://schemas.microsoft.com/office/drawing/2010/main" val="0"/>
+                        </a:ext>
+                      </a:extLst>
+                    </a:blip>
+                    <a:srcRect/>
+                    <a:stretch>
+                      <a:fillRect/>
+                    </a:stretch>
+                  </pic:blipFill>
+                  <pic:spPr bwMode="auto">
+                    <a:xfrm>
+                      <a:off x="0" y="0"/>
+                      <a:ext cx="2245817" cy="1913862"/>
+                    </a:xfrm>
+                    <a:prstGeom prst="rect">
+                      <a:avLst/>
+                    </a:prstGeom>
+                    <a:noFill/>
+                    <a:ln>
+                      <a:noFill/>
+                    </a:ln>
+                  </pic:spPr>
+                </pic:pic>
+              </a:graphicData>
+            </a:graphic>
+          </wp:inline>
+        </w:drawing>
+      </w:r>
+      <w:r>
+        <w:rPr>
+          <w:rFonts w:ascii="Courier New" w:hAnsi="Courier New" w:cs="Courier New"/>
+        </w:rPr>
+        <w:tab/>
+      </w:r>
+      <w:r>
+        <w:rPr>
+          <w:rFonts w:ascii="Courier New" w:hAnsi="Courier New" w:cs="Courier New"/>
+        </w:rPr>
+        <w:tab/>
+      </w:r>
+    </w:p>
+    <w:p>
+      <w:pPr>
+        <w:pStyle w:val="PlainText"/>
+        <w:rPr>
+          <w:rFonts w:ascii="Courier New" w:hAnsi="Courier New" w:cs="Courier New"/>
+        </w:rPr>
+      </w:pPr>
+    </w:p>
+    <w:p>
+      <w:pPr>
         <w:pStyle w:val="Heading2"/>
       </w:pPr>
       <w:r>
@@ -5197,7 +5637,6 @@
         <w:rPr>
           <w:rFonts w:ascii="Courier New" w:hAnsi="Courier New" w:cs="Courier New"/>
         </w:rPr>
-        <w:lastRenderedPageBreak/>
         <w:t xml:space="preserve">The SVM model </w:t>
       </w:r>
       <w:r>
@@ -5804,16 +6243,16 @@
         </w:rPr>
         <w:t>) method to see if a twit is positive or negative. This would allow be build up a history of the sentiment of a business over time. The request into twitter is still not approved.</w:t>
       </w:r>
-    </w:p>
-    <w:p>
-      <w:pPr>
-        <w:pStyle w:val="PlainText"/>
-        <w:rPr>
-          <w:rFonts w:ascii="Courier New" w:hAnsi="Courier New" w:cs="Courier New"/>
-        </w:rPr>
-      </w:pPr>
       <w:bookmarkStart w:id="0" w:name="_GoBack"/>
       <w:bookmarkEnd w:id="0"/>
+    </w:p>
+    <w:p>
+      <w:pPr>
+        <w:pStyle w:val="PlainText"/>
+        <w:rPr>
+          <w:rFonts w:ascii="Courier New" w:hAnsi="Courier New" w:cs="Courier New"/>
+        </w:rPr>
+      </w:pPr>
     </w:p>
     <w:p>
       <w:pPr>

</xml_diff>

<commit_message>
added a problem statement
</commit_message>
<xml_diff>
--- a/capstone/report/report.docx
+++ b/capstone/report/report.docx
@@ -88,6 +88,68 @@
           <w:rFonts w:ascii="Courier New" w:hAnsi="Courier New" w:cs="Courier New"/>
         </w:rPr>
         <w:t>Business Public Sentiment</w:t>
+      </w:r>
+    </w:p>
+    <w:p>
+      <w:pPr>
+        <w:pStyle w:val="PlainText"/>
+        <w:rPr>
+          <w:rFonts w:ascii="Courier New" w:hAnsi="Courier New" w:cs="Courier New"/>
+        </w:rPr>
+      </w:pPr>
+    </w:p>
+    <w:p>
+      <w:pPr>
+        <w:pStyle w:val="Heading2"/>
+      </w:pPr>
+      <w:r>
+        <w:t>Problem Statement</w:t>
+      </w:r>
+    </w:p>
+    <w:p>
+      <w:pPr>
+        <w:pStyle w:val="PlainText"/>
+        <w:rPr>
+          <w:rFonts w:ascii="Courier New" w:hAnsi="Courier New" w:cs="Courier New"/>
+        </w:rPr>
+      </w:pPr>
+    </w:p>
+    <w:p>
+      <w:pPr>
+        <w:pStyle w:val="PlainText"/>
+        <w:rPr>
+          <w:rFonts w:ascii="Courier New" w:hAnsi="Courier New" w:cs="Courier New"/>
+        </w:rPr>
+      </w:pPr>
+      <w:r>
+        <w:rPr>
+          <w:rFonts w:ascii="Courier New" w:hAnsi="Courier New" w:cs="Courier New"/>
+        </w:rPr>
+        <w:t>The main objective of the project will be to use Machine Learning to decide the sentiment of text. When give a string of text we want to be able to say whether the sentiment of the text is considered positive or negative. If we can build a model that can accurately say whether a string of text is positive or negative, we can then take live data feeds for various companies (from twitter or other sources) and track the public sentiment over time.</w:t>
+      </w:r>
+    </w:p>
+    <w:p>
+      <w:pPr>
+        <w:pStyle w:val="PlainText"/>
+        <w:rPr>
+          <w:rFonts w:ascii="Courier New" w:hAnsi="Courier New" w:cs="Courier New"/>
+        </w:rPr>
+      </w:pPr>
+      <w:bookmarkStart w:id="0" w:name="_GoBack"/>
+      <w:bookmarkEnd w:id="0"/>
+    </w:p>
+    <w:p>
+      <w:pPr>
+        <w:pStyle w:val="PlainText"/>
+        <w:rPr>
+          <w:rFonts w:ascii="Courier New" w:hAnsi="Courier New" w:cs="Courier New"/>
+        </w:rPr>
+      </w:pPr>
+      <w:r>
+        <w:rPr>
+          <w:rFonts w:ascii="Courier New" w:hAnsi="Courier New" w:cs="Courier New"/>
+        </w:rPr>
+        <w:t>Below I will first go through my baseline model, then my final model and finally evaluate and compare the results.</w:t>
       </w:r>
     </w:p>
     <w:p>
@@ -598,6 +660,7 @@
         <w:rPr>
           <w:rFonts w:ascii="Courier New" w:hAnsi="Courier New" w:cs="Courier New"/>
         </w:rPr>
+        <w:lastRenderedPageBreak/>
         <w:t>Find the probabilities of the events to occur.</w:t>
       </w:r>
     </w:p>
@@ -764,7 +827,6 @@
         <w:rPr>
           <w:rFonts w:ascii="Courier New" w:hAnsi="Courier New" w:cs="Courier New"/>
         </w:rPr>
-        <w:lastRenderedPageBreak/>
         <w:t>Not sensitive to irrelevant features.</w:t>
       </w:r>
     </w:p>
@@ -1203,6 +1265,7 @@
           <w:sz w:val="21"/>
           <w:szCs w:val="21"/>
         </w:rPr>
+        <w:lastRenderedPageBreak/>
         <w:t>4 (positive):</w:t>
       </w:r>
       <w:r>
@@ -1457,14 +1520,7 @@
         <w:rPr>
           <w:rFonts w:ascii="Courier New" w:hAnsi="Courier New" w:cs="Courier New"/>
         </w:rPr>
-        <w:t xml:space="preserve"> been a row and each word been </w:t>
-      </w:r>
-      <w:r>
-        <w:rPr>
-          <w:rFonts w:ascii="Courier New" w:hAnsi="Courier New" w:cs="Courier New"/>
-        </w:rPr>
-        <w:lastRenderedPageBreak/>
-        <w:t xml:space="preserve">a column. The corresponding </w:t>
+        <w:t xml:space="preserve"> been a row and each word been a column. The corresponding </w:t>
       </w:r>
       <w:proofErr w:type="spellStart"/>
       <w:proofErr w:type="gramStart"/>
@@ -2155,7 +2211,14 @@
         <w:rPr>
           <w:rFonts w:ascii="Courier New" w:hAnsi="Courier New" w:cs="Courier New"/>
         </w:rPr>
-        <w:t>For the training data we need to fit first, so the model can learn a vocabulary and then transform</w:t>
+        <w:t xml:space="preserve">For </w:t>
+      </w:r>
+      <w:r>
+        <w:rPr>
+          <w:rFonts w:ascii="Courier New" w:hAnsi="Courier New" w:cs="Courier New"/>
+        </w:rPr>
+        <w:lastRenderedPageBreak/>
+        <w:t>the training data we need to fit first, so the model can learn a vocabulary and then transform</w:t>
       </w:r>
       <w:r>
         <w:rPr>
@@ -2335,7 +2398,6 @@
         <w:rPr>
           <w:rFonts w:ascii="Verdana" w:hAnsi="Verdana" w:cs="Courier New"/>
         </w:rPr>
-        <w:lastRenderedPageBreak/>
         <w:t xml:space="preserve">        </w:t>
       </w:r>
       <w:proofErr w:type="spellStart"/>
@@ -3281,7 +3343,6 @@
           <w:sz w:val="21"/>
           <w:szCs w:val="21"/>
         </w:rPr>
-        <w:lastRenderedPageBreak/>
         <w:t>Recall score:  0.7723440134907251</w:t>
       </w:r>
     </w:p>
@@ -3614,6 +3675,7 @@
         <w:rPr>
           <w:noProof/>
         </w:rPr>
+        <w:lastRenderedPageBreak/>
         <w:drawing>
           <wp:inline distT="0" distB="0" distL="0" distR="0">
             <wp:extent cx="3611880" cy="2813274"/>
@@ -3689,7 +3751,6 @@
           <w:sz w:val="21"/>
           <w:szCs w:val="21"/>
         </w:rPr>
-        <w:lastRenderedPageBreak/>
         <w:t xml:space="preserve">SVM draws the hyperplane by transforming our data with the help of Kernels (mathematical </w:t>
       </w:r>
       <w:r>
@@ -4110,6 +4171,7 @@
         <w:pStyle w:val="Heading3"/>
       </w:pPr>
       <w:r>
+        <w:lastRenderedPageBreak/>
         <w:t>Implementation</w:t>
       </w:r>
     </w:p>
@@ -4304,7 +4366,6 @@
       </w:pPr>
       <w:proofErr w:type="spellStart"/>
       <w:r>
-        <w:lastRenderedPageBreak/>
         <w:t>Tfid</w:t>
       </w:r>
       <w:r>
@@ -5490,7 +5551,6 @@
         </w:rPr>
         <w:tab/>
       </w:r>
-      <w:bookmarkStart w:id="0" w:name="_GoBack"/>
       <w:r>
         <w:rPr>
           <w:rFonts w:ascii="Courier New" w:hAnsi="Courier New" w:cs="Courier New"/>
@@ -5545,7 +5605,6 @@
           </wp:inline>
         </w:drawing>
       </w:r>
-      <w:bookmarkEnd w:id="0"/>
       <w:r>
         <w:rPr>
           <w:rFonts w:ascii="Courier New" w:hAnsi="Courier New" w:cs="Courier New"/>
@@ -5572,6 +5631,7 @@
         <w:pStyle w:val="Heading2"/>
       </w:pPr>
       <w:r>
+        <w:lastRenderedPageBreak/>
         <w:t>Conclusion</w:t>
       </w:r>
     </w:p>

</xml_diff>

<commit_message>
code and documentation clean up
</commit_message>
<xml_diff>
--- a/capstone/report/report.docx
+++ b/capstone/report/report.docx
@@ -8,7 +8,12 @@
         <w:jc w:val="center"/>
       </w:pPr>
       <w:r>
-        <w:t>Machine Learning Engineer Nanodegree</w:t>
+        <w:t>Machine Learning Engineer Nanode</w:t>
+      </w:r>
+      <w:bookmarkStart w:id="0" w:name="_GoBack"/>
+      <w:bookmarkEnd w:id="0"/>
+      <w:r>
+        <w:t>gree</w:t>
       </w:r>
     </w:p>
     <w:p>
@@ -294,7 +299,19 @@
         <w:rPr>
           <w:rFonts w:ascii="Courier New" w:hAnsi="Courier New" w:cs="Courier New"/>
         </w:rPr>
-        <w:t xml:space="preserve">The main objective of the project will be to use Machine Learning to decide the sentiment of text. When give a string of text </w:t>
+        <w:t>The main objective of the project will be to use Machine Learning to decide the sentiment of text. When give</w:t>
+      </w:r>
+      <w:r>
+        <w:rPr>
+          <w:rFonts w:ascii="Courier New" w:hAnsi="Courier New" w:cs="Courier New"/>
+        </w:rPr>
+        <w:t>n</w:t>
+      </w:r>
+      <w:r>
+        <w:rPr>
+          <w:rFonts w:ascii="Courier New" w:hAnsi="Courier New" w:cs="Courier New"/>
+        </w:rPr>
+        <w:t xml:space="preserve"> a string of text </w:t>
       </w:r>
       <w:r>
         <w:rPr>
@@ -370,13 +387,19 @@
         <w:rPr>
           <w:rFonts w:ascii="Courier New" w:hAnsi="Courier New" w:cs="Courier New"/>
         </w:rPr>
-        <w:t xml:space="preserve"> </w:t>
-      </w:r>
-      <w:r>
-        <w:rPr>
-          <w:rFonts w:ascii="Courier New" w:hAnsi="Courier New" w:cs="Courier New"/>
-        </w:rPr>
-        <w:t>(the Sentiment140 dataset)</w:t>
+        <w:t xml:space="preserve"> (the Sentiment140 data</w:t>
+      </w:r>
+      <w:r>
+        <w:rPr>
+          <w:rFonts w:ascii="Courier New" w:hAnsi="Courier New" w:cs="Courier New"/>
+        </w:rPr>
+        <w:t>-</w:t>
+      </w:r>
+      <w:r>
+        <w:rPr>
+          <w:rFonts w:ascii="Courier New" w:hAnsi="Courier New" w:cs="Courier New"/>
+        </w:rPr>
+        <w:t>set)</w:t>
       </w:r>
       <w:r>
         <w:rPr>
@@ -979,7 +1002,31 @@
         <w:rPr>
           <w:rFonts w:ascii="Courier New" w:hAnsi="Courier New" w:cs="Courier New"/>
         </w:rPr>
-        <w:t xml:space="preserve">For this project we will use a data-set called </w:t>
+        <w:t xml:space="preserve">For this project </w:t>
+      </w:r>
+      <w:r>
+        <w:rPr>
+          <w:rFonts w:ascii="Courier New" w:hAnsi="Courier New" w:cs="Courier New"/>
+        </w:rPr>
+        <w:t>I</w:t>
+      </w:r>
+      <w:r>
+        <w:rPr>
+          <w:rFonts w:ascii="Courier New" w:hAnsi="Courier New" w:cs="Courier New"/>
+        </w:rPr>
+        <w:t xml:space="preserve"> use</w:t>
+      </w:r>
+      <w:r>
+        <w:rPr>
+          <w:rFonts w:ascii="Courier New" w:hAnsi="Courier New" w:cs="Courier New"/>
+        </w:rPr>
+        <w:t>d the</w:t>
+      </w:r>
+      <w:r>
+        <w:rPr>
+          <w:rFonts w:ascii="Courier New" w:hAnsi="Courier New" w:cs="Courier New"/>
+        </w:rPr>
+        <w:t xml:space="preserve"> data-set called </w:t>
       </w:r>
       <w:hyperlink r:id="rId5" w:history="1">
         <w:r>
@@ -1029,19 +1076,31 @@
         <w:rPr>
           <w:rFonts w:ascii="Courier New" w:hAnsi="Courier New" w:cs="Courier New"/>
         </w:rPr>
-        <w:t xml:space="preserve"> </w:t>
-      </w:r>
-      <w:r>
-        <w:rPr>
-          <w:rFonts w:ascii="Courier New" w:hAnsi="Courier New" w:cs="Courier New"/>
-        </w:rPr>
-        <w:t>The Sendiment140 dataset has 1.6M row of data which was taking too long to load so I reduced the dataset to ~0.5M rows. Also, when creating the frequency matrix, I was getting out of memory errors, so I only use a subset of the loaded data-frame (~18K).</w:t>
-      </w:r>
-      <w:r>
-        <w:rPr>
-          <w:rFonts w:ascii="Courier New" w:hAnsi="Courier New" w:cs="Courier New"/>
-        </w:rPr>
-        <w:t xml:space="preserve"> I also decided to not use the </w:t>
+        <w:t xml:space="preserve"> The Sendiment140 data</w:t>
+      </w:r>
+      <w:r>
+        <w:rPr>
+          <w:rFonts w:ascii="Courier New" w:hAnsi="Courier New" w:cs="Courier New"/>
+        </w:rPr>
+        <w:t>-</w:t>
+      </w:r>
+      <w:r>
+        <w:rPr>
+          <w:rFonts w:ascii="Courier New" w:hAnsi="Courier New" w:cs="Courier New"/>
+        </w:rPr>
+        <w:t>set has 1.6M row of data which was taking too long to load so I reduced the data</w:t>
+      </w:r>
+      <w:r>
+        <w:rPr>
+          <w:rFonts w:ascii="Courier New" w:hAnsi="Courier New" w:cs="Courier New"/>
+        </w:rPr>
+        <w:t>-</w:t>
+      </w:r>
+      <w:r>
+        <w:rPr>
+          <w:rFonts w:ascii="Courier New" w:hAnsi="Courier New" w:cs="Courier New"/>
+        </w:rPr>
+        <w:t xml:space="preserve">set to ~0.5M rows. Also, when creating the frequency matrix, I was getting out of memory errors, so I only use a subset of the loaded data-frame (~18K). I also decided to not use the </w:t>
       </w:r>
       <w:r>
         <w:rPr>
@@ -1254,7 +1313,19 @@
         <w:rPr>
           <w:rFonts w:ascii="Courier New" w:hAnsi="Courier New" w:cs="Courier New"/>
         </w:rPr>
-        <w:t xml:space="preserve"> so I will drop all other columns</w:t>
+        <w:t xml:space="preserve"> </w:t>
+      </w:r>
+      <w:r>
+        <w:rPr>
+          <w:rFonts w:ascii="Courier New" w:hAnsi="Courier New" w:cs="Courier New"/>
+        </w:rPr>
+        <w:t>so</w:t>
+      </w:r>
+      <w:r>
+        <w:rPr>
+          <w:rFonts w:ascii="Courier New" w:hAnsi="Courier New" w:cs="Courier New"/>
+        </w:rPr>
+        <w:t xml:space="preserve"> I will drop all other columns</w:t>
       </w:r>
       <w:r>
         <w:rPr>
@@ -1393,6 +1464,7 @@
     </w:p>
     <w:p>
       <w:pPr>
+        <w:pStyle w:val="NoSpacing"/>
         <w:rPr>
           <w:rFonts w:ascii="Courier New" w:hAnsi="Courier New" w:cs="Courier New"/>
           <w:sz w:val="21"/>
@@ -1402,20 +1474,27 @@
     </w:p>
     <w:p>
       <w:pPr>
+        <w:pStyle w:val="Heading5"/>
+      </w:pPr>
+      <w:r>
+        <w:t>Sample of the data</w:t>
+      </w:r>
+      <w:r>
+        <w:t>-</w:t>
+      </w:r>
+      <w:r>
+        <w:t>set</w:t>
+      </w:r>
+    </w:p>
+    <w:p>
+      <w:pPr>
+        <w:pStyle w:val="NoSpacing"/>
         <w:rPr>
           <w:rFonts w:ascii="Courier New" w:hAnsi="Courier New" w:cs="Courier New"/>
           <w:sz w:val="21"/>
           <w:szCs w:val="21"/>
         </w:rPr>
       </w:pPr>
-      <w:r>
-        <w:rPr>
-          <w:rFonts w:ascii="Courier New" w:hAnsi="Courier New" w:cs="Courier New"/>
-          <w:sz w:val="21"/>
-          <w:szCs w:val="21"/>
-        </w:rPr>
-        <w:t>Sample of the dataset</w:t>
-      </w:r>
     </w:p>
     <w:p>
       <w:pPr>
@@ -1491,7 +1570,31 @@
           <w:rFonts w:ascii="Courier New" w:hAnsi="Courier New" w:cs="Courier New"/>
         </w:rPr>
         <w:tab/>
-        <w:t>The sediment 0 for positive and 4 for negative.</w:t>
+        <w:t>The sediment</w:t>
+      </w:r>
+      <w:r>
+        <w:rPr>
+          <w:rFonts w:ascii="Courier New" w:hAnsi="Courier New" w:cs="Courier New"/>
+        </w:rPr>
+        <w:t xml:space="preserve"> (</w:t>
+      </w:r>
+      <w:r>
+        <w:rPr>
+          <w:rFonts w:ascii="Courier New" w:hAnsi="Courier New" w:cs="Courier New"/>
+        </w:rPr>
+        <w:t>0 for positive and 4 for negative</w:t>
+      </w:r>
+      <w:r>
+        <w:rPr>
+          <w:rFonts w:ascii="Courier New" w:hAnsi="Courier New" w:cs="Courier New"/>
+        </w:rPr>
+        <w:t>)</w:t>
+      </w:r>
+      <w:r>
+        <w:rPr>
+          <w:rFonts w:ascii="Courier New" w:hAnsi="Courier New" w:cs="Courier New"/>
+        </w:rPr>
+        <w:t>.</w:t>
       </w:r>
     </w:p>
     <w:p>
@@ -1978,83 +2081,17 @@
         </w:rPr>
         <w:t xml:space="preserve"> value is the frequency of the occurrence of each word in that twit.</w:t>
       </w:r>
-    </w:p>
-    <w:p>
-      <w:pPr>
-        <w:pStyle w:val="PlainText"/>
-        <w:rPr>
-          <w:rFonts w:ascii="Courier New" w:hAnsi="Courier New" w:cs="Courier New"/>
-        </w:rPr>
-      </w:pPr>
-    </w:p>
-    <w:p>
-      <w:pPr>
-        <w:pStyle w:val="PlainText"/>
-        <w:rPr>
-          <w:rFonts w:ascii="Courier New" w:hAnsi="Courier New" w:cs="Courier New"/>
-        </w:rPr>
-      </w:pPr>
-      <w:r>
-        <w:rPr>
-          <w:noProof/>
-        </w:rPr>
-        <w:drawing>
-          <wp:inline distT="0" distB="0" distL="0" distR="0" wp14:anchorId="35FB0AD0" wp14:editId="7ADA9617">
-            <wp:extent cx="5865495" cy="1052830"/>
-            <wp:effectExtent l="0" t="0" r="1905" b="0"/>
-            <wp:docPr id="1" name="Picture 1"/>
-            <wp:cNvGraphicFramePr>
-              <a:graphicFrameLocks xmlns:a="http://schemas.openxmlformats.org/drawingml/2006/main" noChangeAspect="1"/>
-            </wp:cNvGraphicFramePr>
-            <a:graphic xmlns:a="http://schemas.openxmlformats.org/drawingml/2006/main">
-              <a:graphicData uri="http://schemas.openxmlformats.org/drawingml/2006/picture">
-                <pic:pic xmlns:pic="http://schemas.openxmlformats.org/drawingml/2006/picture">
-                  <pic:nvPicPr>
-                    <pic:cNvPr id="1" name=""/>
-                    <pic:cNvPicPr/>
-                  </pic:nvPicPr>
-                  <pic:blipFill>
-                    <a:blip r:embed="rId8"/>
-                    <a:stretch>
-                      <a:fillRect/>
-                    </a:stretch>
-                  </pic:blipFill>
-                  <pic:spPr>
-                    <a:xfrm>
-                      <a:off x="0" y="0"/>
-                      <a:ext cx="5865495" cy="1052830"/>
-                    </a:xfrm>
-                    <a:prstGeom prst="rect">
-                      <a:avLst/>
-                    </a:prstGeom>
-                  </pic:spPr>
-                </pic:pic>
-              </a:graphicData>
-            </a:graphic>
-          </wp:inline>
-        </w:drawing>
-      </w:r>
-    </w:p>
-    <w:p>
-      <w:pPr>
-        <w:pStyle w:val="PlainText"/>
-        <w:rPr>
-          <w:rFonts w:ascii="Courier New" w:hAnsi="Courier New" w:cs="Courier New"/>
-        </w:rPr>
-      </w:pPr>
-    </w:p>
-    <w:p>
-      <w:pPr>
-        <w:pStyle w:val="PlainText"/>
-        <w:rPr>
-          <w:rFonts w:ascii="Courier New" w:hAnsi="Courier New" w:cs="Courier New"/>
-        </w:rPr>
-      </w:pPr>
-      <w:r>
-        <w:rPr>
-          <w:rFonts w:ascii="Courier New" w:hAnsi="Courier New" w:cs="Courier New"/>
-        </w:rPr>
-        <w:t xml:space="preserve">With the large amount of training data and the various characters people use in texts (twits) we have a lot of strange word in the column. It also means we have a lot of column 27387 (when we use the </w:t>
+      <w:r>
+        <w:rPr>
+          <w:rFonts w:ascii="Courier New" w:hAnsi="Courier New" w:cs="Courier New"/>
+        </w:rPr>
+        <w:t xml:space="preserve"> </w:t>
+      </w:r>
+      <w:r>
+        <w:rPr>
+          <w:rFonts w:ascii="Courier New" w:hAnsi="Courier New" w:cs="Courier New"/>
+        </w:rPr>
+        <w:t xml:space="preserve">I’ve set the </w:t>
       </w:r>
       <w:proofErr w:type="spellStart"/>
       <w:r>
@@ -2068,34 +2105,6 @@
         <w:rPr>
           <w:rFonts w:ascii="Courier New" w:hAnsi="Courier New" w:cs="Courier New"/>
         </w:rPr>
-        <w:t xml:space="preserve"> parameter).</w:t>
-      </w:r>
-    </w:p>
-    <w:p>
-      <w:pPr>
-        <w:pStyle w:val="PlainText"/>
-        <w:rPr>
-          <w:rFonts w:ascii="Courier New" w:hAnsi="Courier New" w:cs="Courier New"/>
-        </w:rPr>
-      </w:pPr>
-      <w:r>
-        <w:rPr>
-          <w:rFonts w:ascii="Courier New" w:hAnsi="Courier New" w:cs="Courier New"/>
-        </w:rPr>
-        <w:t xml:space="preserve">I’ve set the </w:t>
-      </w:r>
-      <w:proofErr w:type="spellStart"/>
-      <w:r>
-        <w:rPr>
-          <w:rFonts w:ascii="Courier New" w:hAnsi="Courier New" w:cs="Courier New"/>
-        </w:rPr>
-        <w:t>stop_words</w:t>
-      </w:r>
-      <w:proofErr w:type="spellEnd"/>
-      <w:r>
-        <w:rPr>
-          <w:rFonts w:ascii="Courier New" w:hAnsi="Courier New" w:cs="Courier New"/>
-        </w:rPr>
         <w:t xml:space="preserve"> parameter to English to ignore like ‘the’, ‘is’, ‘are’, etc. as they carry less important than other words. It also helps lower the feature space.</w:t>
       </w:r>
     </w:p>
@@ -2112,7 +2121,6 @@
         <w:pStyle w:val="Heading5"/>
       </w:pPr>
       <w:r>
-        <w:lastRenderedPageBreak/>
         <w:t>Count</w:t>
       </w:r>
       <w:r>
@@ -2303,6 +2311,7 @@
         <w:pStyle w:val="Heading5"/>
       </w:pPr>
       <w:r>
+        <w:lastRenderedPageBreak/>
         <w:t>Reason</w:t>
       </w:r>
     </w:p>
@@ -2331,7 +2340,19 @@
         <w:rPr>
           <w:rFonts w:ascii="Courier New" w:hAnsi="Courier New" w:cs="Courier New"/>
         </w:rPr>
-        <w:t xml:space="preserve">his is a supervised binary classification problem as the texts (twits) are either positive or negative. I will provide a labeled dataset (sendiment140) to train </w:t>
+        <w:t>his is a supervised binary classification problem as the texts (twits) are either positive or negative. I will provide a labeled data</w:t>
+      </w:r>
+      <w:r>
+        <w:rPr>
+          <w:rFonts w:ascii="Courier New" w:hAnsi="Courier New" w:cs="Courier New"/>
+        </w:rPr>
+        <w:t>-</w:t>
+      </w:r>
+      <w:r>
+        <w:rPr>
+          <w:rFonts w:ascii="Courier New" w:hAnsi="Courier New" w:cs="Courier New"/>
+        </w:rPr>
+        <w:t xml:space="preserve">set (sendiment140) to train </w:t>
       </w:r>
       <w:r>
         <w:rPr>
@@ -2829,7 +2850,19 @@
         <w:rPr>
           <w:rFonts w:ascii="Courier New" w:hAnsi="Courier New" w:cs="Courier New"/>
         </w:rPr>
-        <w:t>Fit the model with the training dataset.</w:t>
+        <w:t>Fit the model with the training data</w:t>
+      </w:r>
+      <w:r>
+        <w:rPr>
+          <w:rFonts w:ascii="Courier New" w:hAnsi="Courier New" w:cs="Courier New"/>
+        </w:rPr>
+        <w:t>-</w:t>
+      </w:r>
+      <w:r>
+        <w:rPr>
+          <w:rFonts w:ascii="Courier New" w:hAnsi="Courier New" w:cs="Courier New"/>
+        </w:rPr>
+        <w:t>set.</w:t>
       </w:r>
     </w:p>
     <w:p>
@@ -2847,7 +2880,19 @@
         <w:rPr>
           <w:rFonts w:ascii="Courier New" w:hAnsi="Courier New" w:cs="Courier New"/>
         </w:rPr>
-        <w:t>Make predictions with the test dataset.</w:t>
+        <w:t>Make predictions with the test data</w:t>
+      </w:r>
+      <w:r>
+        <w:rPr>
+          <w:rFonts w:ascii="Courier New" w:hAnsi="Courier New" w:cs="Courier New"/>
+        </w:rPr>
+        <w:t>-</w:t>
+      </w:r>
+      <w:r>
+        <w:rPr>
+          <w:rFonts w:ascii="Courier New" w:hAnsi="Courier New" w:cs="Courier New"/>
+        </w:rPr>
+        <w:t>set.</w:t>
       </w:r>
     </w:p>
     <w:p>
@@ -2919,6 +2964,12 @@
         <w:rPr>
           <w:rFonts w:ascii="Courier New" w:hAnsi="Courier New" w:cs="Courier New"/>
         </w:rPr>
+        <w:t xml:space="preserve">in my project </w:t>
+      </w:r>
+      <w:r>
+        <w:rPr>
+          <w:rFonts w:ascii="Courier New" w:hAnsi="Courier New" w:cs="Courier New"/>
+        </w:rPr>
         <w:t>for details.</w:t>
       </w:r>
     </w:p>
@@ -2980,7 +3031,6 @@
         <w:rPr>
           <w:rFonts w:ascii="Courier New" w:hAnsi="Courier New" w:cs="Courier New"/>
         </w:rPr>
-        <w:lastRenderedPageBreak/>
         <w:t>If the conditional independence holds then it will converge quickly.</w:t>
       </w:r>
     </w:p>
@@ -3094,29 +3144,48 @@
         <w:pStyle w:val="Heading5"/>
       </w:pPr>
       <w:r>
-        <w:t>Split Dataset</w:t>
-      </w:r>
-    </w:p>
-    <w:p>
-      <w:pPr>
-        <w:pStyle w:val="PlainText"/>
-        <w:rPr>
-          <w:rFonts w:ascii="Courier New" w:hAnsi="Courier New" w:cs="Courier New"/>
-        </w:rPr>
-      </w:pPr>
-    </w:p>
-    <w:p>
-      <w:pPr>
-        <w:pStyle w:val="PlainText"/>
-        <w:rPr>
-          <w:rFonts w:ascii="Courier New" w:hAnsi="Courier New" w:cs="Courier New"/>
-        </w:rPr>
-      </w:pPr>
-      <w:r>
-        <w:rPr>
-          <w:rFonts w:ascii="Courier New" w:hAnsi="Courier New" w:cs="Courier New"/>
-        </w:rPr>
-        <w:t>I split the dataset into four buckets</w:t>
+        <w:t>Split Data</w:t>
+      </w:r>
+      <w:r>
+        <w:t>-</w:t>
+      </w:r>
+      <w:r>
+        <w:t>set</w:t>
+      </w:r>
+    </w:p>
+    <w:p>
+      <w:pPr>
+        <w:pStyle w:val="PlainText"/>
+        <w:rPr>
+          <w:rFonts w:ascii="Courier New" w:hAnsi="Courier New" w:cs="Courier New"/>
+        </w:rPr>
+      </w:pPr>
+    </w:p>
+    <w:p>
+      <w:pPr>
+        <w:pStyle w:val="PlainText"/>
+        <w:rPr>
+          <w:rFonts w:ascii="Courier New" w:hAnsi="Courier New" w:cs="Courier New"/>
+        </w:rPr>
+      </w:pPr>
+      <w:r>
+        <w:rPr>
+          <w:rFonts w:ascii="Courier New" w:hAnsi="Courier New" w:cs="Courier New"/>
+        </w:rPr>
+        <w:lastRenderedPageBreak/>
+        <w:t>I split the data</w:t>
+      </w:r>
+      <w:r>
+        <w:rPr>
+          <w:rFonts w:ascii="Courier New" w:hAnsi="Courier New" w:cs="Courier New"/>
+        </w:rPr>
+        <w:t>-</w:t>
+      </w:r>
+      <w:r>
+        <w:rPr>
+          <w:rFonts w:ascii="Courier New" w:hAnsi="Courier New" w:cs="Courier New"/>
+        </w:rPr>
+        <w:t>set into four buckets</w:t>
       </w:r>
     </w:p>
     <w:p>
@@ -3391,7 +3460,19 @@
         <w:rPr>
           <w:rFonts w:ascii="Courier New" w:hAnsi="Courier New" w:cs="Courier New"/>
         </w:rPr>
-        <w:t>dataset,</w:t>
+        <w:t>data</w:t>
+      </w:r>
+      <w:r>
+        <w:rPr>
+          <w:rFonts w:ascii="Courier New" w:hAnsi="Courier New" w:cs="Courier New"/>
+        </w:rPr>
+        <w:t>-</w:t>
+      </w:r>
+      <w:r>
+        <w:rPr>
+          <w:rFonts w:ascii="Courier New" w:hAnsi="Courier New" w:cs="Courier New"/>
+        </w:rPr>
+        <w:t>set,</w:t>
       </w:r>
       <w:r>
         <w:rPr>
@@ -3429,7 +3510,19 @@
         <w:rPr>
           <w:rFonts w:ascii="Courier New" w:hAnsi="Courier New" w:cs="Courier New"/>
         </w:rPr>
-        <w:t>to the matrix view. For the testing dataset we only need to transform to the matrix view.</w:t>
+        <w:t>to the matrix view. For the testing data</w:t>
+      </w:r>
+      <w:r>
+        <w:rPr>
+          <w:rFonts w:ascii="Courier New" w:hAnsi="Courier New" w:cs="Courier New"/>
+        </w:rPr>
+        <w:t>-</w:t>
+      </w:r>
+      <w:r>
+        <w:rPr>
+          <w:rFonts w:ascii="Courier New" w:hAnsi="Courier New" w:cs="Courier New"/>
+        </w:rPr>
+        <w:t>set we only need to transform to the matrix view.</w:t>
       </w:r>
     </w:p>
     <w:p>
@@ -3663,7 +3756,31 @@
         <w:rPr>
           <w:rFonts w:ascii="Courier New" w:hAnsi="Courier New" w:cs="Courier New"/>
         </w:rPr>
-        <w:t>Now that I’ve trained the model with the training dataset I can use the testing dataset to make predictions.</w:t>
+        <w:t>Now that I’ve trained the model with the training data</w:t>
+      </w:r>
+      <w:r>
+        <w:rPr>
+          <w:rFonts w:ascii="Courier New" w:hAnsi="Courier New" w:cs="Courier New"/>
+        </w:rPr>
+        <w:t>-</w:t>
+      </w:r>
+      <w:r>
+        <w:rPr>
+          <w:rFonts w:ascii="Courier New" w:hAnsi="Courier New" w:cs="Courier New"/>
+        </w:rPr>
+        <w:t>set I can use the testing data</w:t>
+      </w:r>
+      <w:r>
+        <w:rPr>
+          <w:rFonts w:ascii="Courier New" w:hAnsi="Courier New" w:cs="Courier New"/>
+        </w:rPr>
+        <w:t>-</w:t>
+      </w:r>
+      <w:r>
+        <w:rPr>
+          <w:rFonts w:ascii="Courier New" w:hAnsi="Courier New" w:cs="Courier New"/>
+        </w:rPr>
+        <w:t>set to make predictions.</w:t>
       </w:r>
     </w:p>
     <w:p>
@@ -3785,7 +3902,19 @@
         <w:rPr>
           <w:rFonts w:ascii="Courier New" w:hAnsi="Courier New" w:cs="Courier New"/>
         </w:rPr>
-        <w:t xml:space="preserve"> class for more detail.</w:t>
+        <w:t xml:space="preserve"> class </w:t>
+      </w:r>
+      <w:r>
+        <w:rPr>
+          <w:rFonts w:ascii="Courier New" w:hAnsi="Courier New" w:cs="Courier New"/>
+        </w:rPr>
+        <w:t xml:space="preserve">in my project </w:t>
+      </w:r>
+      <w:r>
+        <w:rPr>
+          <w:rFonts w:ascii="Courier New" w:hAnsi="Courier New" w:cs="Courier New"/>
+        </w:rPr>
+        <w:t>for more detail.</w:t>
       </w:r>
     </w:p>
     <w:p>
@@ -3818,7 +3947,6 @@
         <w:pStyle w:val="Heading2"/>
       </w:pPr>
       <w:r>
-        <w:lastRenderedPageBreak/>
         <w:t>Data Preprocessing</w:t>
       </w:r>
     </w:p>
@@ -3845,7 +3973,7 @@
           <w:sz w:val="21"/>
           <w:szCs w:val="21"/>
         </w:rPr>
-        <w:t xml:space="preserve">The data preprocessing was explained above in the </w:t>
+        <w:t>The data preprocessing was explained above in the Algorithms and Techniques</w:t>
       </w:r>
       <w:r>
         <w:rPr>
@@ -3853,7 +3981,7 @@
           <w:sz w:val="21"/>
           <w:szCs w:val="21"/>
         </w:rPr>
-        <w:t>Algorithms and Techniques</w:t>
+        <w:t xml:space="preserve"> section above. I use the bag of word technique to create a frequency matrix of all the words in my data</w:t>
       </w:r>
       <w:r>
         <w:rPr>
@@ -3861,77 +3989,67 @@
           <w:sz w:val="21"/>
           <w:szCs w:val="21"/>
         </w:rPr>
-        <w:t xml:space="preserve"> section above. I use the bag of word technique to create a frequency matrix of all the words in my dataset using both the </w:t>
-      </w:r>
-      <w:proofErr w:type="spellStart"/>
+        <w:t>-</w:t>
+      </w:r>
       <w:r>
         <w:rPr>
           <w:rFonts w:ascii="Courier New" w:hAnsi="Courier New" w:cs="Courier New"/>
           <w:sz w:val="21"/>
           <w:szCs w:val="21"/>
         </w:rPr>
-        <w:t>CountVectorizer</w:t>
-      </w:r>
-      <w:proofErr w:type="spellEnd"/>
+        <w:t xml:space="preserve">set using both the </w:t>
+      </w:r>
+      <w:proofErr w:type="spellStart"/>
       <w:r>
         <w:rPr>
           <w:rFonts w:ascii="Courier New" w:hAnsi="Courier New" w:cs="Courier New"/>
           <w:sz w:val="21"/>
           <w:szCs w:val="21"/>
         </w:rPr>
-        <w:t xml:space="preserve"> and the </w:t>
-      </w:r>
-      <w:proofErr w:type="spellStart"/>
+        <w:t>CountVectorizer</w:t>
+      </w:r>
+      <w:proofErr w:type="spellEnd"/>
       <w:r>
         <w:rPr>
           <w:rFonts w:ascii="Courier New" w:hAnsi="Courier New" w:cs="Courier New"/>
           <w:sz w:val="21"/>
           <w:szCs w:val="21"/>
         </w:rPr>
-        <w:t>TfidfVectorizer</w:t>
-      </w:r>
-      <w:proofErr w:type="spellEnd"/>
+        <w:t xml:space="preserve"> and the </w:t>
+      </w:r>
+      <w:proofErr w:type="spellStart"/>
       <w:r>
         <w:rPr>
           <w:rFonts w:ascii="Courier New" w:hAnsi="Courier New" w:cs="Courier New"/>
           <w:sz w:val="21"/>
           <w:szCs w:val="21"/>
         </w:rPr>
-        <w:t>.</w:t>
-      </w:r>
-    </w:p>
-    <w:p>
-      <w:pPr>
-        <w:pStyle w:val="PlainText"/>
-        <w:rPr>
-          <w:rFonts w:ascii="Courier New" w:hAnsi="Courier New" w:cs="Courier New"/>
-        </w:rPr>
-      </w:pPr>
-    </w:p>
-    <w:p>
-      <w:pPr>
-        <w:pStyle w:val="Heading2"/>
-      </w:pPr>
-      <w:r>
-        <w:t>Implementation</w:t>
-      </w:r>
-    </w:p>
-    <w:p>
-      <w:pPr>
-        <w:pStyle w:val="NoSpacing"/>
+        <w:t>TfidfVectorizer</w:t>
+      </w:r>
+      <w:proofErr w:type="spellEnd"/>
+      <w:r>
         <w:rPr>
           <w:rFonts w:ascii="Courier New" w:hAnsi="Courier New" w:cs="Courier New"/>
           <w:sz w:val="21"/>
           <w:szCs w:val="21"/>
         </w:rPr>
-      </w:pPr>
-    </w:p>
-    <w:p>
-      <w:pPr>
-        <w:pStyle w:val="Heading5"/>
-      </w:pPr>
-      <w:r>
-        <w:t>Reason</w:t>
+        <w:t>.</w:t>
+      </w:r>
+    </w:p>
+    <w:p>
+      <w:pPr>
+        <w:pStyle w:val="PlainText"/>
+        <w:rPr>
+          <w:rFonts w:ascii="Courier New" w:hAnsi="Courier New" w:cs="Courier New"/>
+        </w:rPr>
+      </w:pPr>
+    </w:p>
+    <w:p>
+      <w:pPr>
+        <w:pStyle w:val="Heading2"/>
+      </w:pPr>
+      <w:r>
+        <w:t>Implementation</w:t>
       </w:r>
     </w:p>
     <w:p>
@@ -3946,6 +4064,14 @@
     </w:p>
     <w:p>
       <w:pPr>
+        <w:pStyle w:val="Heading5"/>
+      </w:pPr>
+      <w:r>
+        <w:t>Reason</w:t>
+      </w:r>
+    </w:p>
+    <w:p>
+      <w:pPr>
         <w:pStyle w:val="NoSpacing"/>
         <w:rPr>
           <w:rFonts w:ascii="Courier New" w:hAnsi="Courier New" w:cs="Courier New"/>
@@ -3953,31 +4079,41 @@
           <w:szCs w:val="21"/>
         </w:rPr>
       </w:pPr>
-      <w:r>
+    </w:p>
+    <w:p>
+      <w:pPr>
+        <w:pStyle w:val="NoSpacing"/>
         <w:rPr>
           <w:rFonts w:ascii="Courier New" w:hAnsi="Courier New" w:cs="Courier New"/>
           <w:sz w:val="21"/>
           <w:szCs w:val="21"/>
         </w:rPr>
-        <w:t>I will use support vector machine (SVM) algorithm for my final model as again it is</w:t>
-      </w:r>
+      </w:pPr>
       <w:r>
         <w:rPr>
           <w:rFonts w:ascii="Courier New" w:hAnsi="Courier New" w:cs="Courier New"/>
           <w:sz w:val="21"/>
           <w:szCs w:val="21"/>
         </w:rPr>
-        <w:t xml:space="preserve"> a good model for classification problems.</w:t>
-      </w:r>
-    </w:p>
-    <w:p>
-      <w:pPr>
-        <w:pStyle w:val="NoSpacing"/>
+        <w:t>I will use support vector machine (SVM) algorithm for my final model as again it is</w:t>
+      </w:r>
+      <w:r>
         <w:rPr>
           <w:rFonts w:ascii="Courier New" w:hAnsi="Courier New" w:cs="Courier New"/>
           <w:sz w:val="21"/>
           <w:szCs w:val="21"/>
         </w:rPr>
+        <w:t xml:space="preserve"> a good model for classification problems.</w:t>
+      </w:r>
+    </w:p>
+    <w:p>
+      <w:pPr>
+        <w:pStyle w:val="NoSpacing"/>
+        <w:rPr>
+          <w:rFonts w:ascii="Courier New" w:hAnsi="Courier New" w:cs="Courier New"/>
+          <w:sz w:val="21"/>
+          <w:szCs w:val="21"/>
+        </w:rPr>
       </w:pPr>
     </w:p>
     <w:p>
@@ -3985,6 +4121,7 @@
         <w:pStyle w:val="Heading5"/>
       </w:pPr>
       <w:r>
+        <w:lastRenderedPageBreak/>
         <w:t>Model</w:t>
       </w:r>
     </w:p>
@@ -4067,7 +4204,7 @@
                     </pic:cNvPicPr>
                   </pic:nvPicPr>
                   <pic:blipFill>
-                    <a:blip r:embed="rId9">
+                    <a:blip r:embed="rId8">
                       <a:extLst>
                         <a:ext uri="{28A0092B-C50C-407E-A947-70E740481C1C}">
                           <a14:useLocalDpi xmlns:a14="http://schemas.microsoft.com/office/drawing/2010/main" val="0"/>
@@ -4206,7 +4343,19 @@
         <w:rPr>
           <w:rFonts w:ascii="Courier New" w:hAnsi="Courier New" w:cs="Courier New"/>
         </w:rPr>
-        <w:t>Gather the data (we will use Sentiment140 dataset).</w:t>
+        <w:t>Gather the data (we will use Sentiment140 data</w:t>
+      </w:r>
+      <w:r>
+        <w:rPr>
+          <w:rFonts w:ascii="Courier New" w:hAnsi="Courier New" w:cs="Courier New"/>
+        </w:rPr>
+        <w:t>-</w:t>
+      </w:r>
+      <w:r>
+        <w:rPr>
+          <w:rFonts w:ascii="Courier New" w:hAnsi="Courier New" w:cs="Courier New"/>
+        </w:rPr>
+        <w:t>set).</w:t>
       </w:r>
     </w:p>
     <w:p>
@@ -4248,7 +4397,6 @@
         <w:rPr>
           <w:rFonts w:ascii="Courier New" w:hAnsi="Courier New" w:cs="Courier New"/>
         </w:rPr>
-        <w:lastRenderedPageBreak/>
         <w:t xml:space="preserve">For comparison reasons we will try both </w:t>
       </w:r>
       <w:proofErr w:type="spellStart"/>
@@ -4459,6 +4607,7 @@
           <w:sz w:val="21"/>
           <w:szCs w:val="21"/>
         </w:rPr>
+        <w:lastRenderedPageBreak/>
         <w:t>Choosing a “good” kernel function is not easy.</w:t>
       </w:r>
     </w:p>
@@ -4481,7 +4630,23 @@
           <w:sz w:val="21"/>
           <w:szCs w:val="21"/>
         </w:rPr>
-        <w:t>Long training time for large datasets.</w:t>
+        <w:t>Long training time for large data</w:t>
+      </w:r>
+      <w:r>
+        <w:rPr>
+          <w:rFonts w:ascii="Courier New" w:hAnsi="Courier New" w:cs="Courier New"/>
+          <w:sz w:val="21"/>
+          <w:szCs w:val="21"/>
+        </w:rPr>
+        <w:t>-</w:t>
+      </w:r>
+      <w:r>
+        <w:rPr>
+          <w:rFonts w:ascii="Courier New" w:hAnsi="Courier New" w:cs="Courier New"/>
+          <w:sz w:val="21"/>
+          <w:szCs w:val="21"/>
+        </w:rPr>
+        <w:t>sets.</w:t>
       </w:r>
     </w:p>
     <w:p>
@@ -4497,7 +4662,13 @@
         <w:pStyle w:val="Heading5"/>
       </w:pPr>
       <w:r>
-        <w:t>Split Dataset</w:t>
+        <w:t>Split Data</w:t>
+      </w:r>
+      <w:r>
+        <w:t>-</w:t>
+      </w:r>
+      <w:r>
+        <w:t>set</w:t>
       </w:r>
     </w:p>
     <w:p>
@@ -4765,7 +4936,31 @@
         <w:rPr>
           <w:rFonts w:ascii="Courier New" w:hAnsi="Courier New" w:cs="Courier New"/>
         </w:rPr>
-        <w:t>Now that I’ve trained the model with the training dataset I can use the testing dataset to make predictions.</w:t>
+        <w:t>Now that I’ve trained the model with the training data</w:t>
+      </w:r>
+      <w:r>
+        <w:rPr>
+          <w:rFonts w:ascii="Courier New" w:hAnsi="Courier New" w:cs="Courier New"/>
+        </w:rPr>
+        <w:t>-</w:t>
+      </w:r>
+      <w:r>
+        <w:rPr>
+          <w:rFonts w:ascii="Courier New" w:hAnsi="Courier New" w:cs="Courier New"/>
+        </w:rPr>
+        <w:t>set I can use the testing data</w:t>
+      </w:r>
+      <w:r>
+        <w:rPr>
+          <w:rFonts w:ascii="Courier New" w:hAnsi="Courier New" w:cs="Courier New"/>
+        </w:rPr>
+        <w:t>-</w:t>
+      </w:r>
+      <w:r>
+        <w:rPr>
+          <w:rFonts w:ascii="Courier New" w:hAnsi="Courier New" w:cs="Courier New"/>
+        </w:rPr>
+        <w:t>set to make predictions.</w:t>
       </w:r>
     </w:p>
     <w:p>
@@ -4909,7 +5104,19 @@
         <w:rPr>
           <w:rFonts w:ascii="Courier New" w:hAnsi="Courier New" w:cs="Courier New"/>
         </w:rPr>
-        <w:t>See the models/Model class for more detail.</w:t>
+        <w:t xml:space="preserve">See the models/Model class </w:t>
+      </w:r>
+      <w:r>
+        <w:rPr>
+          <w:rFonts w:ascii="Courier New" w:hAnsi="Courier New" w:cs="Courier New"/>
+        </w:rPr>
+        <w:t xml:space="preserve">in my project </w:t>
+      </w:r>
+      <w:r>
+        <w:rPr>
+          <w:rFonts w:ascii="Courier New" w:hAnsi="Courier New" w:cs="Courier New"/>
+        </w:rPr>
+        <w:t>for more detail.</w:t>
       </w:r>
     </w:p>
     <w:p>
@@ -4978,7 +5185,6 @@
       </w:pPr>
       <w:proofErr w:type="spellStart"/>
       <w:r>
-        <w:lastRenderedPageBreak/>
         <w:t>Tfidf</w:t>
       </w:r>
       <w:proofErr w:type="spellEnd"/>
@@ -5246,19 +5452,8 @@
         <w:rPr>
           <w:rFonts w:ascii="Courier New" w:hAnsi="Courier New" w:cs="Courier New"/>
         </w:rPr>
-        <w:t xml:space="preserve">The default training to testing split is 25/75 which is what I used for the values in this </w:t>
-      </w:r>
-      <w:r>
-        <w:rPr>
-          <w:rFonts w:ascii="Courier New" w:hAnsi="Courier New" w:cs="Courier New"/>
-        </w:rPr>
-        <w:t>report,</w:t>
-      </w:r>
-      <w:r>
-        <w:rPr>
-          <w:rFonts w:ascii="Courier New" w:hAnsi="Courier New" w:cs="Courier New"/>
-        </w:rPr>
-        <w:t xml:space="preserve"> but I also tried an 20/80 split which gave me better scores for the Naïve Bayes/</w:t>
+        <w:lastRenderedPageBreak/>
+        <w:t>The default training to testing split is 25/75 which is what I used for the values in this report, but I also tried an 20/80 split which gave me better scores for the Naïve Bayes/</w:t>
       </w:r>
       <w:proofErr w:type="spellStart"/>
       <w:r>
@@ -5369,14 +5564,12 @@
         </w:rPr>
         <w:t xml:space="preserve">Below is </w:t>
       </w:r>
-      <w:proofErr w:type="gramStart"/>
-      <w:r>
-        <w:rPr>
-          <w:rFonts w:ascii="Courier New" w:hAnsi="Courier New" w:cs="Courier New"/>
-        </w:rPr>
-        <w:t>a</w:t>
-      </w:r>
-      <w:proofErr w:type="gramEnd"/>
+      <w:r>
+        <w:rPr>
+          <w:rFonts w:ascii="Courier New" w:hAnsi="Courier New" w:cs="Courier New"/>
+        </w:rPr>
+        <w:t>the</w:t>
+      </w:r>
       <w:r>
         <w:rPr>
           <w:rFonts w:ascii="Courier New" w:hAnsi="Courier New" w:cs="Courier New"/>
@@ -5633,7 +5826,7 @@
                     </pic:cNvPicPr>
                   </pic:nvPicPr>
                   <pic:blipFill>
-                    <a:blip r:embed="rId10">
+                    <a:blip r:embed="rId9">
                       <a:extLst>
                         <a:ext uri="{28A0092B-C50C-407E-A947-70E740481C1C}">
                           <a14:useLocalDpi xmlns:a14="http://schemas.microsoft.com/office/drawing/2010/main" val="0"/>
@@ -5699,7 +5892,7 @@
                     </pic:cNvPicPr>
                   </pic:nvPicPr>
                   <pic:blipFill>
-                    <a:blip r:embed="rId11">
+                    <a:blip r:embed="rId10">
                       <a:extLst>
                         <a:ext uri="{28A0092B-C50C-407E-A947-70E740481C1C}">
                           <a14:useLocalDpi xmlns:a14="http://schemas.microsoft.com/office/drawing/2010/main" val="0"/>
@@ -5836,7 +6029,6 @@
           <w:sz w:val="21"/>
           <w:szCs w:val="21"/>
         </w:rPr>
-        <w:lastRenderedPageBreak/>
         <w:t>Recall score:  0.7647554806070826</w:t>
       </w:r>
     </w:p>
@@ -5903,7 +6095,7 @@
                     </pic:cNvPicPr>
                   </pic:nvPicPr>
                   <pic:blipFill>
-                    <a:blip r:embed="rId12">
+                    <a:blip r:embed="rId11">
                       <a:extLst>
                         <a:ext uri="{28A0092B-C50C-407E-A947-70E740481C1C}">
                           <a14:useLocalDpi xmlns:a14="http://schemas.microsoft.com/office/drawing/2010/main" val="0"/>
@@ -5969,7 +6161,7 @@
                     </pic:cNvPicPr>
                   </pic:nvPicPr>
                   <pic:blipFill>
-                    <a:blip r:embed="rId13">
+                    <a:blip r:embed="rId12">
                       <a:extLst>
                         <a:ext uri="{28A0092B-C50C-407E-A947-70E740481C1C}">
                           <a14:useLocalDpi xmlns:a14="http://schemas.microsoft.com/office/drawing/2010/main" val="0"/>
@@ -6163,7 +6355,7 @@
                     </pic:cNvPicPr>
                   </pic:nvPicPr>
                   <pic:blipFill>
-                    <a:blip r:embed="rId14">
+                    <a:blip r:embed="rId13">
                       <a:extLst>
                         <a:ext uri="{28A0092B-C50C-407E-A947-70E740481C1C}">
                           <a14:useLocalDpi xmlns:a14="http://schemas.microsoft.com/office/drawing/2010/main" val="0"/>
@@ -6229,7 +6421,7 @@
                     </pic:cNvPicPr>
                   </pic:nvPicPr>
                   <pic:blipFill>
-                    <a:blip r:embed="rId15">
+                    <a:blip r:embed="rId14">
                       <a:extLst>
                         <a:ext uri="{28A0092B-C50C-407E-A947-70E740481C1C}">
                           <a14:useLocalDpi xmlns:a14="http://schemas.microsoft.com/office/drawing/2010/main" val="0"/>
@@ -6344,7 +6536,19 @@
         <w:rPr>
           <w:rFonts w:ascii="Courier New" w:hAnsi="Courier New" w:cs="Courier New"/>
         </w:rPr>
-        <w:t xml:space="preserve">The table below shows the results of the three models I trained and tested and as you can see the SVM model with the </w:t>
+        <w:t>The table below shows the results of the three models</w:t>
+      </w:r>
+      <w:r>
+        <w:rPr>
+          <w:rFonts w:ascii="Courier New" w:hAnsi="Courier New" w:cs="Courier New"/>
+        </w:rPr>
+        <w:t>/vectorizer</w:t>
+      </w:r>
+      <w:r>
+        <w:rPr>
+          <w:rFonts w:ascii="Courier New" w:hAnsi="Courier New" w:cs="Courier New"/>
+        </w:rPr>
+        <w:t xml:space="preserve"> I trained and tested and as you can see the SVM model with the </w:t>
       </w:r>
       <w:proofErr w:type="spellStart"/>
       <w:r>
@@ -6821,21 +7025,157 @@
     </w:p>
     <w:p>
       <w:pPr>
-        <w:pStyle w:val="PlainText"/>
-        <w:rPr>
-          <w:rFonts w:ascii="Courier New" w:hAnsi="Courier New" w:cs="Courier New"/>
-        </w:rPr>
-      </w:pPr>
-    </w:p>
-    <w:p>
-      <w:pPr>
         <w:pStyle w:val="Heading1"/>
         <w:jc w:val="center"/>
       </w:pPr>
       <w:r>
+        <w:t>Conclusion</w:t>
+      </w:r>
+    </w:p>
+    <w:p>
+      <w:pPr>
+        <w:pStyle w:val="Heading2"/>
+        <w:rPr>
+          <w:lang w:val="en-IE"/>
+        </w:rPr>
+      </w:pPr>
+      <w:r>
+        <w:rPr>
+          <w:lang w:val="en-IE"/>
+        </w:rPr>
+        <w:t>Free-Form Visualization</w:t>
+      </w:r>
+    </w:p>
+    <w:p>
+      <w:pPr>
+        <w:pStyle w:val="PlainText"/>
+        <w:rPr>
+          <w:rFonts w:ascii="Courier New" w:hAnsi="Courier New" w:cs="Courier New"/>
+        </w:rPr>
+      </w:pPr>
+    </w:p>
+    <w:p>
+      <w:pPr>
+        <w:pStyle w:val="PlainText"/>
+        <w:rPr>
+          <w:rFonts w:ascii="Courier New" w:hAnsi="Courier New" w:cs="Courier New"/>
+        </w:rPr>
+      </w:pPr>
+      <w:r>
+        <w:rPr>
+          <w:noProof/>
+        </w:rPr>
+        <w:drawing>
+          <wp:inline distT="0" distB="0" distL="0" distR="0" wp14:anchorId="0F41C7BE" wp14:editId="69988D27">
+            <wp:extent cx="5865495" cy="1052830"/>
+            <wp:effectExtent l="0" t="0" r="1905" b="0"/>
+            <wp:docPr id="1" name="Picture 1"/>
+            <wp:cNvGraphicFramePr>
+              <a:graphicFrameLocks xmlns:a="http://schemas.openxmlformats.org/drawingml/2006/main" noChangeAspect="1"/>
+            </wp:cNvGraphicFramePr>
+            <a:graphic xmlns:a="http://schemas.openxmlformats.org/drawingml/2006/main">
+              <a:graphicData uri="http://schemas.openxmlformats.org/drawingml/2006/picture">
+                <pic:pic xmlns:pic="http://schemas.openxmlformats.org/drawingml/2006/picture">
+                  <pic:nvPicPr>
+                    <pic:cNvPr id="1" name=""/>
+                    <pic:cNvPicPr/>
+                  </pic:nvPicPr>
+                  <pic:blipFill>
+                    <a:blip r:embed="rId15"/>
+                    <a:stretch>
+                      <a:fillRect/>
+                    </a:stretch>
+                  </pic:blipFill>
+                  <pic:spPr>
+                    <a:xfrm>
+                      <a:off x="0" y="0"/>
+                      <a:ext cx="5865495" cy="1052830"/>
+                    </a:xfrm>
+                    <a:prstGeom prst="rect">
+                      <a:avLst/>
+                    </a:prstGeom>
+                  </pic:spPr>
+                </pic:pic>
+              </a:graphicData>
+            </a:graphic>
+          </wp:inline>
+        </w:drawing>
+      </w:r>
+    </w:p>
+    <w:p>
+      <w:pPr>
+        <w:pStyle w:val="PlainText"/>
+        <w:rPr>
+          <w:rFonts w:ascii="Courier New" w:hAnsi="Courier New" w:cs="Courier New"/>
+        </w:rPr>
+      </w:pPr>
+    </w:p>
+    <w:p>
+      <w:pPr>
+        <w:pStyle w:val="PlainText"/>
+        <w:rPr>
+          <w:rFonts w:ascii="Courier New" w:hAnsi="Courier New" w:cs="Courier New"/>
+        </w:rPr>
+      </w:pPr>
+      <w:r>
+        <w:rPr>
+          <w:rFonts w:ascii="Courier New" w:hAnsi="Courier New" w:cs="Courier New"/>
+        </w:rPr>
+        <w:t xml:space="preserve">With the large amount of training data and the various characters people use in texts (twits) we have a lot of strange </w:t>
+      </w:r>
+      <w:r>
+        <w:rPr>
+          <w:rFonts w:ascii="Courier New" w:hAnsi="Courier New" w:cs="Courier New"/>
+        </w:rPr>
+        <w:t xml:space="preserve">feature names as you can </w:t>
+      </w:r>
+      <w:r>
+        <w:rPr>
+          <w:rFonts w:ascii="Courier New" w:hAnsi="Courier New" w:cs="Courier New"/>
+        </w:rPr>
         <w:lastRenderedPageBreak/>
-        <w:t>Conclusion</w:t>
-      </w:r>
+        <w:t>see from the column name above</w:t>
+      </w:r>
+      <w:r>
+        <w:rPr>
+          <w:rFonts w:ascii="Courier New" w:hAnsi="Courier New" w:cs="Courier New"/>
+        </w:rPr>
+        <w:t>. It also means we have a lot of column 27387 (</w:t>
+      </w:r>
+      <w:r>
+        <w:rPr>
+          <w:rFonts w:ascii="Courier New" w:hAnsi="Courier New" w:cs="Courier New"/>
+        </w:rPr>
+        <w:t>even after w</w:t>
+      </w:r>
+      <w:r>
+        <w:rPr>
+          <w:rFonts w:ascii="Courier New" w:hAnsi="Courier New" w:cs="Courier New"/>
+        </w:rPr>
+        <w:t xml:space="preserve">e use the </w:t>
+      </w:r>
+      <w:proofErr w:type="spellStart"/>
+      <w:r>
+        <w:rPr>
+          <w:rFonts w:ascii="Courier New" w:hAnsi="Courier New" w:cs="Courier New"/>
+        </w:rPr>
+        <w:t>stop_words</w:t>
+      </w:r>
+      <w:proofErr w:type="spellEnd"/>
+      <w:r>
+        <w:rPr>
+          <w:rFonts w:ascii="Courier New" w:hAnsi="Courier New" w:cs="Courier New"/>
+        </w:rPr>
+        <w:t xml:space="preserve"> parameter).</w:t>
+      </w:r>
+    </w:p>
+    <w:p>
+      <w:pPr>
+        <w:pStyle w:val="PlainText"/>
+        <w:rPr>
+          <w:rFonts w:ascii="Courier New" w:hAnsi="Courier New" w:cs="Courier New"/>
+        </w:rPr>
+      </w:pPr>
     </w:p>
     <w:p>
       <w:pPr>
@@ -6848,36 +7188,6 @@
         <w:rPr>
           <w:lang w:val="en-IE"/>
         </w:rPr>
-        <w:t>Free-Form Visualization</w:t>
-      </w:r>
-    </w:p>
-    <w:p>
-      <w:pPr>
-        <w:pStyle w:val="PlainText"/>
-        <w:rPr>
-          <w:rFonts w:ascii="Courier New" w:hAnsi="Courier New" w:cs="Courier New"/>
-        </w:rPr>
-      </w:pPr>
-    </w:p>
-    <w:p>
-      <w:pPr>
-        <w:pStyle w:val="PlainText"/>
-        <w:rPr>
-          <w:rFonts w:ascii="Courier New" w:hAnsi="Courier New" w:cs="Courier New"/>
-        </w:rPr>
-      </w:pPr>
-    </w:p>
-    <w:p>
-      <w:pPr>
-        <w:pStyle w:val="Heading2"/>
-        <w:rPr>
-          <w:lang w:val="en-IE"/>
-        </w:rPr>
-      </w:pPr>
-      <w:r>
-        <w:rPr>
-          <w:lang w:val="en-IE"/>
-        </w:rPr>
         <w:t>Reflection</w:t>
       </w:r>
     </w:p>
@@ -6900,25 +7210,111 @@
         <w:rPr>
           <w:rFonts w:ascii="Courier New" w:hAnsi="Courier New" w:cs="Courier New"/>
         </w:rPr>
-        <w:t>The plan was to make</w:t>
-      </w:r>
-      <w:r>
-        <w:rPr>
-          <w:rFonts w:ascii="Courier New" w:hAnsi="Courier New" w:cs="Courier New"/>
-        </w:rPr>
-        <w:t xml:space="preserve"> a request to </w:t>
-      </w:r>
-      <w:r>
-        <w:rPr>
-          <w:rFonts w:ascii="Courier New" w:hAnsi="Courier New" w:cs="Courier New"/>
-        </w:rPr>
-        <w:t xml:space="preserve">the </w:t>
-      </w:r>
-      <w:r>
-        <w:rPr>
-          <w:rFonts w:ascii="Courier New" w:hAnsi="Courier New" w:cs="Courier New"/>
-        </w:rPr>
-        <w:t xml:space="preserve">twitter APIs so I can search for twits about a business and use the </w:t>
+        <w:t xml:space="preserve">Overall, I think the project went well, my choice of baseline model (Naïve Bayes) and final model (SVM) both </w:t>
+      </w:r>
+      <w:r>
+        <w:rPr>
+          <w:rFonts w:ascii="Courier New" w:hAnsi="Courier New" w:cs="Courier New"/>
+        </w:rPr>
+        <w:t>works</w:t>
+      </w:r>
+      <w:r>
+        <w:rPr>
+          <w:rFonts w:ascii="Courier New" w:hAnsi="Courier New" w:cs="Courier New"/>
+        </w:rPr>
+        <w:t xml:space="preserve"> well for this binary </w:t>
+      </w:r>
+      <w:r>
+        <w:rPr>
+          <w:rFonts w:ascii="Courier New" w:hAnsi="Courier New" w:cs="Courier New"/>
+        </w:rPr>
+        <w:t>classification problem</w:t>
+      </w:r>
+      <w:r>
+        <w:rPr>
+          <w:rFonts w:ascii="Courier New" w:hAnsi="Courier New" w:cs="Courier New"/>
+        </w:rPr>
+        <w:t>.</w:t>
+      </w:r>
+    </w:p>
+    <w:p>
+      <w:pPr>
+        <w:pStyle w:val="PlainText"/>
+        <w:rPr>
+          <w:rFonts w:ascii="Courier New" w:hAnsi="Courier New" w:cs="Courier New"/>
+        </w:rPr>
+      </w:pPr>
+    </w:p>
+    <w:p>
+      <w:pPr>
+        <w:pStyle w:val="PlainText"/>
+        <w:rPr>
+          <w:rFonts w:ascii="Courier New" w:hAnsi="Courier New" w:cs="Courier New"/>
+        </w:rPr>
+      </w:pPr>
+      <w:r>
+        <w:rPr>
+          <w:rFonts w:ascii="Courier New" w:hAnsi="Courier New" w:cs="Courier New"/>
+        </w:rPr>
+        <w:t>The most difficult part of the project was the python code as I don’t use it daily. I’m not as familiar with it as I’d like to be and hence some things took longer to code than they should.</w:t>
+      </w:r>
+    </w:p>
+    <w:p>
+      <w:pPr>
+        <w:pStyle w:val="PlainText"/>
+        <w:rPr>
+          <w:rFonts w:ascii="Courier New" w:hAnsi="Courier New" w:cs="Courier New"/>
+        </w:rPr>
+      </w:pPr>
+    </w:p>
+    <w:p>
+      <w:pPr>
+        <w:pStyle w:val="PlainText"/>
+        <w:rPr>
+          <w:rFonts w:ascii="Courier New" w:hAnsi="Courier New" w:cs="Courier New"/>
+        </w:rPr>
+      </w:pPr>
+      <w:r>
+        <w:rPr>
+          <w:rFonts w:ascii="Courier New" w:hAnsi="Courier New" w:cs="Courier New"/>
+        </w:rPr>
+        <w:t xml:space="preserve">The most interesting part was seeing how using different vectorizers (or ways to calculate word frequency) can improve the model scores. I only used two (count and </w:t>
+      </w:r>
+      <w:proofErr w:type="spellStart"/>
+      <w:r>
+        <w:rPr>
+          <w:rFonts w:ascii="Courier New" w:hAnsi="Courier New" w:cs="Courier New"/>
+        </w:rPr>
+        <w:t>tfidf</w:t>
+      </w:r>
+      <w:proofErr w:type="spellEnd"/>
+      <w:r>
+        <w:rPr>
+          <w:rFonts w:ascii="Courier New" w:hAnsi="Courier New" w:cs="Courier New"/>
+        </w:rPr>
+        <w:t>) but there are others I also need to test with.</w:t>
+      </w:r>
+    </w:p>
+    <w:p>
+      <w:pPr>
+        <w:pStyle w:val="PlainText"/>
+        <w:rPr>
+          <w:rFonts w:ascii="Courier New" w:hAnsi="Courier New" w:cs="Courier New"/>
+        </w:rPr>
+      </w:pPr>
+    </w:p>
+    <w:p>
+      <w:pPr>
+        <w:pStyle w:val="PlainText"/>
+        <w:rPr>
+          <w:rFonts w:ascii="Courier New" w:hAnsi="Courier New" w:cs="Courier New"/>
+        </w:rPr>
+      </w:pPr>
+      <w:r>
+        <w:rPr>
+          <w:rFonts w:ascii="Courier New" w:hAnsi="Courier New" w:cs="Courier New"/>
+        </w:rPr>
+        <w:t xml:space="preserve">The plan was to make a request to the twitter APIs so I can search for twits about a business and use the </w:t>
       </w:r>
       <w:proofErr w:type="spellStart"/>
       <w:proofErr w:type="gramStart"/>
@@ -6940,43 +7336,7 @@
         <w:rPr>
           <w:rFonts w:ascii="Courier New" w:hAnsi="Courier New" w:cs="Courier New"/>
         </w:rPr>
-        <w:t xml:space="preserve">) method to see if a twit is positive or negative. This would allow </w:t>
-      </w:r>
-      <w:r>
-        <w:rPr>
-          <w:rFonts w:ascii="Courier New" w:hAnsi="Courier New" w:cs="Courier New"/>
-        </w:rPr>
-        <w:t>m</w:t>
-      </w:r>
-      <w:r>
-        <w:rPr>
-          <w:rFonts w:ascii="Courier New" w:hAnsi="Courier New" w:cs="Courier New"/>
-        </w:rPr>
-        <w:t xml:space="preserve">e build up a history of the sentiment of a business over time. </w:t>
-      </w:r>
-      <w:r>
-        <w:rPr>
-          <w:rFonts w:ascii="Courier New" w:hAnsi="Courier New" w:cs="Courier New"/>
-        </w:rPr>
-        <w:t xml:space="preserve">I have a </w:t>
-      </w:r>
-      <w:r>
-        <w:rPr>
-          <w:rFonts w:ascii="Courier New" w:hAnsi="Courier New" w:cs="Courier New"/>
-        </w:rPr>
-        <w:t xml:space="preserve">request into twitter </w:t>
-      </w:r>
-      <w:r>
-        <w:rPr>
-          <w:rFonts w:ascii="Courier New" w:hAnsi="Courier New" w:cs="Courier New"/>
-        </w:rPr>
-        <w:t>to use their search APIs, but it’s</w:t>
-      </w:r>
-      <w:r>
-        <w:rPr>
-          <w:rFonts w:ascii="Courier New" w:hAnsi="Courier New" w:cs="Courier New"/>
-        </w:rPr>
-        <w:t xml:space="preserve"> still not approved.</w:t>
+        <w:t>) method to see if a twit is positive or negative. This would allow me build up a history of the sentiment of a business over time. I have a request into twitter to use their search APIs, but it’s still not approved.</w:t>
       </w:r>
     </w:p>
     <w:p>
@@ -7058,13 +7418,13 @@
         <w:rPr>
           <w:rFonts w:ascii="Courier New" w:hAnsi="Courier New" w:cs="Courier New"/>
         </w:rPr>
-        <w:t xml:space="preserve"> but when we </w:t>
-      </w:r>
-      <w:r>
-        <w:rPr>
-          <w:rFonts w:ascii="Courier New" w:hAnsi="Courier New" w:cs="Courier New"/>
-        </w:rPr>
-        <w:t>use the</w:t>
+        <w:t xml:space="preserve"> but when </w:t>
+      </w:r>
+      <w:r>
+        <w:rPr>
+          <w:rFonts w:ascii="Courier New" w:hAnsi="Courier New" w:cs="Courier New"/>
+        </w:rPr>
+        <w:t>I</w:t>
       </w:r>
       <w:r>
         <w:rPr>
@@ -7072,6 +7432,30 @@
         </w:rPr>
         <w:t xml:space="preserve"> </w:t>
       </w:r>
+      <w:r>
+        <w:rPr>
+          <w:rFonts w:ascii="Courier New" w:hAnsi="Courier New" w:cs="Courier New"/>
+        </w:rPr>
+        <w:t>use</w:t>
+      </w:r>
+      <w:r>
+        <w:rPr>
+          <w:rFonts w:ascii="Courier New" w:hAnsi="Courier New" w:cs="Courier New"/>
+        </w:rPr>
+        <w:t>d</w:t>
+      </w:r>
+      <w:r>
+        <w:rPr>
+          <w:rFonts w:ascii="Courier New" w:hAnsi="Courier New" w:cs="Courier New"/>
+        </w:rPr>
+        <w:t xml:space="preserve"> the</w:t>
+      </w:r>
+      <w:r>
+        <w:rPr>
+          <w:rFonts w:ascii="Courier New" w:hAnsi="Courier New" w:cs="Courier New"/>
+        </w:rPr>
+        <w:t xml:space="preserve"> </w:t>
+      </w:r>
       <w:proofErr w:type="spellStart"/>
       <w:r>
         <w:rPr>
@@ -7084,8 +7468,34 @@
         <w:rPr>
           <w:rFonts w:ascii="Courier New" w:hAnsi="Courier New" w:cs="Courier New"/>
         </w:rPr>
-        <w:t xml:space="preserve"> we see improvements.</w:t>
-      </w:r>
+        <w:t xml:space="preserve"> </w:t>
+      </w:r>
+      <w:r>
+        <w:rPr>
+          <w:rFonts w:ascii="Courier New" w:hAnsi="Courier New" w:cs="Courier New"/>
+        </w:rPr>
+        <w:t>I</w:t>
+      </w:r>
+      <w:r>
+        <w:rPr>
+          <w:rFonts w:ascii="Courier New" w:hAnsi="Courier New" w:cs="Courier New"/>
+        </w:rPr>
+        <w:t xml:space="preserve"> see improvements.</w:t>
+      </w:r>
+      <w:r>
+        <w:rPr>
+          <w:rFonts w:ascii="Courier New" w:hAnsi="Courier New" w:cs="Courier New"/>
+        </w:rPr>
+        <w:t xml:space="preserve"> I also need to test will other vectorizer like Hash and Dict.</w:t>
+      </w:r>
+    </w:p>
+    <w:p>
+      <w:pPr>
+        <w:pStyle w:val="PlainText"/>
+        <w:rPr>
+          <w:rFonts w:ascii="Courier New" w:hAnsi="Courier New" w:cs="Courier New"/>
+        </w:rPr>
+      </w:pPr>
     </w:p>
     <w:p>
       <w:pPr>
@@ -7136,6 +7546,20 @@
         </w:rPr>
         <w:t>.</w:t>
       </w:r>
+      <w:r>
+        <w:rPr>
+          <w:rFonts w:ascii="Courier New" w:hAnsi="Courier New" w:cs="Courier New"/>
+        </w:rPr>
+        <w:t xml:space="preserve"> But time to train the model isn’t an issue for this problem so I’m ok with that.</w:t>
+      </w:r>
+    </w:p>
+    <w:p>
+      <w:pPr>
+        <w:pStyle w:val="PlainText"/>
+        <w:rPr>
+          <w:rFonts w:ascii="Courier New" w:hAnsi="Courier New" w:cs="Courier New"/>
+        </w:rPr>
+      </w:pPr>
     </w:p>
     <w:p>
       <w:pPr>
@@ -7160,10 +7584,78 @@
         <w:rPr>
           <w:rFonts w:ascii="Courier New" w:hAnsi="Courier New" w:cs="Courier New"/>
         </w:rPr>
-        <w:t xml:space="preserve">I need to add a word cleaning method to remove words that start with certain characters like </w:t>
-      </w:r>
-      <w:bookmarkStart w:id="0" w:name="_GoBack"/>
-      <w:bookmarkEnd w:id="0"/>
+        <w:t>I need to add a word cleaning method to remove words that start with certain characters like</w:t>
+      </w:r>
+      <w:r>
+        <w:rPr>
+          <w:rFonts w:ascii="Courier New" w:hAnsi="Courier New" w:cs="Courier New"/>
+        </w:rPr>
+        <w:t xml:space="preserve"> #, @</w:t>
+      </w:r>
+      <w:r>
+        <w:rPr>
+          <w:rFonts w:ascii="Courier New" w:hAnsi="Courier New" w:cs="Courier New"/>
+        </w:rPr>
+        <w:t xml:space="preserve"> and words that contain certain string like http, https.</w:t>
+      </w:r>
+    </w:p>
+    <w:p>
+      <w:pPr>
+        <w:pStyle w:val="PlainText"/>
+        <w:rPr>
+          <w:rFonts w:ascii="Courier New" w:hAnsi="Courier New" w:cs="Courier New"/>
+        </w:rPr>
+      </w:pPr>
+    </w:p>
+    <w:p>
+      <w:pPr>
+        <w:pStyle w:val="PlainText"/>
+        <w:rPr>
+          <w:rFonts w:ascii="Courier New" w:hAnsi="Courier New" w:cs="Courier New"/>
+        </w:rPr>
+      </w:pPr>
+      <w:r>
+        <w:rPr>
+          <w:rFonts w:ascii="Courier New" w:hAnsi="Courier New" w:cs="Courier New"/>
+        </w:rPr>
+        <w:t>I was running out of memory when I tried to use the full data</w:t>
+      </w:r>
+      <w:r>
+        <w:rPr>
+          <w:rFonts w:ascii="Courier New" w:hAnsi="Courier New" w:cs="Courier New"/>
+        </w:rPr>
+        <w:t>-</w:t>
+      </w:r>
+      <w:r>
+        <w:rPr>
+          <w:rFonts w:ascii="Courier New" w:hAnsi="Courier New" w:cs="Courier New"/>
+        </w:rPr>
+        <w:t>set, but I think if I run the code outside the browser I could use more (if not all) the data</w:t>
+      </w:r>
+      <w:r>
+        <w:rPr>
+          <w:rFonts w:ascii="Courier New" w:hAnsi="Courier New" w:cs="Courier New"/>
+        </w:rPr>
+        <w:t>-</w:t>
+      </w:r>
+      <w:r>
+        <w:rPr>
+          <w:rFonts w:ascii="Courier New" w:hAnsi="Courier New" w:cs="Courier New"/>
+        </w:rPr>
+        <w:t>set and hence have a big data</w:t>
+      </w:r>
+      <w:r>
+        <w:rPr>
+          <w:rFonts w:ascii="Courier New" w:hAnsi="Courier New" w:cs="Courier New"/>
+        </w:rPr>
+        <w:t>-</w:t>
+      </w:r>
+      <w:r>
+        <w:rPr>
+          <w:rFonts w:ascii="Courier New" w:hAnsi="Courier New" w:cs="Courier New"/>
+        </w:rPr>
+        <w:t>set to train and test the model.</w:t>
+      </w:r>
     </w:p>
     <w:p>
       <w:pPr>
@@ -7222,26 +7714,6 @@
           <w:rFonts w:ascii="Courier New" w:hAnsi="Courier New" w:cs="Courier New"/>
         </w:rPr>
         <w:t xml:space="preserve"> </w:t>
-      </w:r>
-      <w:r>
-        <w:rPr>
-          <w:rFonts w:ascii="Courier New" w:hAnsi="Courier New" w:cs="Courier New"/>
-        </w:rPr>
-        <w:t>https://developer.twitter.com/en/docs/tweets/search/api-reference/get-search-tweets</w:t>
-      </w:r>
-    </w:p>
-    <w:p>
-      <w:pPr>
-        <w:pStyle w:val="PlainText"/>
-        <w:rPr>
-          <w:rFonts w:ascii="Courier New" w:hAnsi="Courier New" w:cs="Courier New"/>
-        </w:rPr>
-      </w:pPr>
-      <w:r>
-        <w:rPr>
-          <w:rFonts w:ascii="Courier New" w:hAnsi="Courier New" w:cs="Courier New"/>
-        </w:rPr>
-        <w:t xml:space="preserve">3. Kaggle: </w:t>
       </w:r>
       <w:hyperlink r:id="rId16" w:history="1">
         <w:r>
@@ -7249,39 +7721,9 @@
             <w:rStyle w:val="Hyperlink"/>
             <w:rFonts w:ascii="Courier New" w:hAnsi="Courier New" w:cs="Courier New"/>
           </w:rPr>
-          <w:t>https://www.kaggle.com</w:t>
+          <w:t>https://developer.twitter.com/en/docs/tweets/search/api-reference/get-search-tweets</w:t>
         </w:r>
       </w:hyperlink>
-    </w:p>
-    <w:p>
-      <w:pPr>
-        <w:pStyle w:val="PlainText"/>
-        <w:rPr>
-          <w:rFonts w:ascii="Courier New" w:hAnsi="Courier New" w:cs="Courier New"/>
-        </w:rPr>
-      </w:pPr>
-    </w:p>
-    <w:p>
-      <w:pPr>
-        <w:pStyle w:val="PlainText"/>
-        <w:rPr>
-          <w:rFonts w:ascii="Courier New" w:hAnsi="Courier New" w:cs="Courier New"/>
-        </w:rPr>
-      </w:pPr>
-      <w:r>
-        <w:rPr>
-          <w:rFonts w:ascii="Courier New" w:hAnsi="Courier New" w:cs="Courier New"/>
-        </w:rPr>
-        <w:t>Even though this is my baseline model it still did a pretty good job with all the scores in the mid to high 70% range.</w:t>
-      </w:r>
-    </w:p>
-    <w:p>
-      <w:pPr>
-        <w:pStyle w:val="PlainText"/>
-        <w:rPr>
-          <w:rFonts w:ascii="Courier New" w:hAnsi="Courier New" w:cs="Courier New"/>
-        </w:rPr>
-      </w:pPr>
     </w:p>
     <w:sectPr>
       <w:pgSz w:w="12240" w:h="15840"/>

</xml_diff>